<commit_message>
improved prompt sent to OpenAI, changed and cleaned the docx files and updated with relevant questions. also made few UI improvements
</commit_message>
<xml_diff>
--- a/src/data/profiles/דוח פיננסי - המאוזן.docx
+++ b/src/data/profiles/דוח פיננסי - המאוזן.docx
@@ -1,30 +1,83 @@
 
 <file path=word/document.xml><?xml version="1.0" encoding="utf-8"?>
-<w:document xmlns:wpc="http://schemas.microsoft.com/office/word/2010/wordprocessingCanvas" xmlns:cx="http://schemas.microsoft.com/office/drawing/2014/chartex" xmlns:cx1="http://schemas.microsoft.com/office/drawing/2015/9/8/chartex" xmlns:cx2="http://schemas.microsoft.com/office/drawing/2015/10/21/chartex" xmlns:cx3="http://schemas.microsoft.com/office/drawing/2016/5/9/chartex" xmlns:cx4="http://schemas.microsoft.com/office/drawing/2016/5/10/chartex" xmlns:cx5="http://schemas.microsoft.com/office/drawing/2016/5/11/chartex" xmlns:cx6="http://schemas.microsoft.com/office/drawing/2016/5/12/chartex" xmlns:cx7="http://schemas.microsoft.com/office/drawing/2016/5/13/chartex" xmlns:cx8="http://schemas.microsoft.com/office/drawing/2016/5/14/chartex" xmlns:mc="http://schemas.openxmlformats.org/markup-compatibility/2006" xmlns:aink="http://schemas.microsoft.com/office/drawing/2016/ink" xmlns:am3d="http://schemas.microsoft.com/office/drawing/2017/model3d" xmlns:o="urn:schemas-microsoft-com:office:office" xmlns:oel="http://schemas.microsoft.com/office/2019/extlst" xmlns:r="http://schemas.openxmlformats.org/officeDocument/2006/relationships" xmlns:m="http://schemas.openxmlformats.org/officeDocument/2006/math" xmlns:v="urn:schemas-microsoft-com:vml" xmlns:wp14="http://schemas.microsoft.com/office/word/2010/wordprocessingDrawing" xmlns:wp="http://schemas.openxmlformats.org/drawingml/2006/wordprocessingDrawing" xmlns:w10="urn:schemas-microsoft-com:office:word" xmlns:w="http://schemas.openxmlformats.org/wordprocessingml/2006/main" xmlns:w14="http://schemas.microsoft.com/office/word/2010/wordml" xmlns:w15="http://schemas.microsoft.com/office/word/2012/wordml" xmlns:w16cex="http://schemas.microsoft.com/office/word/2018/wordml/cex" xmlns:w16cid="http://schemas.microsoft.com/office/word/2016/wordml/cid" xmlns:w16="http://schemas.microsoft.com/office/word/2018/wordml" xmlns:w16du="http://schemas.microsoft.com/office/word/2023/wordml/word16du" xmlns:w16sdtdh="http://schemas.microsoft.com/office/word/2020/wordml/sdtdatahash" xmlns:w16sdtfl="http://schemas.microsoft.com/office/word/2024/wordml/sdtformatlock" xmlns:w16se="http://schemas.microsoft.com/office/word/2015/wordml/symex" xmlns:wpg="http://schemas.microsoft.com/office/word/2010/wordprocessingGroup" xmlns:wpi="http://schemas.microsoft.com/office/word/2010/wordprocessingInk" xmlns:wne="http://schemas.microsoft.com/office/word/2006/wordml" xmlns:wps="http://schemas.microsoft.com/office/word/2010/wordprocessingShape" mc:Ignorable="w14 w15 w16se w16cid w16 w16cex w16sdtdh w16sdtfl w16du wp14">
+<w:document xmlns:wpc="http://schemas.microsoft.com/office/word/2010/wordprocessingCanvas" xmlns:cx="http://schemas.microsoft.com/office/drawing/2014/chartex" xmlns:cx1="http://schemas.microsoft.com/office/drawing/2015/9/8/chartex" xmlns:cx2="http://schemas.microsoft.com/office/drawing/2015/10/21/chartex" xmlns:cx3="http://schemas.microsoft.com/office/drawing/2016/5/9/chartex" xmlns:cx4="http://schemas.microsoft.com/office/drawing/2016/5/10/chartex" xmlns:cx5="http://schemas.microsoft.com/office/drawing/2016/5/11/chartex" xmlns:cx6="http://schemas.microsoft.com/office/drawing/2016/5/12/chartex" xmlns:cx7="http://schemas.microsoft.com/office/drawing/2016/5/13/chartex" xmlns:cx8="http://schemas.microsoft.com/office/drawing/2016/5/14/chartex" xmlns:mc="http://schemas.openxmlformats.org/markup-compatibility/2006" xmlns:aink="http://schemas.microsoft.com/office/drawing/2016/ink" xmlns:am3d="http://schemas.microsoft.com/office/drawing/2017/model3d" xmlns:o="urn:schemas-microsoft-com:office:office" xmlns:r="http://schemas.openxmlformats.org/officeDocument/2006/relationships" xmlns:m="http://schemas.openxmlformats.org/officeDocument/2006/math" xmlns:v="urn:schemas-microsoft-com:vml" xmlns:wp14="http://schemas.microsoft.com/office/word/2010/wordprocessingDrawing" xmlns:wp="http://schemas.openxmlformats.org/drawingml/2006/wordprocessingDrawing" xmlns:w10="urn:schemas-microsoft-com:office:word" xmlns:w="http://schemas.openxmlformats.org/wordprocessingml/2006/main" xmlns:w14="http://schemas.microsoft.com/office/word/2010/wordml" xmlns:w15="http://schemas.microsoft.com/office/word/2012/wordml" xmlns:w16cid="http://schemas.microsoft.com/office/word/2016/wordml/cid" xmlns:w16se="http://schemas.microsoft.com/office/word/2015/wordml/symex" xmlns:wpg="http://schemas.microsoft.com/office/word/2010/wordprocessingGroup" xmlns:wpi="http://schemas.microsoft.com/office/word/2010/wordprocessingInk" xmlns:wne="http://schemas.microsoft.com/office/word/2006/wordml" xmlns:wps="http://schemas.microsoft.com/office/word/2010/wordprocessingShape" mc:Ignorable="w14 w15 w16se w16cid wp14">
   <w:body>
     <w:p>
       <w:pPr>
         <w:jc w:val="center"/>
         <w:rPr>
-          <w:rFonts w:ascii="Fb CoherentiSansEnHeb Bold" w:hAnsi="Fb CoherentiSansEnHeb Bold" w:cs="Fb CoherentiSansEnHeb Bold"/>
-          <w:sz w:val="40"/>
-          <w:szCs w:val="40"/>
-        </w:rPr>
-      </w:pPr>
-      <w:r>
-        <w:rPr>
-          <w:rFonts w:ascii="Fb CoherentiSansEnHeb Bold" w:hAnsi="Fb CoherentiSansEnHeb Bold" w:cs="Fb CoherentiSansEnHeb Bold"/>
+          <w:rFonts w:ascii="Arial" w:hAnsi="Arial"/>
           <w:sz w:val="40"/>
           <w:szCs w:val="40"/>
           <w:rtl/>
         </w:rPr>
+      </w:pPr>
+      <w:r>
+        <w:rPr>
+          <w:rFonts w:ascii="Arial" w:hAnsi="Arial"/>
+          <w:sz w:val="40"/>
+          <w:szCs w:val="40"/>
+          <w:rtl/>
+        </w:rPr>
         <w:t>דוח פיננסי אישי – המאוזן</w:t>
       </w:r>
     </w:p>
     <w:p>
       <w:pPr>
         <w:rPr>
-          <w:rFonts w:ascii="Fb CoherentiSansEnHeb" w:hAnsi="Fb CoherentiSansEnHeb" w:cs="Fb CoherentiSansEnHeb"/>
+          <w:rFonts w:ascii="Arial" w:hAnsi="Arial"/>
+          <w:sz w:val="28"/>
+          <w:szCs w:val="28"/>
+          <w:rtl/>
+        </w:rPr>
+      </w:pPr>
+      <w:r>
+        <w:rPr>
+          <w:rFonts w:ascii="Arial" w:hAnsi="Arial"/>
+          <w:sz w:val="28"/>
+          <w:szCs w:val="28"/>
+          <w:rtl/>
+        </w:rPr>
+        <w:t>יש לך גישה מאוזנת לכסף, שמשלבת בין חיסכון להנאה, בין סיכון לביטחון, ובין תכנון לעשייה</w:t>
+      </w:r>
+      <w:r>
+        <w:rPr>
+          <w:rFonts w:ascii="Arial" w:hAnsi="Arial"/>
+          <w:sz w:val="28"/>
+          <w:szCs w:val="28"/>
+        </w:rPr>
+        <w:t>.</w:t>
+      </w:r>
+      <w:r>
+        <w:rPr>
+          <w:rFonts w:ascii="Arial" w:hAnsi="Arial"/>
+          <w:sz w:val="28"/>
+          <w:szCs w:val="28"/>
+        </w:rPr>
+        <w:br/>
+      </w:r>
+      <w:r>
+        <w:rPr>
+          <w:rFonts w:ascii="Arial" w:hAnsi="Arial"/>
+          <w:sz w:val="28"/>
+          <w:szCs w:val="28"/>
+          <w:rtl/>
+        </w:rPr>
+        <w:t>את/ה מבין/ה שכסף הוא כלי שמשרת את החיים שלך, ולא להפך. ההתנהלות הפיננסית שלך מבוססת על קבלת החלטות מחושבות, אבל בלי לתת לפחד או לשיקולים מיותרים לעצור אותך</w:t>
+      </w:r>
+      <w:r>
+        <w:rPr>
+          <w:rFonts w:ascii="Arial" w:hAnsi="Arial"/>
+          <w:sz w:val="28"/>
+          <w:szCs w:val="28"/>
+        </w:rPr>
+        <w:t>.</w:t>
+      </w:r>
+    </w:p>
+    <w:p>
+      <w:pPr>
+        <w:rPr>
+          <w:rFonts w:ascii="Arial" w:hAnsi="Arial"/>
           <w:b/>
           <w:bCs/>
           <w:sz w:val="28"/>
@@ -36,157 +89,45 @@
     <w:p>
       <w:pPr>
         <w:rPr>
-          <w:rFonts w:ascii="Fb CoherentiSansEnHeb Medium" w:hAnsi="Fb CoherentiSansEnHeb Medium" w:cs="Fb CoherentiSansEnHeb Medium"/>
+          <w:rFonts w:ascii="Arial" w:hAnsi="Arial"/>
           <w:sz w:val="32"/>
           <w:szCs w:val="32"/>
         </w:rPr>
       </w:pPr>
       <w:r>
         <w:rPr>
-          <w:rFonts w:ascii="Fb CoherentiSansEnHeb Medium" w:hAnsi="Fb CoherentiSansEnHeb Medium" w:cs="Fb CoherentiSansEnHeb Medium"/>
+          <w:rFonts w:ascii="Arial" w:hAnsi="Arial"/>
           <w:sz w:val="32"/>
           <w:szCs w:val="32"/>
           <w:rtl/>
         </w:rPr>
-        <w:t>מי את/ה כשזה מגיע לכסף</w:t>
-      </w:r>
-      <w:r>
-        <w:rPr>
-          <w:rFonts w:ascii="Fb CoherentiSansEnHeb Medium" w:hAnsi="Fb CoherentiSansEnHeb Medium" w:cs="Fb CoherentiSansEnHeb Medium"/>
+        <w:t>מאפיינים עיקריים של ההתנהגות שלך עם כסף</w:t>
+      </w:r>
+      <w:r>
+        <w:rPr>
+          <w:rFonts w:ascii="Arial" w:hAnsi="Arial"/>
           <w:sz w:val="32"/>
           <w:szCs w:val="32"/>
         </w:rPr>
-        <w:t>?</w:t>
+        <w:t>:</w:t>
       </w:r>
     </w:p>
     <w:p>
       <w:pPr>
-        <w:rPr>
-          <w:rFonts w:ascii="Fb CoherentiSansEnHeb" w:hAnsi="Fb CoherentiSansEnHeb" w:cs="Fb CoherentiSansEnHeb"/>
-          <w:sz w:val="28"/>
-          <w:szCs w:val="28"/>
-          <w:rtl/>
-        </w:rPr>
-      </w:pPr>
-      <w:r>
-        <w:rPr>
-          <w:rFonts w:ascii="Fb CoherentiSansEnHeb" w:hAnsi="Fb CoherentiSansEnHeb" w:cs="Fb CoherentiSansEnHeb"/>
-          <w:sz w:val="28"/>
-          <w:szCs w:val="28"/>
-          <w:rtl/>
-        </w:rPr>
-        <w:t xml:space="preserve">כל הכבוד! </w:t>
-      </w:r>
-    </w:p>
-    <w:p>
-      <w:pPr>
-        <w:rPr>
-          <w:rFonts w:ascii="Fb CoherentiSansEnHeb" w:hAnsi="Fb CoherentiSansEnHeb" w:cs="Fb CoherentiSansEnHeb"/>
-          <w:sz w:val="28"/>
-          <w:szCs w:val="28"/>
-        </w:rPr>
-      </w:pPr>
-      <w:r>
-        <w:rPr>
-          <w:rFonts w:ascii="Fb CoherentiSansEnHeb" w:hAnsi="Fb CoherentiSansEnHeb" w:cs="Fb CoherentiSansEnHeb"/>
-          <w:sz w:val="28"/>
-          <w:szCs w:val="28"/>
-          <w:rtl/>
-        </w:rPr>
-        <w:t>יש לך גישה מאוזנת לכסף, שמשלבת בין חיסכון להנאה, בין סיכון לביטחון, ובין תכנון לעשייה</w:t>
-      </w:r>
-      <w:r>
-        <w:rPr>
-          <w:rFonts w:ascii="Fb CoherentiSansEnHeb" w:hAnsi="Fb CoherentiSansEnHeb" w:cs="Fb CoherentiSansEnHeb"/>
-          <w:sz w:val="28"/>
-          <w:szCs w:val="28"/>
-        </w:rPr>
-        <w:t>.</w:t>
-      </w:r>
-      <w:r>
-        <w:rPr>
-          <w:rFonts w:ascii="Fb CoherentiSansEnHeb" w:hAnsi="Fb CoherentiSansEnHeb" w:cs="Fb CoherentiSansEnHeb"/>
-          <w:sz w:val="28"/>
-          <w:szCs w:val="28"/>
-        </w:rPr>
-        <w:br/>
-      </w:r>
-      <w:r>
-        <w:rPr>
-          <w:rFonts w:ascii="Fb CoherentiSansEnHeb" w:hAnsi="Fb CoherentiSansEnHeb" w:cs="Fb CoherentiSansEnHeb"/>
-          <w:sz w:val="28"/>
-          <w:szCs w:val="28"/>
-          <w:rtl/>
-        </w:rPr>
-        <w:t>את/ה מבין/ה שכסף הוא כלי שמשרת את החיים שלך, ולא להפך. ההתנהלות הפיננסית שלך מבוססת על קבלת החלטות מחושבות, אבל בלי לתת לפחד או לשיקולים מיותרים לעצור אותך</w:t>
-      </w:r>
-      <w:r>
-        <w:rPr>
-          <w:rFonts w:ascii="Fb CoherentiSansEnHeb" w:hAnsi="Fb CoherentiSansEnHeb" w:cs="Fb CoherentiSansEnHeb"/>
-          <w:sz w:val="28"/>
-          <w:szCs w:val="28"/>
-        </w:rPr>
-        <w:t>.</w:t>
-      </w:r>
-    </w:p>
-    <w:p>
-      <w:pPr>
-        <w:rPr>
-          <w:rFonts w:ascii="Fb CoherentiSansEnHeb" w:hAnsi="Fb CoherentiSansEnHeb" w:cs="Fb CoherentiSansEnHeb"/>
-          <w:b/>
-          <w:bCs/>
-          <w:sz w:val="28"/>
-          <w:szCs w:val="28"/>
-          <w:rtl/>
-        </w:rPr>
-      </w:pPr>
-    </w:p>
-    <w:p>
-      <w:pPr>
-        <w:rPr>
-          <w:rFonts w:ascii="Fb CoherentiSansEnHeb" w:hAnsi="Fb CoherentiSansEnHeb" w:cs="Fb CoherentiSansEnHeb"/>
-          <w:b/>
-          <w:bCs/>
-          <w:sz w:val="28"/>
-          <w:szCs w:val="28"/>
-          <w:rtl/>
-        </w:rPr>
-      </w:pPr>
-    </w:p>
-    <w:p>
-      <w:pPr>
-        <w:rPr>
-          <w:rFonts w:ascii="Fb CoherentiSansEnHeb Medium" w:hAnsi="Fb CoherentiSansEnHeb Medium" w:cs="Fb CoherentiSansEnHeb Medium"/>
-          <w:sz w:val="32"/>
-          <w:szCs w:val="32"/>
-        </w:rPr>
-      </w:pPr>
-      <w:r>
-        <w:rPr>
-          <w:rFonts w:ascii="Fb CoherentiSansEnHeb Medium" w:hAnsi="Fb CoherentiSansEnHeb Medium" w:cs="Fb CoherentiSansEnHeb Medium"/>
-          <w:sz w:val="32"/>
-          <w:szCs w:val="32"/>
-          <w:rtl/>
-        </w:rPr>
-        <w:t>מאפיינים עיקריים של ההתנהגות שלך עם כסף</w:t>
-      </w:r>
-    </w:p>
-    <w:p>
-      <w:pPr>
-        <w:pStyle w:val="aa"/>
+        <w:pStyle w:val="ListParagraph"/>
         <w:numPr>
           <w:ilvl w:val="0"/>
           <w:numId w:val="45"/>
         </w:numPr>
         <w:rPr>
-          <w:rFonts w:ascii="Fb CoherentiSansEnHeb" w:hAnsi="Fb CoherentiSansEnHeb" w:cs="Fb CoherentiSansEnHeb"/>
-          <w:sz w:val="28"/>
-          <w:szCs w:val="28"/>
-        </w:rPr>
-      </w:pPr>
-      <w:r>
-        <w:rPr>
-          <w:rFonts w:ascii="Fb CoherentiSansEnHeb" w:hAnsi="Fb CoherentiSansEnHeb" w:cs="Fb CoherentiSansEnHeb"/>
+          <w:rFonts w:ascii="Arial" w:hAnsi="Arial"/>
+          <w:sz w:val="28"/>
+          <w:szCs w:val="28"/>
+        </w:rPr>
+      </w:pPr>
+      <w:r>
+        <w:rPr>
+          <w:rFonts w:ascii="Arial" w:hAnsi="Arial"/>
           <w:sz w:val="28"/>
           <w:szCs w:val="28"/>
           <w:rtl/>
@@ -195,7 +136,7 @@
       </w:r>
       <w:r>
         <w:rPr>
-          <w:rFonts w:ascii="Fb CoherentiSansEnHeb" w:hAnsi="Fb CoherentiSansEnHeb" w:cs="Fb CoherentiSansEnHeb"/>
+          <w:rFonts w:ascii="Arial" w:hAnsi="Arial"/>
           <w:sz w:val="28"/>
           <w:szCs w:val="28"/>
         </w:rPr>
@@ -204,20 +145,20 @@
     </w:p>
     <w:p>
       <w:pPr>
-        <w:pStyle w:val="aa"/>
+        <w:pStyle w:val="ListParagraph"/>
         <w:numPr>
           <w:ilvl w:val="0"/>
           <w:numId w:val="45"/>
         </w:numPr>
         <w:rPr>
-          <w:rFonts w:ascii="Fb CoherentiSansEnHeb" w:hAnsi="Fb CoherentiSansEnHeb" w:cs="Fb CoherentiSansEnHeb"/>
-          <w:sz w:val="28"/>
-          <w:szCs w:val="28"/>
-        </w:rPr>
-      </w:pPr>
-      <w:r>
-        <w:rPr>
-          <w:rFonts w:ascii="Fb CoherentiSansEnHeb" w:hAnsi="Fb CoherentiSansEnHeb" w:cs="Fb CoherentiSansEnHeb"/>
+          <w:rFonts w:ascii="Arial" w:hAnsi="Arial"/>
+          <w:sz w:val="28"/>
+          <w:szCs w:val="28"/>
+        </w:rPr>
+      </w:pPr>
+      <w:r>
+        <w:rPr>
+          <w:rFonts w:ascii="Arial" w:hAnsi="Arial"/>
           <w:sz w:val="28"/>
           <w:szCs w:val="28"/>
           <w:rtl/>
@@ -226,7 +167,7 @@
       </w:r>
       <w:r>
         <w:rPr>
-          <w:rFonts w:ascii="Fb CoherentiSansEnHeb" w:hAnsi="Fb CoherentiSansEnHeb" w:cs="Fb CoherentiSansEnHeb"/>
+          <w:rFonts w:ascii="Arial" w:hAnsi="Arial"/>
           <w:sz w:val="28"/>
           <w:szCs w:val="28"/>
         </w:rPr>
@@ -235,20 +176,20 @@
     </w:p>
     <w:p>
       <w:pPr>
-        <w:pStyle w:val="aa"/>
+        <w:pStyle w:val="ListParagraph"/>
         <w:numPr>
           <w:ilvl w:val="0"/>
           <w:numId w:val="45"/>
         </w:numPr>
         <w:rPr>
-          <w:rFonts w:ascii="Fb CoherentiSansEnHeb" w:hAnsi="Fb CoherentiSansEnHeb" w:cs="Fb CoherentiSansEnHeb"/>
-          <w:sz w:val="28"/>
-          <w:szCs w:val="28"/>
-        </w:rPr>
-      </w:pPr>
-      <w:r>
-        <w:rPr>
-          <w:rFonts w:ascii="Fb CoherentiSansEnHeb" w:hAnsi="Fb CoherentiSansEnHeb" w:cs="Fb CoherentiSansEnHeb"/>
+          <w:rFonts w:ascii="Arial" w:hAnsi="Arial"/>
+          <w:sz w:val="28"/>
+          <w:szCs w:val="28"/>
+        </w:rPr>
+      </w:pPr>
+      <w:r>
+        <w:rPr>
+          <w:rFonts w:ascii="Arial" w:hAnsi="Arial"/>
           <w:sz w:val="28"/>
           <w:szCs w:val="28"/>
           <w:rtl/>
@@ -257,7 +198,7 @@
       </w:r>
       <w:r>
         <w:rPr>
-          <w:rFonts w:ascii="Fb CoherentiSansEnHeb" w:hAnsi="Fb CoherentiSansEnHeb" w:cs="Fb CoherentiSansEnHeb"/>
+          <w:rFonts w:ascii="Arial" w:hAnsi="Arial"/>
           <w:sz w:val="28"/>
           <w:szCs w:val="28"/>
         </w:rPr>
@@ -266,20 +207,20 @@
     </w:p>
     <w:p>
       <w:pPr>
-        <w:pStyle w:val="aa"/>
+        <w:pStyle w:val="ListParagraph"/>
         <w:numPr>
           <w:ilvl w:val="0"/>
           <w:numId w:val="45"/>
         </w:numPr>
         <w:rPr>
-          <w:rFonts w:ascii="Fb CoherentiSansEnHeb" w:hAnsi="Fb CoherentiSansEnHeb" w:cs="Fb CoherentiSansEnHeb"/>
-          <w:sz w:val="28"/>
-          <w:szCs w:val="28"/>
-        </w:rPr>
-      </w:pPr>
-      <w:r>
-        <w:rPr>
-          <w:rFonts w:ascii="Fb CoherentiSansEnHeb" w:hAnsi="Fb CoherentiSansEnHeb" w:cs="Fb CoherentiSansEnHeb"/>
+          <w:rFonts w:ascii="Arial" w:hAnsi="Arial"/>
+          <w:sz w:val="28"/>
+          <w:szCs w:val="28"/>
+        </w:rPr>
+      </w:pPr>
+      <w:r>
+        <w:rPr>
+          <w:rFonts w:ascii="Arial" w:hAnsi="Arial"/>
           <w:sz w:val="28"/>
           <w:szCs w:val="28"/>
           <w:rtl/>
@@ -288,7 +229,7 @@
       </w:r>
       <w:r>
         <w:rPr>
-          <w:rFonts w:ascii="Fb CoherentiSansEnHeb" w:hAnsi="Fb CoherentiSansEnHeb" w:cs="Fb CoherentiSansEnHeb"/>
+          <w:rFonts w:ascii="Arial" w:hAnsi="Arial"/>
           <w:sz w:val="28"/>
           <w:szCs w:val="28"/>
         </w:rPr>
@@ -298,7 +239,7 @@
     <w:p>
       <w:pPr>
         <w:rPr>
-          <w:rFonts w:ascii="Fb CoherentiSansEnHeb" w:hAnsi="Fb CoherentiSansEnHeb" w:cs="Fb CoherentiSansEnHeb"/>
+          <w:rFonts w:ascii="Arial" w:hAnsi="Arial"/>
           <w:b/>
           <w:bCs/>
           <w:sz w:val="28"/>
@@ -310,19 +251,7 @@
     <w:p>
       <w:pPr>
         <w:rPr>
-          <w:rFonts w:ascii="Fb CoherentiSansEnHeb" w:hAnsi="Fb CoherentiSansEnHeb" w:cs="Fb CoherentiSansEnHeb"/>
-          <w:b/>
-          <w:bCs/>
-          <w:sz w:val="28"/>
-          <w:szCs w:val="28"/>
-          <w:rtl/>
-        </w:rPr>
-      </w:pPr>
-    </w:p>
-    <w:p>
-      <w:pPr>
-        <w:rPr>
-          <w:rFonts w:ascii="Fb CoherentiSansEnHeb Medium" w:hAnsi="Fb CoherentiSansEnHeb Medium" w:cs="Fb CoherentiSansEnHeb Medium"/>
+          <w:rFonts w:ascii="Arial" w:hAnsi="Arial"/>
           <w:sz w:val="32"/>
           <w:szCs w:val="32"/>
           <w:rtl/>
@@ -330,7 +259,7 @@
       </w:pPr>
       <w:r>
         <w:rPr>
-          <w:rFonts w:ascii="Fb CoherentiSansEnHeb Medium" w:hAnsi="Fb CoherentiSansEnHeb Medium" w:cs="Fb CoherentiSansEnHeb Medium"/>
+          <w:rFonts w:ascii="Arial" w:hAnsi="Arial"/>
           <w:sz w:val="32"/>
           <w:szCs w:val="32"/>
           <w:rtl/>
@@ -341,7 +270,7 @@
     <w:p>
       <w:pPr>
         <w:rPr>
-          <w:rFonts w:ascii="Fb CoherentiSansEnHeb" w:hAnsi="Fb CoherentiSansEnHeb" w:cs="Fb CoherentiSansEnHeb"/>
+          <w:rFonts w:ascii="Arial" w:hAnsi="Arial"/>
           <w:sz w:val="28"/>
           <w:szCs w:val="28"/>
           <w:rtl/>
@@ -349,47 +278,18 @@
       </w:pPr>
       <w:r>
         <w:rPr>
-          <w:rFonts w:ascii="Fb CoherentiSansEnHeb" w:hAnsi="Fb CoherentiSansEnHeb" w:cs="Fb CoherentiSansEnHeb"/>
+          <w:rFonts w:ascii="Arial" w:hAnsi="Arial"/>
           <w:sz w:val="28"/>
           <w:szCs w:val="28"/>
           <w:rtl/>
         </w:rPr>
-        <w:t xml:space="preserve">מדד איזון פיננסי: </w:t>
-      </w:r>
-      <w:r>
-        <w:rPr>
-          <w:rFonts w:ascii="Segoe UI Emoji" w:hAnsi="Segoe UI Emoji" w:cs="Segoe UI Emoji" w:hint="cs"/>
-          <w:color w:val="000000" w:themeColor="text1"/>
-          <w:sz w:val="28"/>
-          <w:szCs w:val="28"/>
-          <w:rtl/>
-        </w:rPr>
-        <w:t>🔵🔵🔵🔵⚪️</w:t>
-      </w:r>
-      <w:r>
-        <w:rPr>
-          <w:rFonts w:ascii="Fb CoherentiSansEnHeb" w:hAnsi="Fb CoherentiSansEnHeb" w:cs="Fb CoherentiSansEnHeb"/>
-          <w:color w:val="000000" w:themeColor="text1"/>
-          <w:sz w:val="28"/>
-          <w:szCs w:val="28"/>
-          <w:rtl/>
-        </w:rPr>
-        <w:t xml:space="preserve"> </w:t>
-      </w:r>
-      <w:r>
-        <w:rPr>
-          <w:rFonts w:ascii="Fb CoherentiSansEnHeb" w:hAnsi="Fb CoherentiSansEnHeb" w:cs="Fb CoherentiSansEnHeb"/>
-          <w:sz w:val="28"/>
-          <w:szCs w:val="28"/>
-          <w:rtl/>
-        </w:rPr>
-        <w:t>(85%)</w:t>
+        <w:t>מדד איזון פיננסי: (85%)</w:t>
       </w:r>
     </w:p>
     <w:p>
       <w:pPr>
         <w:rPr>
-          <w:rFonts w:ascii="Fb CoherentiSansEnHeb" w:hAnsi="Fb CoherentiSansEnHeb" w:cs="Fb CoherentiSansEnHeb"/>
+          <w:rFonts w:ascii="Arial" w:hAnsi="Arial"/>
           <w:sz w:val="28"/>
           <w:szCs w:val="28"/>
           <w:rtl/>
@@ -397,37 +297,18 @@
       </w:pPr>
       <w:r>
         <w:rPr>
-          <w:rFonts w:ascii="Fb CoherentiSansEnHeb" w:hAnsi="Fb CoherentiSansEnHeb" w:cs="Fb CoherentiSansEnHeb"/>
+          <w:rFonts w:ascii="Arial" w:hAnsi="Arial"/>
           <w:sz w:val="28"/>
           <w:szCs w:val="28"/>
           <w:rtl/>
         </w:rPr>
-        <w:t xml:space="preserve">נטייה להשקעות: </w:t>
-      </w:r>
-      <w:r>
-        <w:rPr>
-          <w:rFonts w:ascii="Segoe UI Emoji" w:hAnsi="Segoe UI Emoji" w:cs="Segoe UI Emoji" w:hint="cs"/>
-          <w:color w:val="000000" w:themeColor="text1"/>
-          <w:sz w:val="28"/>
-          <w:szCs w:val="28"/>
-          <w:rtl/>
-        </w:rPr>
-        <w:t>🔵🔵🔵⚪️⚪️</w:t>
-      </w:r>
-      <w:r>
-        <w:rPr>
-          <w:rFonts w:ascii="Fb CoherentiSansEnHeb" w:hAnsi="Fb CoherentiSansEnHeb" w:cs="Fb CoherentiSansEnHeb"/>
-          <w:sz w:val="28"/>
-          <w:szCs w:val="28"/>
-          <w:rtl/>
-        </w:rPr>
-        <w:t xml:space="preserve"> (70%)</w:t>
+        <w:t>נטייה להשקעות: (70%)</w:t>
       </w:r>
     </w:p>
     <w:p>
       <w:pPr>
         <w:rPr>
-          <w:rFonts w:ascii="Fb CoherentiSansEnHeb" w:hAnsi="Fb CoherentiSansEnHeb" w:cs="Fb CoherentiSansEnHeb"/>
+          <w:rFonts w:ascii="Arial" w:hAnsi="Arial"/>
           <w:sz w:val="28"/>
           <w:szCs w:val="28"/>
           <w:rtl/>
@@ -435,37 +316,18 @@
       </w:pPr>
       <w:r>
         <w:rPr>
-          <w:rFonts w:ascii="Fb CoherentiSansEnHeb" w:hAnsi="Fb CoherentiSansEnHeb" w:cs="Fb CoherentiSansEnHeb"/>
+          <w:rFonts w:ascii="Arial" w:hAnsi="Arial"/>
           <w:sz w:val="28"/>
           <w:szCs w:val="28"/>
           <w:rtl/>
         </w:rPr>
-        <w:t xml:space="preserve">ניהול סיכונים: </w:t>
-      </w:r>
-      <w:r>
-        <w:rPr>
-          <w:rFonts w:ascii="Segoe UI Emoji" w:hAnsi="Segoe UI Emoji" w:cs="Segoe UI Emoji" w:hint="cs"/>
-          <w:color w:val="000000" w:themeColor="text1"/>
-          <w:sz w:val="28"/>
-          <w:szCs w:val="28"/>
-          <w:rtl/>
-        </w:rPr>
-        <w:t>🔵🔵🔵🔵⚪️</w:t>
-      </w:r>
-      <w:r>
-        <w:rPr>
-          <w:rFonts w:ascii="Fb CoherentiSansEnHeb" w:hAnsi="Fb CoherentiSansEnHeb" w:cs="Fb CoherentiSansEnHeb"/>
-          <w:sz w:val="28"/>
-          <w:szCs w:val="28"/>
-          <w:rtl/>
-        </w:rPr>
-        <w:t xml:space="preserve"> (80%)</w:t>
+        <w:t>ניהול סיכונים: (80%)</w:t>
       </w:r>
     </w:p>
     <w:p>
       <w:pPr>
         <w:rPr>
-          <w:rFonts w:ascii="Fb CoherentiSansEnHeb" w:hAnsi="Fb CoherentiSansEnHeb" w:cs="Fb CoherentiSansEnHeb"/>
+          <w:rFonts w:ascii="Arial" w:hAnsi="Arial"/>
           <w:sz w:val="28"/>
           <w:szCs w:val="28"/>
           <w:rtl/>
@@ -473,37 +335,35 @@
       </w:pPr>
       <w:r>
         <w:rPr>
-          <w:rFonts w:ascii="Fb CoherentiSansEnHeb" w:hAnsi="Fb CoherentiSansEnHeb" w:cs="Fb CoherentiSansEnHeb"/>
+          <w:rFonts w:ascii="Arial" w:hAnsi="Arial"/>
           <w:sz w:val="28"/>
           <w:szCs w:val="28"/>
           <w:rtl/>
         </w:rPr>
-        <w:t xml:space="preserve">מודעות כלכלית: </w:t>
-      </w:r>
-      <w:r>
-        <w:rPr>
-          <w:rFonts w:ascii="Segoe UI Emoji" w:hAnsi="Segoe UI Emoji" w:cs="Segoe UI Emoji" w:hint="cs"/>
-          <w:color w:val="000000" w:themeColor="text1"/>
+        <w:t>מודעות כלכלית:</w:t>
+      </w:r>
+      <w:r>
+        <w:rPr>
+          <w:rFonts w:ascii="Arial" w:hAnsi="Arial"/>
+          <w:sz w:val="28"/>
+          <w:szCs w:val="28"/>
+        </w:rPr>
+        <w:t xml:space="preserve"> </w:t>
+      </w:r>
+      <w:r>
+        <w:rPr>
+          <w:rFonts w:ascii="Arial" w:hAnsi="Arial"/>
           <w:sz w:val="28"/>
           <w:szCs w:val="28"/>
           <w:rtl/>
         </w:rPr>
-        <w:t>🔵🔵🔵🔵🔵</w:t>
-      </w:r>
-      <w:r>
-        <w:rPr>
-          <w:rFonts w:ascii="Fb CoherentiSansEnHeb" w:hAnsi="Fb CoherentiSansEnHeb" w:cs="Fb CoherentiSansEnHeb"/>
-          <w:sz w:val="28"/>
-          <w:szCs w:val="28"/>
-          <w:rtl/>
-        </w:rPr>
-        <w:t xml:space="preserve"> (90%)</w:t>
+        <w:t>(90%)</w:t>
       </w:r>
     </w:p>
     <w:p>
       <w:pPr>
         <w:rPr>
-          <w:rFonts w:ascii="Fb CoherentiSansEnHeb" w:hAnsi="Fb CoherentiSansEnHeb" w:cs="Fb CoherentiSansEnHeb"/>
+          <w:rFonts w:ascii="Arial" w:hAnsi="Arial"/>
           <w:sz w:val="28"/>
           <w:szCs w:val="28"/>
           <w:rtl/>
@@ -511,61 +371,18 @@
       </w:pPr>
       <w:r>
         <w:rPr>
-          <w:rFonts w:ascii="Fb CoherentiSansEnHeb" w:hAnsi="Fb CoherentiSansEnHeb" w:cs="Fb CoherentiSansEnHeb"/>
+          <w:rFonts w:ascii="Arial" w:hAnsi="Arial"/>
           <w:sz w:val="28"/>
           <w:szCs w:val="28"/>
           <w:rtl/>
         </w:rPr>
-        <w:t xml:space="preserve">פיזור נכסים: </w:t>
-      </w:r>
-      <w:r>
-        <w:rPr>
-          <w:rFonts w:ascii="Segoe UI Emoji" w:hAnsi="Segoe UI Emoji" w:cs="Segoe UI Emoji" w:hint="cs"/>
-          <w:color w:val="000000" w:themeColor="text1"/>
-          <w:sz w:val="28"/>
-          <w:szCs w:val="28"/>
-          <w:rtl/>
-        </w:rPr>
-        <w:t>🔵🔵🔵⚪️⚪️</w:t>
-      </w:r>
-      <w:r>
-        <w:rPr>
-          <w:rFonts w:ascii="Fb CoherentiSansEnHeb" w:hAnsi="Fb CoherentiSansEnHeb" w:cs="Fb CoherentiSansEnHeb"/>
-          <w:sz w:val="28"/>
-          <w:szCs w:val="28"/>
-          <w:rtl/>
-        </w:rPr>
-        <w:t xml:space="preserve"> (75%)</w:t>
+        <w:t>פיזור נכסים: (75%)</w:t>
       </w:r>
     </w:p>
     <w:p>
       <w:pPr>
         <w:rPr>
-          <w:rFonts w:ascii="Fb CoherentiSansEnHeb" w:hAnsi="Fb CoherentiSansEnHeb" w:cs="Fb CoherentiSansEnHeb"/>
-          <w:b/>
-          <w:bCs/>
-          <w:sz w:val="28"/>
-          <w:szCs w:val="28"/>
-          <w:rtl/>
-        </w:rPr>
-      </w:pPr>
-    </w:p>
-    <w:p>
-      <w:pPr>
-        <w:rPr>
-          <w:rFonts w:ascii="Fb CoherentiSansEnHeb" w:hAnsi="Fb CoherentiSansEnHeb" w:cs="Fb CoherentiSansEnHeb"/>
-          <w:b/>
-          <w:bCs/>
-          <w:sz w:val="28"/>
-          <w:szCs w:val="28"/>
-          <w:rtl/>
-        </w:rPr>
-      </w:pPr>
-    </w:p>
-    <w:p>
-      <w:pPr>
-        <w:rPr>
-          <w:rFonts w:ascii="Fb CoherentiSansEnHeb Medium" w:hAnsi="Fb CoherentiSansEnHeb Medium" w:cs="Fb CoherentiSansEnHeb Medium"/>
+          <w:rFonts w:ascii="Arial" w:hAnsi="Arial"/>
           <w:sz w:val="32"/>
           <w:szCs w:val="32"/>
           <w:rtl/>
@@ -575,14 +392,14 @@
     <w:p>
       <w:pPr>
         <w:rPr>
-          <w:rFonts w:ascii="Fb CoherentiSansEnHeb Medium" w:hAnsi="Fb CoherentiSansEnHeb Medium" w:cs="Fb CoherentiSansEnHeb Medium"/>
+          <w:rFonts w:ascii="Arial" w:hAnsi="Arial"/>
           <w:sz w:val="32"/>
           <w:szCs w:val="32"/>
         </w:rPr>
       </w:pPr>
       <w:r>
         <w:rPr>
-          <w:rFonts w:ascii="Fb CoherentiSansEnHeb Medium" w:hAnsi="Fb CoherentiSansEnHeb Medium" w:cs="Fb CoherentiSansEnHeb Medium"/>
+          <w:rFonts w:ascii="Arial" w:hAnsi="Arial"/>
           <w:sz w:val="32"/>
           <w:szCs w:val="32"/>
           <w:rtl/>
@@ -591,7 +408,7 @@
       </w:r>
       <w:r>
         <w:rPr>
-          <w:rFonts w:ascii="Fb CoherentiSansEnHeb Medium" w:hAnsi="Fb CoherentiSansEnHeb Medium" w:cs="Fb CoherentiSansEnHeb Medium"/>
+          <w:rFonts w:ascii="Arial" w:hAnsi="Arial"/>
           <w:sz w:val="32"/>
           <w:szCs w:val="32"/>
         </w:rPr>
@@ -601,14 +418,14 @@
     <w:p>
       <w:pPr>
         <w:rPr>
-          <w:rFonts w:ascii="Fb CoherentiSansEnHeb" w:hAnsi="Fb CoherentiSansEnHeb" w:cs="Fb CoherentiSansEnHeb"/>
-          <w:sz w:val="28"/>
-          <w:szCs w:val="28"/>
-        </w:rPr>
-      </w:pPr>
-      <w:r>
-        <w:rPr>
-          <w:rFonts w:ascii="Fb CoherentiSansEnHeb" w:hAnsi="Fb CoherentiSansEnHeb" w:cs="Fb CoherentiSansEnHeb"/>
+          <w:rFonts w:ascii="Arial" w:hAnsi="Arial"/>
+          <w:sz w:val="28"/>
+          <w:szCs w:val="28"/>
+        </w:rPr>
+      </w:pPr>
+      <w:r>
+        <w:rPr>
+          <w:rFonts w:ascii="Arial" w:hAnsi="Arial"/>
           <w:sz w:val="28"/>
           <w:szCs w:val="28"/>
           <w:rtl/>
@@ -617,7 +434,7 @@
       </w:r>
       <w:r>
         <w:rPr>
-          <w:rFonts w:ascii="Fb CoherentiSansEnHeb" w:hAnsi="Fb CoherentiSansEnHeb" w:cs="Fb CoherentiSansEnHeb"/>
+          <w:rFonts w:ascii="Arial" w:hAnsi="Arial"/>
           <w:sz w:val="28"/>
           <w:szCs w:val="28"/>
         </w:rPr>
@@ -627,560 +444,530 @@
     <w:p>
       <w:pPr>
         <w:rPr>
-          <w:rFonts w:ascii="Fb CoherentiSansEnHeb Medium" w:hAnsi="Fb CoherentiSansEnHeb Medium" w:cs="Fb CoherentiSansEnHeb Medium"/>
+          <w:rFonts w:ascii="Arial" w:hAnsi="Arial"/>
           <w:sz w:val="32"/>
           <w:szCs w:val="32"/>
         </w:rPr>
       </w:pPr>
       <w:r>
         <w:rPr>
-          <w:rFonts w:ascii="Fb CoherentiSansEnHeb Medium" w:hAnsi="Fb CoherentiSansEnHeb Medium" w:cs="Fb CoherentiSansEnHeb Medium"/>
+          <w:rFonts w:ascii="Arial" w:hAnsi="Arial"/>
           <w:sz w:val="32"/>
           <w:szCs w:val="32"/>
           <w:rtl/>
         </w:rPr>
         <w:br/>
-      </w:r>
-      <w:r>
-        <w:rPr>
-          <w:rFonts w:ascii="Fb CoherentiSansEnHeb Medium" w:hAnsi="Fb CoherentiSansEnHeb Medium" w:cs="Fb CoherentiSansEnHeb Medium"/>
+        <w:t>הטעויות שיכולות לפגוע בך:</w:t>
+      </w:r>
+    </w:p>
+    <w:p>
+      <w:pPr>
+        <w:rPr>
+          <w:rFonts w:ascii="Arial" w:hAnsi="Arial"/>
+          <w:sz w:val="28"/>
+          <w:szCs w:val="28"/>
+        </w:rPr>
+      </w:pPr>
+      <w:r>
+        <w:rPr>
+          <w:rFonts w:ascii="Arial" w:hAnsi="Arial" w:hint="cs"/>
+          <w:sz w:val="28"/>
+          <w:szCs w:val="28"/>
+          <w:rtl/>
+        </w:rPr>
+        <w:t>*</w:t>
+      </w:r>
+      <w:r>
+        <w:rPr>
+          <w:rFonts w:ascii="Arial" w:hAnsi="Arial"/>
+          <w:sz w:val="28"/>
+          <w:szCs w:val="28"/>
+          <w:rtl/>
+        </w:rPr>
+        <w:t>דחיינות פיננסית</w:t>
+      </w:r>
+    </w:p>
+    <w:p>
+      <w:pPr>
+        <w:rPr>
+          <w:rFonts w:ascii="Arial" w:hAnsi="Arial"/>
+          <w:sz w:val="28"/>
+          <w:szCs w:val="28"/>
+        </w:rPr>
+      </w:pPr>
+      <w:r>
+        <w:rPr>
+          <w:rFonts w:ascii="Arial" w:hAnsi="Arial"/>
+          <w:sz w:val="28"/>
+          <w:szCs w:val="28"/>
+          <w:rtl/>
+        </w:rPr>
+        <w:t>לפעמים הרצון "לשמור על איזון" גורם לך לדחות החלטות פיננסיות מתוך חשש לפעול מהר מדי. עם זאת, חלק מהזדמנויות ההשקעה הטובות ביותר הן כאלה שדורשות החלטה מהירה ומחושבת</w:t>
+      </w:r>
+      <w:r>
+        <w:rPr>
+          <w:rFonts w:ascii="Arial" w:hAnsi="Arial"/>
+          <w:sz w:val="28"/>
+          <w:szCs w:val="28"/>
+        </w:rPr>
+        <w:t>.</w:t>
+      </w:r>
+      <w:r>
+        <w:rPr>
+          <w:rFonts w:ascii="Arial" w:hAnsi="Arial"/>
+          <w:sz w:val="28"/>
+          <w:szCs w:val="28"/>
+          <w:rtl/>
+        </w:rPr>
+        <w:br/>
+      </w:r>
+      <w:r>
+        <w:rPr>
+          <w:rFonts w:ascii="Arial" w:hAnsi="Arial"/>
+          <w:sz w:val="28"/>
+          <w:szCs w:val="28"/>
+        </w:rPr>
+        <w:br/>
+      </w:r>
+      <w:r>
+        <w:rPr>
+          <w:rFonts w:ascii="Arial" w:hAnsi="Arial"/>
+          <w:sz w:val="28"/>
+          <w:szCs w:val="28"/>
+          <w:rtl/>
+        </w:rPr>
+        <w:t>פתרון</w:t>
+      </w:r>
+      <w:r>
+        <w:rPr>
+          <w:rFonts w:ascii="Arial" w:hAnsi="Arial"/>
+          <w:sz w:val="28"/>
+          <w:szCs w:val="28"/>
+        </w:rPr>
+        <w:t xml:space="preserve">: </w:t>
+      </w:r>
+      <w:r>
+        <w:rPr>
+          <w:rFonts w:ascii="Arial" w:hAnsi="Arial"/>
+          <w:sz w:val="28"/>
+          <w:szCs w:val="28"/>
+          <w:rtl/>
+        </w:rPr>
+        <w:t>קבע/י לעצמך תאריך יעד ברור לכל החלטה פיננסית כדי למנוע דחיינות מיותרת</w:t>
+      </w:r>
+      <w:r>
+        <w:rPr>
+          <w:rFonts w:ascii="Arial" w:hAnsi="Arial"/>
+          <w:sz w:val="28"/>
+          <w:szCs w:val="28"/>
+        </w:rPr>
+        <w:t>.</w:t>
+      </w:r>
+    </w:p>
+    <w:p>
+      <w:pPr>
+        <w:rPr>
+          <w:rFonts w:ascii="Arial" w:hAnsi="Arial"/>
+          <w:sz w:val="28"/>
+          <w:szCs w:val="28"/>
+        </w:rPr>
+      </w:pPr>
+      <w:r>
+        <w:rPr>
+          <w:rFonts w:ascii="Arial" w:hAnsi="Arial"/>
+          <w:sz w:val="28"/>
+          <w:szCs w:val="28"/>
+          <w:rtl/>
+        </w:rPr>
+        <w:br/>
+      </w:r>
+      <w:r>
+        <w:rPr>
+          <w:rFonts w:ascii="Arial" w:hAnsi="Arial" w:hint="cs"/>
+          <w:sz w:val="28"/>
+          <w:szCs w:val="28"/>
+          <w:rtl/>
+        </w:rPr>
+        <w:t>*</w:t>
+      </w:r>
+      <w:r>
+        <w:rPr>
+          <w:rFonts w:ascii="Arial" w:hAnsi="Arial"/>
+          <w:sz w:val="28"/>
+          <w:szCs w:val="28"/>
+          <w:rtl/>
+        </w:rPr>
+        <w:t>השקעה זהירה מדי</w:t>
+      </w:r>
+    </w:p>
+    <w:p>
+      <w:pPr>
+        <w:rPr>
+          <w:rFonts w:ascii="Arial" w:hAnsi="Arial"/>
+          <w:sz w:val="28"/>
+          <w:szCs w:val="28"/>
+        </w:rPr>
+      </w:pPr>
+      <w:r>
+        <w:rPr>
+          <w:rFonts w:ascii="Arial" w:hAnsi="Arial"/>
+          <w:sz w:val="28"/>
+          <w:szCs w:val="28"/>
+          <w:rtl/>
+        </w:rPr>
+        <w:t>השקעות סולידיות כמו אג"ח וקרן כספית זה טוב, אבל לעיתים קרובות הן רק משמרות את ההון ולא מגדילות אותו.</w:t>
+      </w:r>
+      <w:r>
+        <w:rPr>
+          <w:rFonts w:ascii="Arial" w:hAnsi="Arial"/>
+          <w:sz w:val="28"/>
+          <w:szCs w:val="28"/>
+          <w:rtl/>
+        </w:rPr>
+        <w:br/>
+      </w:r>
+      <w:r>
+        <w:rPr>
+          <w:rFonts w:ascii="Arial" w:hAnsi="Arial"/>
+          <w:sz w:val="28"/>
+          <w:szCs w:val="28"/>
+        </w:rPr>
+        <w:br/>
+      </w:r>
+      <w:r>
+        <w:rPr>
+          <w:rFonts w:ascii="Arial" w:hAnsi="Arial"/>
+          <w:sz w:val="28"/>
+          <w:szCs w:val="28"/>
+          <w:rtl/>
+        </w:rPr>
+        <w:t>פתרון</w:t>
+      </w:r>
+      <w:r>
+        <w:rPr>
+          <w:rFonts w:ascii="Arial" w:hAnsi="Arial"/>
+          <w:sz w:val="28"/>
+          <w:szCs w:val="28"/>
+        </w:rPr>
+        <w:t xml:space="preserve">: </w:t>
+      </w:r>
+      <w:r>
+        <w:rPr>
+          <w:rFonts w:ascii="Arial" w:hAnsi="Arial"/>
+          <w:sz w:val="28"/>
+          <w:szCs w:val="28"/>
+          <w:rtl/>
+        </w:rPr>
+        <w:t>בחן/י שילוב של השקעות עם פוטנציאל תשואה גבוה יותר – למשל מניות, נדל"ן, נכסים לא סחירים וכמה אחוזים של קריפטו.</w:t>
+      </w:r>
+    </w:p>
+    <w:p>
+      <w:pPr>
+        <w:rPr>
+          <w:rFonts w:ascii="Arial" w:hAnsi="Arial"/>
+          <w:sz w:val="28"/>
+          <w:szCs w:val="28"/>
+        </w:rPr>
+      </w:pPr>
+      <w:r>
+        <w:rPr>
+          <w:rFonts w:ascii="Arial" w:hAnsi="Arial"/>
+          <w:sz w:val="28"/>
+          <w:szCs w:val="28"/>
+          <w:rtl/>
+        </w:rPr>
+        <w:br/>
+      </w:r>
+      <w:r>
+        <w:rPr>
+          <w:rFonts w:ascii="Arial" w:hAnsi="Arial" w:hint="cs"/>
+          <w:sz w:val="28"/>
+          <w:szCs w:val="28"/>
+          <w:rtl/>
+        </w:rPr>
+        <w:t>*</w:t>
+      </w:r>
+      <w:r>
+        <w:rPr>
+          <w:rFonts w:ascii="Arial" w:hAnsi="Arial"/>
+          <w:sz w:val="28"/>
+          <w:szCs w:val="28"/>
+          <w:rtl/>
+        </w:rPr>
+        <w:t>חוסר מיקוד בתוכנית כלכלית ארוכת טווח</w:t>
+      </w:r>
+    </w:p>
+    <w:p>
+      <w:pPr>
+        <w:rPr>
+          <w:rFonts w:ascii="Arial" w:hAnsi="Arial"/>
+          <w:sz w:val="28"/>
+          <w:szCs w:val="28"/>
+        </w:rPr>
+      </w:pPr>
+      <w:r>
+        <w:rPr>
+          <w:rFonts w:ascii="Arial" w:hAnsi="Arial"/>
+          <w:sz w:val="28"/>
+          <w:szCs w:val="28"/>
+          <w:rtl/>
+        </w:rPr>
+        <w:t>יש לך תכנון בסיסי, אבל האם הוא מספיק ברור ומותאם לצרכים שלך</w:t>
+      </w:r>
+      <w:r>
+        <w:rPr>
+          <w:rFonts w:ascii="Arial" w:hAnsi="Arial"/>
+          <w:sz w:val="28"/>
+          <w:szCs w:val="28"/>
+        </w:rPr>
+        <w:t xml:space="preserve">? </w:t>
+      </w:r>
+      <w:r>
+        <w:rPr>
+          <w:rFonts w:ascii="Arial" w:hAnsi="Arial"/>
+          <w:sz w:val="28"/>
+          <w:szCs w:val="28"/>
+          <w:rtl/>
+        </w:rPr>
+        <w:br/>
+      </w:r>
+      <w:r>
+        <w:rPr>
+          <w:rFonts w:ascii="Arial" w:hAnsi="Arial"/>
+          <w:sz w:val="28"/>
+          <w:szCs w:val="28"/>
+        </w:rPr>
+        <w:br/>
+      </w:r>
+      <w:r>
+        <w:rPr>
+          <w:rFonts w:ascii="Arial" w:hAnsi="Arial"/>
+          <w:sz w:val="28"/>
+          <w:szCs w:val="28"/>
+          <w:rtl/>
+        </w:rPr>
+        <w:t>פתרון</w:t>
+      </w:r>
+      <w:r>
+        <w:rPr>
+          <w:rFonts w:ascii="Arial" w:hAnsi="Arial"/>
+          <w:sz w:val="28"/>
+          <w:szCs w:val="28"/>
+        </w:rPr>
+        <w:t xml:space="preserve">: </w:t>
+      </w:r>
+      <w:r>
+        <w:rPr>
+          <w:rFonts w:ascii="Arial" w:hAnsi="Arial"/>
+          <w:sz w:val="28"/>
+          <w:szCs w:val="28"/>
+          <w:rtl/>
+        </w:rPr>
+        <w:t>צור/צרי תוכנית פיננסית מפורטת עם יעדים ברורים למטרות לטווח קצר, בינוני וארוך.</w:t>
+      </w:r>
+    </w:p>
+    <w:p>
+      <w:pPr>
+        <w:rPr>
+          <w:rFonts w:ascii="Arial" w:hAnsi="Arial"/>
+          <w:sz w:val="28"/>
+          <w:szCs w:val="28"/>
+        </w:rPr>
+      </w:pPr>
+      <w:r>
+        <w:rPr>
+          <w:rFonts w:ascii="Arial" w:hAnsi="Arial"/>
+          <w:sz w:val="28"/>
+          <w:szCs w:val="28"/>
+          <w:rtl/>
+        </w:rPr>
+        <w:br/>
+      </w:r>
+      <w:r>
+        <w:rPr>
+          <w:rFonts w:ascii="Arial" w:hAnsi="Arial" w:hint="cs"/>
+          <w:sz w:val="28"/>
+          <w:szCs w:val="28"/>
+          <w:rtl/>
+        </w:rPr>
+        <w:t>*</w:t>
+      </w:r>
+      <w:bookmarkStart w:id="0" w:name="_GoBack"/>
+      <w:bookmarkEnd w:id="0"/>
+      <w:r>
+        <w:rPr>
+          <w:rFonts w:ascii="Arial" w:hAnsi="Arial"/>
+          <w:sz w:val="28"/>
+          <w:szCs w:val="28"/>
+          <w:rtl/>
+        </w:rPr>
+        <w:t>הסתמכות על חיסכון במקום על השקעה</w:t>
+      </w:r>
+    </w:p>
+    <w:p>
+      <w:pPr>
+        <w:rPr>
+          <w:rFonts w:ascii="Arial" w:hAnsi="Arial"/>
+          <w:sz w:val="28"/>
+          <w:szCs w:val="28"/>
+          <w:rtl/>
+        </w:rPr>
+      </w:pPr>
+      <w:r>
+        <w:rPr>
+          <w:rFonts w:ascii="Arial" w:hAnsi="Arial"/>
+          <w:sz w:val="28"/>
+          <w:szCs w:val="28"/>
+          <w:rtl/>
+        </w:rPr>
+        <w:t>חסכון זה חשוב, אבל בלי השקעה שוטפת של החיסכון הזה ההון שלך לא באמת יגדל.</w:t>
+      </w:r>
+      <w:r>
+        <w:rPr>
+          <w:rFonts w:ascii="Arial" w:hAnsi="Arial"/>
+          <w:sz w:val="28"/>
+          <w:szCs w:val="28"/>
+          <w:rtl/>
+        </w:rPr>
+        <w:br/>
+      </w:r>
+      <w:r>
+        <w:rPr>
+          <w:rFonts w:ascii="Arial" w:hAnsi="Arial"/>
+          <w:sz w:val="28"/>
+          <w:szCs w:val="28"/>
+        </w:rPr>
+        <w:br/>
+      </w:r>
+      <w:r>
+        <w:rPr>
+          <w:rFonts w:ascii="Arial" w:hAnsi="Arial"/>
+          <w:sz w:val="28"/>
+          <w:szCs w:val="28"/>
+          <w:rtl/>
+        </w:rPr>
+        <w:t>פתרון</w:t>
+      </w:r>
+      <w:r>
+        <w:rPr>
+          <w:rFonts w:ascii="Arial" w:hAnsi="Arial"/>
+          <w:sz w:val="28"/>
+          <w:szCs w:val="28"/>
+        </w:rPr>
+        <w:t xml:space="preserve">: </w:t>
+      </w:r>
+      <w:r>
+        <w:rPr>
+          <w:rFonts w:ascii="Arial" w:hAnsi="Arial"/>
+          <w:sz w:val="28"/>
+          <w:szCs w:val="28"/>
+          <w:rtl/>
+        </w:rPr>
+        <w:t xml:space="preserve">השקיע/י זמן בלמידה על עולם ההשקעות כדי להוציא את הכסף </w:t>
+      </w:r>
+      <w:proofErr w:type="spellStart"/>
+      <w:r>
+        <w:rPr>
+          <w:rFonts w:ascii="Arial" w:hAnsi="Arial"/>
+          <w:sz w:val="28"/>
+          <w:szCs w:val="28"/>
+          <w:rtl/>
+        </w:rPr>
+        <w:t>מהעו"ש</w:t>
+      </w:r>
+      <w:proofErr w:type="spellEnd"/>
+      <w:r>
+        <w:rPr>
+          <w:rFonts w:ascii="Arial" w:hAnsi="Arial"/>
+          <w:sz w:val="28"/>
+          <w:szCs w:val="28"/>
+          <w:rtl/>
+        </w:rPr>
+        <w:t>.</w:t>
+      </w:r>
+    </w:p>
+    <w:p>
+      <w:pPr>
+        <w:rPr>
+          <w:rFonts w:ascii="Arial" w:hAnsi="Arial"/>
           <w:sz w:val="32"/>
           <w:szCs w:val="32"/>
           <w:rtl/>
         </w:rPr>
-        <w:t>הטעויות שיכולות לפגוע בך:</w:t>
-      </w:r>
+      </w:pPr>
     </w:p>
     <w:p>
       <w:pPr>
         <w:rPr>
-          <w:rFonts w:ascii="Fb CoherentiSansEnHeb Medium" w:hAnsi="Fb CoherentiSansEnHeb Medium" w:cs="Fb CoherentiSansEnHeb Medium"/>
-          <w:sz w:val="28"/>
-          <w:szCs w:val="28"/>
-        </w:rPr>
-      </w:pPr>
-      <w:r>
-        <w:rPr>
-          <w:rFonts w:ascii="Fb CoherentiSansEnHeb Medium" w:hAnsi="Fb CoherentiSansEnHeb Medium" w:cs="Fb CoherentiSansEnHeb Medium"/>
-          <w:sz w:val="28"/>
-          <w:szCs w:val="28"/>
-          <w:rtl/>
-        </w:rPr>
-        <w:t>דחיינות פיננסית</w:t>
-      </w:r>
-    </w:p>
-    <w:p>
-      <w:pPr>
-        <w:rPr>
-          <w:rFonts w:ascii="Fb CoherentiSansEnHeb" w:hAnsi="Fb CoherentiSansEnHeb" w:cs="Fb CoherentiSansEnHeb"/>
-          <w:sz w:val="28"/>
-          <w:szCs w:val="28"/>
-        </w:rPr>
-      </w:pPr>
-      <w:r>
-        <w:rPr>
-          <w:rFonts w:ascii="Fb CoherentiSansEnHeb" w:hAnsi="Fb CoherentiSansEnHeb" w:cs="Fb CoherentiSansEnHeb"/>
-          <w:sz w:val="28"/>
-          <w:szCs w:val="28"/>
-          <w:rtl/>
-        </w:rPr>
-        <w:t>לפעמים הרצון "לשמור על איזון" גורם לך לדחות החלטות פיננסיות מתוך חשש לפעול מהר מדי. עם זאת, חלק מהזדמנויות ההשקעה הטובות ביותר הן כאלה שדורשות החלטה מהירה ומחושבת</w:t>
-      </w:r>
-      <w:r>
-        <w:rPr>
-          <w:rFonts w:ascii="Fb CoherentiSansEnHeb" w:hAnsi="Fb CoherentiSansEnHeb" w:cs="Fb CoherentiSansEnHeb"/>
-          <w:sz w:val="28"/>
-          <w:szCs w:val="28"/>
-        </w:rPr>
-        <w:t>.</w:t>
-      </w:r>
-      <w:r>
-        <w:rPr>
-          <w:rFonts w:ascii="Fb CoherentiSansEnHeb" w:hAnsi="Fb CoherentiSansEnHeb" w:cs="Fb CoherentiSansEnHeb"/>
-          <w:sz w:val="28"/>
-          <w:szCs w:val="28"/>
-          <w:rtl/>
-        </w:rPr>
-        <w:br/>
-      </w:r>
-      <w:r>
-        <w:rPr>
-          <w:rFonts w:ascii="Fb CoherentiSansEnHeb" w:hAnsi="Fb CoherentiSansEnHeb" w:cs="Fb CoherentiSansEnHeb"/>
-          <w:sz w:val="28"/>
-          <w:szCs w:val="28"/>
-        </w:rPr>
-        <w:br/>
-      </w:r>
-      <w:r>
-        <w:rPr>
-          <w:rFonts w:ascii="Fb CoherentiSansEnHeb" w:hAnsi="Fb CoherentiSansEnHeb" w:cs="Fb CoherentiSansEnHeb"/>
-          <w:sz w:val="28"/>
-          <w:szCs w:val="28"/>
-          <w:rtl/>
-        </w:rPr>
-        <w:t>פתרון</w:t>
-      </w:r>
-      <w:r>
-        <w:rPr>
-          <w:rFonts w:ascii="Fb CoherentiSansEnHeb" w:hAnsi="Fb CoherentiSansEnHeb" w:cs="Fb CoherentiSansEnHeb"/>
-          <w:sz w:val="28"/>
-          <w:szCs w:val="28"/>
-        </w:rPr>
-        <w:t xml:space="preserve">: </w:t>
-      </w:r>
-      <w:r>
-        <w:rPr>
-          <w:rFonts w:ascii="Fb CoherentiSansEnHeb" w:hAnsi="Fb CoherentiSansEnHeb" w:cs="Fb CoherentiSansEnHeb"/>
-          <w:sz w:val="28"/>
-          <w:szCs w:val="28"/>
-          <w:rtl/>
-        </w:rPr>
-        <w:t>קבע/י לעצמך תאריך יעד ברור לכל החלטה פיננסית כדי למנוע דחיינות מיותרת</w:t>
-      </w:r>
-      <w:r>
-        <w:rPr>
-          <w:rFonts w:ascii="Fb CoherentiSansEnHeb" w:hAnsi="Fb CoherentiSansEnHeb" w:cs="Fb CoherentiSansEnHeb"/>
-          <w:sz w:val="28"/>
-          <w:szCs w:val="28"/>
-        </w:rPr>
-        <w:t>.</w:t>
-      </w:r>
-    </w:p>
-    <w:p>
-      <w:pPr>
-        <w:rPr>
-          <w:rFonts w:ascii="Fb CoherentiSansEnHeb Medium" w:hAnsi="Fb CoherentiSansEnHeb Medium" w:cs="Fb CoherentiSansEnHeb Medium"/>
-          <w:sz w:val="28"/>
-          <w:szCs w:val="28"/>
-        </w:rPr>
-      </w:pPr>
-      <w:r>
-        <w:rPr>
-          <w:rFonts w:ascii="Fb CoherentiSansEnHeb Medium" w:hAnsi="Fb CoherentiSansEnHeb Medium" w:cs="Fb CoherentiSansEnHeb Medium"/>
-          <w:sz w:val="28"/>
-          <w:szCs w:val="28"/>
-          <w:rtl/>
-        </w:rPr>
-        <w:br/>
-      </w:r>
-      <w:r>
-        <w:rPr>
-          <w:rFonts w:ascii="Fb CoherentiSansEnHeb Medium" w:hAnsi="Fb CoherentiSansEnHeb Medium" w:cs="Fb CoherentiSansEnHeb Medium"/>
-          <w:sz w:val="28"/>
-          <w:szCs w:val="28"/>
-          <w:rtl/>
-        </w:rPr>
-        <w:t>השקעה זהירה מדי</w:t>
-      </w:r>
-    </w:p>
-    <w:p>
-      <w:pPr>
-        <w:rPr>
-          <w:rFonts w:ascii="Fb CoherentiSansEnHeb" w:hAnsi="Fb CoherentiSansEnHeb" w:cs="Fb CoherentiSansEnHeb"/>
-          <w:sz w:val="28"/>
-          <w:szCs w:val="28"/>
-        </w:rPr>
-      </w:pPr>
-      <w:r>
-        <w:rPr>
-          <w:rFonts w:ascii="Fb CoherentiSansEnHeb" w:hAnsi="Fb CoherentiSansEnHeb" w:cs="Fb CoherentiSansEnHeb"/>
-          <w:sz w:val="28"/>
-          <w:szCs w:val="28"/>
-          <w:rtl/>
-        </w:rPr>
-        <w:t>השקעות סולידיות</w:t>
-      </w:r>
-      <w:r>
-        <w:rPr>
-          <w:rFonts w:ascii="Fb CoherentiSansEnHeb" w:hAnsi="Fb CoherentiSansEnHeb" w:cs="Fb CoherentiSansEnHeb" w:hint="cs"/>
-          <w:sz w:val="28"/>
-          <w:szCs w:val="28"/>
-          <w:rtl/>
-        </w:rPr>
-        <w:t xml:space="preserve"> כמו אג"ח וקרן כספית</w:t>
-      </w:r>
-      <w:r>
-        <w:rPr>
-          <w:rFonts w:ascii="Fb CoherentiSansEnHeb" w:hAnsi="Fb CoherentiSansEnHeb" w:cs="Fb CoherentiSansEnHeb"/>
-          <w:sz w:val="28"/>
-          <w:szCs w:val="28"/>
-          <w:rtl/>
-        </w:rPr>
-        <w:t xml:space="preserve"> זה טוב, אבל לעיתים קרובות הן </w:t>
-      </w:r>
-      <w:r>
-        <w:rPr>
-          <w:rFonts w:ascii="Fb CoherentiSansEnHeb" w:hAnsi="Fb CoherentiSansEnHeb" w:cs="Fb CoherentiSansEnHeb" w:hint="cs"/>
-          <w:sz w:val="28"/>
-          <w:szCs w:val="28"/>
-          <w:rtl/>
-        </w:rPr>
-        <w:t>רק משמרות את ההון ולא מגדילות אותו.</w:t>
-      </w:r>
-      <w:r>
-        <w:rPr>
-          <w:rFonts w:ascii="Fb CoherentiSansEnHeb" w:hAnsi="Fb CoherentiSansEnHeb" w:cs="Fb CoherentiSansEnHeb"/>
-          <w:sz w:val="28"/>
-          <w:szCs w:val="28"/>
-          <w:rtl/>
-        </w:rPr>
-        <w:br/>
-      </w:r>
-      <w:r>
-        <w:rPr>
-          <w:rFonts w:ascii="Fb CoherentiSansEnHeb" w:hAnsi="Fb CoherentiSansEnHeb" w:cs="Fb CoherentiSansEnHeb"/>
-          <w:sz w:val="28"/>
-          <w:szCs w:val="28"/>
-        </w:rPr>
-        <w:br/>
-      </w:r>
-      <w:r>
-        <w:rPr>
-          <w:rFonts w:ascii="Fb CoherentiSansEnHeb" w:hAnsi="Fb CoherentiSansEnHeb" w:cs="Fb CoherentiSansEnHeb"/>
-          <w:sz w:val="28"/>
-          <w:szCs w:val="28"/>
-          <w:rtl/>
-        </w:rPr>
-        <w:t>פתרון</w:t>
-      </w:r>
-      <w:r>
-        <w:rPr>
-          <w:rFonts w:ascii="Fb CoherentiSansEnHeb" w:hAnsi="Fb CoherentiSansEnHeb" w:cs="Fb CoherentiSansEnHeb"/>
-          <w:sz w:val="28"/>
-          <w:szCs w:val="28"/>
-        </w:rPr>
-        <w:t xml:space="preserve">: </w:t>
-      </w:r>
-      <w:r>
-        <w:rPr>
-          <w:rFonts w:ascii="Fb CoherentiSansEnHeb" w:hAnsi="Fb CoherentiSansEnHeb" w:cs="Fb CoherentiSansEnHeb"/>
-          <w:sz w:val="28"/>
-          <w:szCs w:val="28"/>
-          <w:rtl/>
-        </w:rPr>
-        <w:t xml:space="preserve">בחן/י שילוב של השקעות עם פוטנציאל תשואה גבוה יותר – למשל </w:t>
-      </w:r>
-      <w:r>
-        <w:rPr>
-          <w:rFonts w:ascii="Fb CoherentiSansEnHeb" w:hAnsi="Fb CoherentiSansEnHeb" w:cs="Fb CoherentiSansEnHeb" w:hint="cs"/>
-          <w:sz w:val="28"/>
-          <w:szCs w:val="28"/>
-          <w:rtl/>
-        </w:rPr>
-        <w:t>מניות, נדל"ן, נכסים לא סחירים וכמה אחוזים של קריפטו.</w:t>
-      </w:r>
-    </w:p>
-    <w:p>
-      <w:pPr>
-        <w:rPr>
-          <w:rFonts w:ascii="Fb CoherentiSansEnHeb Medium" w:hAnsi="Fb CoherentiSansEnHeb Medium" w:cs="Fb CoherentiSansEnHeb Medium"/>
-          <w:sz w:val="28"/>
-          <w:szCs w:val="28"/>
-        </w:rPr>
-      </w:pPr>
-      <w:r>
-        <w:rPr>
-          <w:rFonts w:ascii="Fb CoherentiSansEnHeb Medium" w:hAnsi="Fb CoherentiSansEnHeb Medium" w:cs="Fb CoherentiSansEnHeb Medium"/>
-          <w:sz w:val="28"/>
-          <w:szCs w:val="28"/>
-          <w:rtl/>
-        </w:rPr>
-        <w:br/>
-      </w:r>
-      <w:r>
-        <w:rPr>
-          <w:rFonts w:ascii="Fb CoherentiSansEnHeb Medium" w:hAnsi="Fb CoherentiSansEnHeb Medium" w:cs="Fb CoherentiSansEnHeb Medium"/>
-          <w:sz w:val="28"/>
-          <w:szCs w:val="28"/>
-          <w:rtl/>
-        </w:rPr>
-        <w:t>חוסר מיקוד בתוכנית כלכלית ארוכת טווח</w:t>
-      </w:r>
-    </w:p>
-    <w:p>
-      <w:pPr>
-        <w:rPr>
-          <w:rFonts w:ascii="Fb CoherentiSansEnHeb" w:hAnsi="Fb CoherentiSansEnHeb" w:cs="Fb CoherentiSansEnHeb"/>
-          <w:sz w:val="28"/>
-          <w:szCs w:val="28"/>
-        </w:rPr>
-      </w:pPr>
-      <w:r>
-        <w:rPr>
-          <w:rFonts w:ascii="Fb CoherentiSansEnHeb" w:hAnsi="Fb CoherentiSansEnHeb" w:cs="Fb CoherentiSansEnHeb"/>
-          <w:sz w:val="28"/>
-          <w:szCs w:val="28"/>
-          <w:rtl/>
-        </w:rPr>
-        <w:t>יש לך תכנון בסיסי, אבל האם הוא מספיק ברור ומותאם לצרכים שלך</w:t>
-      </w:r>
-      <w:r>
-        <w:rPr>
-          <w:rFonts w:ascii="Fb CoherentiSansEnHeb" w:hAnsi="Fb CoherentiSansEnHeb" w:cs="Fb CoherentiSansEnHeb"/>
-          <w:sz w:val="28"/>
-          <w:szCs w:val="28"/>
-        </w:rPr>
-        <w:t xml:space="preserve">? </w:t>
-      </w:r>
-      <w:r>
-        <w:rPr>
-          <w:rFonts w:ascii="Segoe UI Emoji" w:hAnsi="Segoe UI Emoji" w:cs="Segoe UI Emoji"/>
-          <w:sz w:val="28"/>
-          <w:szCs w:val="28"/>
-          <w:rtl/>
-        </w:rPr>
-        <w:br/>
-      </w:r>
-      <w:r>
-        <w:rPr>
-          <w:rFonts w:ascii="Segoe UI Emoji" w:hAnsi="Segoe UI Emoji" w:cs="Segoe UI Emoji"/>
-          <w:sz w:val="28"/>
-          <w:szCs w:val="28"/>
-        </w:rPr>
-        <w:br/>
-      </w:r>
-      <w:r>
-        <w:rPr>
-          <w:rFonts w:ascii="Fb CoherentiSansEnHeb" w:hAnsi="Fb CoherentiSansEnHeb" w:cs="Fb CoherentiSansEnHeb"/>
-          <w:sz w:val="28"/>
-          <w:szCs w:val="28"/>
-          <w:rtl/>
-        </w:rPr>
-        <w:t>פתרון</w:t>
-      </w:r>
-      <w:r>
-        <w:rPr>
-          <w:rFonts w:ascii="Fb CoherentiSansEnHeb" w:hAnsi="Fb CoherentiSansEnHeb" w:cs="Fb CoherentiSansEnHeb"/>
-          <w:sz w:val="28"/>
-          <w:szCs w:val="28"/>
-        </w:rPr>
-        <w:t xml:space="preserve">: </w:t>
-      </w:r>
-      <w:r>
-        <w:rPr>
-          <w:rFonts w:ascii="Fb CoherentiSansEnHeb" w:hAnsi="Fb CoherentiSansEnHeb" w:cs="Fb CoherentiSansEnHeb"/>
-          <w:sz w:val="28"/>
-          <w:szCs w:val="28"/>
-          <w:rtl/>
-        </w:rPr>
-        <w:t xml:space="preserve">צור/צרי תוכנית פיננסית מפורטת עם יעדים ברורים </w:t>
-      </w:r>
-      <w:r>
-        <w:rPr>
-          <w:rFonts w:ascii="Fb CoherentiSansEnHeb" w:hAnsi="Fb CoherentiSansEnHeb" w:cs="Fb CoherentiSansEnHeb" w:hint="cs"/>
-          <w:sz w:val="28"/>
-          <w:szCs w:val="28"/>
-          <w:rtl/>
-        </w:rPr>
-        <w:t>למטרות לטווח קצר, בינוני וארוך.</w:t>
-      </w:r>
-    </w:p>
-    <w:p>
-      <w:pPr>
-        <w:rPr>
-          <w:rFonts w:ascii="Fb CoherentiSansEnHeb Medium" w:hAnsi="Fb CoherentiSansEnHeb Medium" w:cs="Fb CoherentiSansEnHeb Medium"/>
-          <w:sz w:val="28"/>
-          <w:szCs w:val="28"/>
-        </w:rPr>
-      </w:pPr>
-      <w:r>
-        <w:rPr>
-          <w:rFonts w:ascii="Fb CoherentiSansEnHeb Medium" w:hAnsi="Fb CoherentiSansEnHeb Medium" w:cs="Fb CoherentiSansEnHeb Medium"/>
-          <w:sz w:val="28"/>
-          <w:szCs w:val="28"/>
-          <w:rtl/>
-        </w:rPr>
-        <w:br/>
-      </w:r>
-      <w:r>
-        <w:rPr>
-          <w:rFonts w:ascii="Fb CoherentiSansEnHeb Medium" w:hAnsi="Fb CoherentiSansEnHeb Medium" w:cs="Fb CoherentiSansEnHeb Medium"/>
-          <w:sz w:val="28"/>
-          <w:szCs w:val="28"/>
-          <w:rtl/>
-        </w:rPr>
-        <w:t xml:space="preserve">הסתמכות על חיסכון במקום </w:t>
-      </w:r>
-      <w:r>
-        <w:rPr>
-          <w:rFonts w:ascii="Fb CoherentiSansEnHeb Medium" w:hAnsi="Fb CoherentiSansEnHeb Medium" w:cs="Fb CoherentiSansEnHeb Medium" w:hint="cs"/>
-          <w:sz w:val="28"/>
-          <w:szCs w:val="28"/>
-          <w:rtl/>
-        </w:rPr>
-        <w:t>על השקעה</w:t>
-      </w:r>
-    </w:p>
-    <w:p>
-      <w:pPr>
-        <w:rPr>
-          <w:rFonts w:ascii="Fb CoherentiSansEnHeb" w:hAnsi="Fb CoherentiSansEnHeb" w:cs="Fb CoherentiSansEnHeb"/>
-          <w:sz w:val="28"/>
-          <w:szCs w:val="28"/>
-        </w:rPr>
-      </w:pPr>
-      <w:r>
-        <w:rPr>
-          <w:rFonts w:ascii="Fb CoherentiSansEnHeb" w:hAnsi="Fb CoherentiSansEnHeb" w:cs="Fb CoherentiSansEnHeb"/>
-          <w:sz w:val="28"/>
-          <w:szCs w:val="28"/>
-          <w:rtl/>
-        </w:rPr>
-        <w:t xml:space="preserve">חסכון זה חשוב, </w:t>
-      </w:r>
-      <w:r>
-        <w:rPr>
-          <w:rFonts w:ascii="Fb CoherentiSansEnHeb" w:hAnsi="Fb CoherentiSansEnHeb" w:cs="Fb CoherentiSansEnHeb" w:hint="cs"/>
-          <w:sz w:val="28"/>
-          <w:szCs w:val="28"/>
-          <w:rtl/>
-        </w:rPr>
-        <w:t>אבל בלי השקעה שוטפת של החיסכון הזה ההון שלך לא באמת יגדל.</w:t>
-      </w:r>
-      <w:r>
-        <w:rPr>
-          <w:rFonts w:ascii="Fb CoherentiSansEnHeb" w:hAnsi="Fb CoherentiSansEnHeb" w:cs="Fb CoherentiSansEnHeb"/>
-          <w:sz w:val="28"/>
-          <w:szCs w:val="28"/>
-          <w:rtl/>
-        </w:rPr>
-        <w:br/>
-      </w:r>
-      <w:r>
-        <w:rPr>
-          <w:rFonts w:ascii="Fb CoherentiSansEnHeb" w:hAnsi="Fb CoherentiSansEnHeb" w:cs="Fb CoherentiSansEnHeb"/>
-          <w:sz w:val="28"/>
-          <w:szCs w:val="28"/>
-        </w:rPr>
-        <w:br/>
-      </w:r>
-      <w:r>
-        <w:rPr>
-          <w:rFonts w:ascii="Fb CoherentiSansEnHeb" w:hAnsi="Fb CoherentiSansEnHeb" w:cs="Fb CoherentiSansEnHeb"/>
-          <w:sz w:val="28"/>
-          <w:szCs w:val="28"/>
-          <w:rtl/>
-        </w:rPr>
-        <w:t>פתרון</w:t>
-      </w:r>
-      <w:r>
-        <w:rPr>
-          <w:rFonts w:ascii="Fb CoherentiSansEnHeb" w:hAnsi="Fb CoherentiSansEnHeb" w:cs="Fb CoherentiSansEnHeb"/>
-          <w:sz w:val="28"/>
-          <w:szCs w:val="28"/>
-        </w:rPr>
-        <w:t xml:space="preserve">: </w:t>
-      </w:r>
-      <w:r>
-        <w:rPr>
-          <w:rFonts w:ascii="Fb CoherentiSansEnHeb" w:hAnsi="Fb CoherentiSansEnHeb" w:cs="Fb CoherentiSansEnHeb"/>
-          <w:sz w:val="28"/>
-          <w:szCs w:val="28"/>
-          <w:rtl/>
-        </w:rPr>
-        <w:t xml:space="preserve">השקיע/י זמן בלמידה </w:t>
-      </w:r>
-      <w:r>
-        <w:rPr>
-          <w:rFonts w:ascii="Fb CoherentiSansEnHeb" w:hAnsi="Fb CoherentiSansEnHeb" w:cs="Fb CoherentiSansEnHeb" w:hint="cs"/>
-          <w:sz w:val="28"/>
-          <w:szCs w:val="28"/>
-          <w:rtl/>
-        </w:rPr>
-        <w:t>על עולם ההשקעות כדי להוציא את הכסף מהעו"ש.</w:t>
-      </w:r>
-    </w:p>
-    <w:p>
-      <w:pPr>
-        <w:rPr>
-          <w:rFonts w:ascii="Fb CoherentiSansEnHeb Medium" w:hAnsi="Fb CoherentiSansEnHeb Medium" w:cs="Fb CoherentiSansEnHeb Medium"/>
+          <w:rFonts w:ascii="Arial" w:hAnsi="Arial"/>
           <w:sz w:val="32"/>
           <w:szCs w:val="32"/>
           <w:rtl/>
         </w:rPr>
       </w:pPr>
-    </w:p>
-    <w:p>
-      <w:pPr>
-        <w:rPr>
-          <w:rFonts w:ascii="Fb CoherentiSansEnHeb Medium" w:hAnsi="Fb CoherentiSansEnHeb Medium" w:cs="Fb CoherentiSansEnHeb Medium"/>
+      <w:r>
+        <w:rPr>
+          <w:rFonts w:ascii="Arial" w:hAnsi="Arial"/>
           <w:sz w:val="32"/>
           <w:szCs w:val="32"/>
           <w:rtl/>
         </w:rPr>
-      </w:pPr>
+        <w:t>איך להפוך את האיזון שלך להצלחה פיננסית אמיתית</w:t>
+      </w:r>
+      <w:r>
+        <w:rPr>
+          <w:rFonts w:ascii="Arial" w:hAnsi="Arial"/>
+          <w:sz w:val="32"/>
+          <w:szCs w:val="32"/>
+        </w:rPr>
+        <w:t>?</w:t>
+      </w:r>
     </w:p>
     <w:p>
       <w:pPr>
-        <w:rPr>
-          <w:rFonts w:ascii="Fb CoherentiSansEnHeb Medium" w:hAnsi="Fb CoherentiSansEnHeb Medium" w:cs="Fb CoherentiSansEnHeb Medium"/>
-          <w:sz w:val="32"/>
-          <w:szCs w:val="32"/>
-          <w:rtl/>
-        </w:rPr>
-      </w:pPr>
-    </w:p>
-    <w:p>
-      <w:pPr>
-        <w:rPr>
-          <w:rFonts w:ascii="Fb CoherentiSansEnHeb Medium" w:hAnsi="Fb CoherentiSansEnHeb Medium" w:cs="Fb CoherentiSansEnHeb Medium"/>
-          <w:sz w:val="32"/>
-          <w:szCs w:val="32"/>
-          <w:rtl/>
-        </w:rPr>
-      </w:pPr>
-    </w:p>
-    <w:p>
-      <w:pPr>
-        <w:rPr>
-          <w:rFonts w:ascii="Fb CoherentiSansEnHeb Medium" w:hAnsi="Fb CoherentiSansEnHeb Medium" w:cs="Fb CoherentiSansEnHeb Medium"/>
-          <w:sz w:val="32"/>
-          <w:szCs w:val="32"/>
-        </w:rPr>
-      </w:pPr>
-      <w:r>
-        <w:rPr>
-          <w:rFonts w:ascii="Fb CoherentiSansEnHeb Medium" w:hAnsi="Fb CoherentiSansEnHeb Medium" w:cs="Fb CoherentiSansEnHeb Medium"/>
-          <w:sz w:val="32"/>
-          <w:szCs w:val="32"/>
-          <w:rtl/>
-        </w:rPr>
-        <w:t>איך להפוך את האיזון שלך להצלחה פיננסית אמיתית</w:t>
-      </w:r>
-      <w:r>
-        <w:rPr>
-          <w:rFonts w:ascii="Fb CoherentiSansEnHeb Medium" w:hAnsi="Fb CoherentiSansEnHeb Medium" w:cs="Fb CoherentiSansEnHeb Medium"/>
-          <w:sz w:val="32"/>
-          <w:szCs w:val="32"/>
-        </w:rPr>
-        <w:t>?</w:t>
-      </w:r>
-    </w:p>
-    <w:p>
-      <w:pPr>
-        <w:pStyle w:val="aa"/>
+        <w:pStyle w:val="ListParagraph"/>
         <w:numPr>
           <w:ilvl w:val="0"/>
           <w:numId w:val="47"/>
         </w:numPr>
         <w:rPr>
-          <w:rFonts w:ascii="Fb CoherentiSansEnHeb" w:hAnsi="Fb CoherentiSansEnHeb" w:cs="Fb CoherentiSansEnHeb"/>
-          <w:sz w:val="28"/>
-          <w:szCs w:val="28"/>
-        </w:rPr>
-      </w:pPr>
-      <w:r>
-        <w:rPr>
-          <w:rFonts w:ascii="Fb CoherentiSansEnHeb" w:hAnsi="Fb CoherentiSansEnHeb" w:cs="Fb CoherentiSansEnHeb"/>
+          <w:rFonts w:ascii="Arial" w:hAnsi="Arial"/>
+          <w:sz w:val="32"/>
+          <w:szCs w:val="32"/>
+        </w:rPr>
+      </w:pPr>
+      <w:r>
+        <w:rPr>
+          <w:rFonts w:ascii="Arial" w:hAnsi="Arial"/>
           <w:sz w:val="28"/>
           <w:szCs w:val="28"/>
           <w:rtl/>
         </w:rPr>
-        <w:t xml:space="preserve">לפתח תוכנית פיננסית ברורה </w:t>
-      </w:r>
-      <w:r>
-        <w:rPr>
-          <w:rFonts w:ascii="Fb CoherentiSansEnHeb" w:hAnsi="Fb CoherentiSansEnHeb" w:cs="Fb CoherentiSansEnHeb"/>
+        <w:t xml:space="preserve">לפתח </w:t>
+      </w:r>
+      <w:proofErr w:type="spellStart"/>
+      <w:r>
+        <w:rPr>
+          <w:rFonts w:ascii="Arial" w:hAnsi="Arial"/>
+          <w:sz w:val="28"/>
+          <w:szCs w:val="28"/>
+          <w:rtl/>
+        </w:rPr>
+        <w:t>תוכנית</w:t>
+      </w:r>
+      <w:proofErr w:type="spellEnd"/>
+      <w:r>
+        <w:rPr>
+          <w:rFonts w:ascii="Arial" w:hAnsi="Arial"/>
+          <w:sz w:val="28"/>
+          <w:szCs w:val="28"/>
+          <w:rtl/>
+        </w:rPr>
+        <w:t xml:space="preserve"> פיננסית ברורה </w:t>
+      </w:r>
+      <w:r>
+        <w:rPr>
+          <w:rFonts w:ascii="Arial" w:hAnsi="Arial"/>
           <w:sz w:val="28"/>
           <w:szCs w:val="28"/>
         </w:rPr>
@@ -1188,7 +975,7 @@
       </w:r>
       <w:r>
         <w:rPr>
-          <w:rFonts w:ascii="Fb CoherentiSansEnHeb" w:hAnsi="Fb CoherentiSansEnHeb" w:cs="Fb CoherentiSansEnHeb"/>
+          <w:rFonts w:ascii="Arial" w:hAnsi="Arial"/>
           <w:sz w:val="28"/>
           <w:szCs w:val="28"/>
           <w:rtl/>
@@ -1197,38 +984,29 @@
       </w:r>
       <w:r>
         <w:rPr>
-          <w:rFonts w:ascii="Fb CoherentiSansEnHeb" w:hAnsi="Fb CoherentiSansEnHeb" w:cs="Fb CoherentiSansEnHeb"/>
+          <w:rFonts w:ascii="Arial" w:hAnsi="Arial"/>
           <w:sz w:val="28"/>
           <w:szCs w:val="28"/>
         </w:rPr>
         <w:t>?</w:t>
-      </w:r>
-      <w:r>
-        <w:rPr>
-          <w:rFonts w:ascii="Fb CoherentiSansEnHeb" w:hAnsi="Fb CoherentiSansEnHeb" w:cs="Fb CoherentiSansEnHeb"/>
-          <w:sz w:val="28"/>
-          <w:szCs w:val="28"/>
-          <w:rtl/>
-        </w:rPr>
-        <w:br/>
       </w:r>
     </w:p>
     <w:p>
       <w:pPr>
-        <w:pStyle w:val="aa"/>
+        <w:pStyle w:val="ListParagraph"/>
         <w:numPr>
           <w:ilvl w:val="0"/>
           <w:numId w:val="47"/>
         </w:numPr>
         <w:rPr>
-          <w:rFonts w:ascii="Fb CoherentiSansEnHeb" w:hAnsi="Fb CoherentiSansEnHeb" w:cs="Fb CoherentiSansEnHeb"/>
-          <w:sz w:val="28"/>
-          <w:szCs w:val="28"/>
-        </w:rPr>
-      </w:pPr>
-      <w:r>
-        <w:rPr>
-          <w:rFonts w:ascii="Fb CoherentiSansEnHeb" w:hAnsi="Fb CoherentiSansEnHeb" w:cs="Fb CoherentiSansEnHeb"/>
+          <w:rFonts w:ascii="Arial" w:hAnsi="Arial"/>
+          <w:sz w:val="28"/>
+          <w:szCs w:val="28"/>
+        </w:rPr>
+      </w:pPr>
+      <w:r>
+        <w:rPr>
+          <w:rFonts w:ascii="Arial" w:hAnsi="Arial"/>
           <w:sz w:val="28"/>
           <w:szCs w:val="28"/>
           <w:rtl/>
@@ -1237,7 +1015,7 @@
       </w:r>
       <w:r>
         <w:rPr>
-          <w:rFonts w:ascii="Fb CoherentiSansEnHeb" w:hAnsi="Fb CoherentiSansEnHeb" w:cs="Fb CoherentiSansEnHeb"/>
+          <w:rFonts w:ascii="Arial" w:hAnsi="Arial"/>
           <w:sz w:val="28"/>
           <w:szCs w:val="28"/>
         </w:rPr>
@@ -1245,48 +1023,30 @@
       </w:r>
       <w:r>
         <w:rPr>
-          <w:rFonts w:ascii="Fb CoherentiSansEnHeb" w:hAnsi="Fb CoherentiSansEnHeb" w:cs="Fb CoherentiSansEnHeb"/>
+          <w:rFonts w:ascii="Arial" w:hAnsi="Arial"/>
           <w:sz w:val="28"/>
           <w:szCs w:val="28"/>
           <w:rtl/>
         </w:rPr>
-        <w:t xml:space="preserve">לא להשאיר את רוב הכסף בנכסים סולידיים בלבד, אלא לבדוק השקעות </w:t>
-      </w:r>
-      <w:r>
-        <w:rPr>
-          <w:rFonts w:ascii="Fb CoherentiSansEnHeb" w:hAnsi="Fb CoherentiSansEnHeb" w:cs="Fb CoherentiSansEnHeb" w:hint="cs"/>
-          <w:sz w:val="28"/>
-          <w:szCs w:val="28"/>
-          <w:rtl/>
-        </w:rPr>
-        <w:t>נוספות שיניבו תשואה גבוהה יותר.</w:t>
-      </w:r>
-      <w:r>
-        <w:rPr>
-          <w:rFonts w:ascii="Fb CoherentiSansEnHeb" w:hAnsi="Fb CoherentiSansEnHeb" w:cs="Fb CoherentiSansEnHeb"/>
-          <w:sz w:val="28"/>
-          <w:szCs w:val="28"/>
-          <w:rtl/>
-        </w:rPr>
-        <w:br/>
+        <w:t>לא להשאיר את רוב הכסף בנכסים סולידיים בלבד, אלא לבדוק השקעות נוספות שיניבו תשואה גבוהה יותר.</w:t>
       </w:r>
     </w:p>
     <w:p>
       <w:pPr>
-        <w:pStyle w:val="aa"/>
+        <w:pStyle w:val="ListParagraph"/>
         <w:numPr>
           <w:ilvl w:val="0"/>
           <w:numId w:val="47"/>
         </w:numPr>
         <w:rPr>
-          <w:rFonts w:ascii="Fb CoherentiSansEnHeb" w:hAnsi="Fb CoherentiSansEnHeb" w:cs="Fb CoherentiSansEnHeb"/>
-          <w:sz w:val="28"/>
-          <w:szCs w:val="28"/>
-        </w:rPr>
-      </w:pPr>
-      <w:r>
-        <w:rPr>
-          <w:rFonts w:ascii="Fb CoherentiSansEnHeb" w:hAnsi="Fb CoherentiSansEnHeb" w:cs="Fb CoherentiSansEnHeb"/>
+          <w:rFonts w:ascii="Arial" w:hAnsi="Arial"/>
+          <w:sz w:val="28"/>
+          <w:szCs w:val="28"/>
+        </w:rPr>
+      </w:pPr>
+      <w:r>
+        <w:rPr>
+          <w:rFonts w:ascii="Arial" w:hAnsi="Arial"/>
           <w:sz w:val="28"/>
           <w:szCs w:val="28"/>
           <w:rtl/>
@@ -1295,7 +1055,7 @@
       </w:r>
       <w:r>
         <w:rPr>
-          <w:rFonts w:ascii="Fb CoherentiSansEnHeb" w:hAnsi="Fb CoherentiSansEnHeb" w:cs="Fb CoherentiSansEnHeb"/>
+          <w:rFonts w:ascii="Arial" w:hAnsi="Arial"/>
           <w:sz w:val="28"/>
           <w:szCs w:val="28"/>
         </w:rPr>
@@ -1303,7 +1063,7 @@
       </w:r>
       <w:r>
         <w:rPr>
-          <w:rFonts w:ascii="Fb CoherentiSansEnHeb" w:hAnsi="Fb CoherentiSansEnHeb" w:cs="Fb CoherentiSansEnHeb"/>
+          <w:rFonts w:ascii="Arial" w:hAnsi="Arial"/>
           <w:sz w:val="28"/>
           <w:szCs w:val="28"/>
           <w:rtl/>
@@ -1312,38 +1072,29 @@
       </w:r>
       <w:r>
         <w:rPr>
-          <w:rFonts w:ascii="Fb CoherentiSansEnHeb" w:hAnsi="Fb CoherentiSansEnHeb" w:cs="Fb CoherentiSansEnHeb"/>
+          <w:rFonts w:ascii="Arial" w:hAnsi="Arial"/>
           <w:sz w:val="28"/>
           <w:szCs w:val="28"/>
         </w:rPr>
         <w:t>.</w:t>
-      </w:r>
-      <w:r>
-        <w:rPr>
-          <w:rFonts w:ascii="Fb CoherentiSansEnHeb" w:hAnsi="Fb CoherentiSansEnHeb" w:cs="Fb CoherentiSansEnHeb"/>
-          <w:sz w:val="28"/>
-          <w:szCs w:val="28"/>
-          <w:rtl/>
-        </w:rPr>
-        <w:br/>
       </w:r>
     </w:p>
     <w:p>
       <w:pPr>
-        <w:pStyle w:val="aa"/>
+        <w:pStyle w:val="ListParagraph"/>
         <w:numPr>
           <w:ilvl w:val="0"/>
           <w:numId w:val="47"/>
         </w:numPr>
         <w:rPr>
-          <w:rFonts w:ascii="Fb CoherentiSansEnHeb" w:hAnsi="Fb CoherentiSansEnHeb" w:cs="Fb CoherentiSansEnHeb"/>
-          <w:sz w:val="28"/>
-          <w:szCs w:val="28"/>
-        </w:rPr>
-      </w:pPr>
-      <w:r>
-        <w:rPr>
-          <w:rFonts w:ascii="Fb CoherentiSansEnHeb" w:hAnsi="Fb CoherentiSansEnHeb" w:cs="Fb CoherentiSansEnHeb"/>
+          <w:rFonts w:ascii="Arial" w:hAnsi="Arial"/>
+          <w:sz w:val="28"/>
+          <w:szCs w:val="28"/>
+        </w:rPr>
+      </w:pPr>
+      <w:r>
+        <w:rPr>
+          <w:rFonts w:ascii="Arial" w:hAnsi="Arial"/>
           <w:sz w:val="28"/>
           <w:szCs w:val="28"/>
           <w:rtl/>
@@ -1352,7 +1103,7 @@
       </w:r>
       <w:r>
         <w:rPr>
-          <w:rFonts w:ascii="Fb CoherentiSansEnHeb" w:hAnsi="Fb CoherentiSansEnHeb" w:cs="Fb CoherentiSansEnHeb"/>
+          <w:rFonts w:ascii="Arial" w:hAnsi="Arial"/>
           <w:sz w:val="28"/>
           <w:szCs w:val="28"/>
         </w:rPr>
@@ -1360,7 +1111,7 @@
       </w:r>
       <w:r>
         <w:rPr>
-          <w:rFonts w:ascii="Fb CoherentiSansEnHeb" w:hAnsi="Fb CoherentiSansEnHeb" w:cs="Fb CoherentiSansEnHeb"/>
+          <w:rFonts w:ascii="Arial" w:hAnsi="Arial"/>
           <w:sz w:val="28"/>
           <w:szCs w:val="28"/>
           <w:rtl/>
@@ -1369,38 +1120,29 @@
       </w:r>
       <w:r>
         <w:rPr>
-          <w:rFonts w:ascii="Fb CoherentiSansEnHeb" w:hAnsi="Fb CoherentiSansEnHeb" w:cs="Fb CoherentiSansEnHeb"/>
+          <w:rFonts w:ascii="Arial" w:hAnsi="Arial"/>
           <w:sz w:val="28"/>
           <w:szCs w:val="28"/>
         </w:rPr>
         <w:t>.</w:t>
-      </w:r>
-      <w:r>
-        <w:rPr>
-          <w:rFonts w:ascii="Fb CoherentiSansEnHeb" w:hAnsi="Fb CoherentiSansEnHeb" w:cs="Fb CoherentiSansEnHeb"/>
-          <w:sz w:val="28"/>
-          <w:szCs w:val="28"/>
-          <w:rtl/>
-        </w:rPr>
-        <w:br/>
       </w:r>
     </w:p>
     <w:p>
       <w:pPr>
-        <w:pStyle w:val="aa"/>
+        <w:pStyle w:val="ListParagraph"/>
         <w:numPr>
           <w:ilvl w:val="0"/>
           <w:numId w:val="47"/>
         </w:numPr>
         <w:rPr>
-          <w:rFonts w:ascii="Fb CoherentiSansEnHeb" w:hAnsi="Fb CoherentiSansEnHeb" w:cs="Fb CoherentiSansEnHeb"/>
-          <w:sz w:val="28"/>
-          <w:szCs w:val="28"/>
-        </w:rPr>
-      </w:pPr>
-      <w:r>
-        <w:rPr>
-          <w:rFonts w:ascii="Fb CoherentiSansEnHeb" w:hAnsi="Fb CoherentiSansEnHeb" w:cs="Fb CoherentiSansEnHeb"/>
+          <w:rFonts w:ascii="Arial" w:hAnsi="Arial"/>
+          <w:sz w:val="28"/>
+          <w:szCs w:val="28"/>
+        </w:rPr>
+      </w:pPr>
+      <w:r>
+        <w:rPr>
+          <w:rFonts w:ascii="Arial" w:hAnsi="Arial"/>
           <w:sz w:val="28"/>
           <w:szCs w:val="28"/>
           <w:rtl/>
@@ -1409,7 +1151,7 @@
       </w:r>
       <w:r>
         <w:rPr>
-          <w:rFonts w:ascii="Fb CoherentiSansEnHeb" w:hAnsi="Fb CoherentiSansEnHeb" w:cs="Fb CoherentiSansEnHeb"/>
+          <w:rFonts w:ascii="Arial" w:hAnsi="Arial"/>
           <w:sz w:val="28"/>
           <w:szCs w:val="28"/>
         </w:rPr>
@@ -1417,7 +1159,7 @@
       </w:r>
       <w:r>
         <w:rPr>
-          <w:rFonts w:ascii="Fb CoherentiSansEnHeb" w:hAnsi="Fb CoherentiSansEnHeb" w:cs="Fb CoherentiSansEnHeb"/>
+          <w:rFonts w:ascii="Arial" w:hAnsi="Arial"/>
           <w:sz w:val="28"/>
           <w:szCs w:val="28"/>
           <w:rtl/>
@@ -1426,7 +1168,7 @@
       </w:r>
       <w:r>
         <w:rPr>
-          <w:rFonts w:ascii="Fb CoherentiSansEnHeb" w:hAnsi="Fb CoherentiSansEnHeb" w:cs="Fb CoherentiSansEnHeb"/>
+          <w:rFonts w:ascii="Arial" w:hAnsi="Arial"/>
           <w:sz w:val="28"/>
           <w:szCs w:val="28"/>
         </w:rPr>
@@ -1436,7 +1178,7 @@
     <w:p>
       <w:pPr>
         <w:rPr>
-          <w:rFonts w:ascii="Fb CoherentiSansEnHeb" w:hAnsi="Fb CoherentiSansEnHeb" w:cs="Fb CoherentiSansEnHeb"/>
+          <w:rFonts w:ascii="Arial" w:hAnsi="Arial"/>
           <w:sz w:val="28"/>
           <w:szCs w:val="28"/>
           <w:rtl/>
@@ -1446,14 +1188,14 @@
     <w:p>
       <w:pPr>
         <w:rPr>
-          <w:rFonts w:ascii="Fb CoherentiSansEnHeb Medium" w:hAnsi="Fb CoherentiSansEnHeb Medium" w:cs="Fb CoherentiSansEnHeb Medium"/>
+          <w:rFonts w:ascii="Arial" w:hAnsi="Arial"/>
           <w:sz w:val="32"/>
           <w:szCs w:val="32"/>
         </w:rPr>
       </w:pPr>
       <w:r>
         <w:rPr>
-          <w:rFonts w:ascii="Fb CoherentiSansEnHeb Medium" w:hAnsi="Fb CoherentiSansEnHeb Medium" w:cs="Fb CoherentiSansEnHeb Medium"/>
+          <w:rFonts w:ascii="Arial" w:hAnsi="Arial"/>
           <w:sz w:val="32"/>
           <w:szCs w:val="32"/>
           <w:rtl/>
@@ -1462,7 +1204,7 @@
       </w:r>
       <w:r>
         <w:rPr>
-          <w:rFonts w:ascii="Fb CoherentiSansEnHeb Medium" w:hAnsi="Fb CoherentiSansEnHeb Medium" w:cs="Fb CoherentiSansEnHeb Medium"/>
+          <w:rFonts w:ascii="Arial" w:hAnsi="Arial"/>
           <w:sz w:val="32"/>
           <w:szCs w:val="32"/>
         </w:rPr>
@@ -1471,20 +1213,20 @@
     </w:p>
     <w:p>
       <w:pPr>
-        <w:pStyle w:val="aa"/>
+        <w:pStyle w:val="ListParagraph"/>
         <w:numPr>
           <w:ilvl w:val="0"/>
           <w:numId w:val="48"/>
         </w:numPr>
         <w:rPr>
-          <w:rFonts w:ascii="Fb CoherentiSansEnHeb" w:hAnsi="Fb CoherentiSansEnHeb" w:cs="Fb CoherentiSansEnHeb"/>
-          <w:sz w:val="28"/>
-          <w:szCs w:val="28"/>
-        </w:rPr>
-      </w:pPr>
-      <w:r>
-        <w:rPr>
-          <w:rFonts w:ascii="Fb CoherentiSansEnHeb" w:hAnsi="Fb CoherentiSansEnHeb" w:cs="Fb CoherentiSansEnHeb"/>
+          <w:rFonts w:ascii="Arial" w:hAnsi="Arial"/>
+          <w:sz w:val="28"/>
+          <w:szCs w:val="28"/>
+        </w:rPr>
+      </w:pPr>
+      <w:r>
+        <w:rPr>
+          <w:rFonts w:ascii="Arial" w:hAnsi="Arial"/>
           <w:sz w:val="28"/>
           <w:szCs w:val="28"/>
           <w:rtl/>
@@ -1493,293 +1235,51 @@
       </w:r>
       <w:r>
         <w:rPr>
-          <w:rFonts w:ascii="Fb CoherentiSansEnHeb" w:hAnsi="Fb CoherentiSansEnHeb" w:cs="Fb CoherentiSansEnHeb"/>
+          <w:rFonts w:ascii="Arial" w:hAnsi="Arial"/>
           <w:sz w:val="28"/>
           <w:szCs w:val="28"/>
         </w:rPr>
         <w:t>.</w:t>
-      </w:r>
-      <w:r>
-        <w:rPr>
-          <w:rFonts w:ascii="Fb CoherentiSansEnHeb" w:hAnsi="Fb CoherentiSansEnHeb" w:cs="Fb CoherentiSansEnHeb"/>
-          <w:sz w:val="28"/>
-          <w:szCs w:val="28"/>
-          <w:rtl/>
-        </w:rPr>
-        <w:br/>
       </w:r>
     </w:p>
     <w:p>
       <w:pPr>
-        <w:pStyle w:val="aa"/>
+        <w:pStyle w:val="ListParagraph"/>
         <w:numPr>
           <w:ilvl w:val="0"/>
           <w:numId w:val="48"/>
         </w:numPr>
         <w:rPr>
-          <w:rFonts w:ascii="Fb CoherentiSansEnHeb" w:hAnsi="Fb CoherentiSansEnHeb" w:cs="Fb CoherentiSansEnHeb"/>
+          <w:rFonts w:ascii="Arial" w:hAnsi="Arial"/>
+          <w:sz w:val="28"/>
+          <w:szCs w:val="28"/>
+        </w:rPr>
+      </w:pPr>
+      <w:r>
+        <w:rPr>
+          <w:rFonts w:ascii="Arial" w:hAnsi="Arial"/>
           <w:sz w:val="28"/>
           <w:szCs w:val="28"/>
           <w:rtl/>
         </w:rPr>
-      </w:pPr>
-      <w:r>
-        <w:rPr>
-          <w:rFonts w:ascii="Fb CoherentiSansEnHeb" w:hAnsi="Fb CoherentiSansEnHeb" w:cs="Fb CoherentiSansEnHeb"/>
-          <w:sz w:val="28"/>
-          <w:szCs w:val="28"/>
-          <w:rtl/>
-        </w:rPr>
         <w:t>אם תדע/י למקסם את הכסף שלך דרך השקעות חכמות, מינוף מתון וניצול הזדמנויות – את/ה בדרך לעצמאות כלכלית אמיתית</w:t>
       </w:r>
       <w:r>
         <w:rPr>
-          <w:rFonts w:ascii="Fb CoherentiSansEnHeb" w:hAnsi="Fb CoherentiSansEnHeb" w:cs="Fb CoherentiSansEnHeb"/>
+          <w:rFonts w:ascii="Arial" w:hAnsi="Arial"/>
           <w:sz w:val="28"/>
           <w:szCs w:val="28"/>
         </w:rPr>
         <w:t>.</w:t>
       </w:r>
-    </w:p>
-    <w:p>
-      <w:pPr>
-        <w:rPr>
-          <w:rFonts w:ascii="Fb CoherentiSansEnHeb" w:hAnsi="Fb CoherentiSansEnHeb" w:cs="Fb CoherentiSansEnHeb"/>
-          <w:sz w:val="28"/>
-          <w:szCs w:val="28"/>
-          <w:rtl/>
-        </w:rPr>
-      </w:pPr>
-    </w:p>
-    <w:p>
-      <w:pPr>
-        <w:jc w:val="center"/>
-        <w:rPr>
-          <w:rFonts w:ascii="Fb CoherentiSansEnHeb Bold" w:hAnsi="Fb CoherentiSansEnHeb Bold" w:cs="Fb CoherentiSansEnHeb Bold"/>
-          <w:sz w:val="36"/>
-          <w:szCs w:val="36"/>
-          <w:rtl/>
-        </w:rPr>
-      </w:pPr>
-      <w:bookmarkStart w:id="0" w:name="_Hlk194180985"/>
-      <w:r>
-        <w:rPr>
-          <w:rFonts w:ascii="Fb CoherentiSansEnHeb Bold" w:hAnsi="Fb CoherentiSansEnHeb Bold" w:cs="Fb CoherentiSansEnHeb Bold"/>
-          <w:sz w:val="36"/>
-          <w:szCs w:val="36"/>
-          <w:rtl/>
-        </w:rPr>
-        <w:t>רוצה לקחת את המצב הפיננסי שלך לשלב הבא?</w:t>
-      </w:r>
-    </w:p>
-    <w:p>
-      <w:pPr>
-        <w:jc w:val="center"/>
-        <w:rPr>
-          <w:rFonts w:ascii="Fb CoherentiSansEnHeb Medium" w:hAnsi="Fb CoherentiSansEnHeb Medium" w:cs="Fb CoherentiSansEnHeb Medium"/>
-          <w:sz w:val="32"/>
-          <w:szCs w:val="32"/>
-          <w:rtl/>
-        </w:rPr>
-      </w:pPr>
-      <w:r>
-        <w:rPr>
-          <w:rFonts w:ascii="Fb CoherentiSansEnHeb Medium" w:hAnsi="Fb CoherentiSansEnHeb Medium" w:cs="Fb CoherentiSansEnHeb Medium"/>
-          <w:sz w:val="32"/>
-          <w:szCs w:val="32"/>
-          <w:rtl/>
-        </w:rPr>
-        <w:t>אני מזמין אותך לפגישת צ'ק אפ פיננסי במתנה</w:t>
-      </w:r>
-    </w:p>
-    <w:p>
-      <w:pPr>
-        <w:jc w:val="center"/>
-        <w:rPr>
-          <w:rFonts w:ascii="Fb CoherentiSansEnHeb Bold" w:hAnsi="Fb CoherentiSansEnHeb Bold" w:cs="Fb CoherentiSansEnHeb Bold"/>
-          <w:sz w:val="36"/>
-          <w:szCs w:val="36"/>
-          <w:rtl/>
-        </w:rPr>
-      </w:pPr>
-      <w:r>
-        <w:rPr>
-          <w:rFonts w:ascii="Fb CoherentiSansEnHeb Medium" w:hAnsi="Fb CoherentiSansEnHeb Medium" w:cs="Fb CoherentiSansEnHeb Medium"/>
-          <w:sz w:val="32"/>
-          <w:szCs w:val="32"/>
-          <w:rtl/>
-        </w:rPr>
-        <w:t>לתיאום הפגישה</w:t>
-      </w:r>
-      <w:r>
-        <w:rPr>
-          <w:rFonts w:ascii="Fb CoherentiSansEnHeb Medium" w:hAnsi="Fb CoherentiSansEnHeb Medium" w:cs="Fb CoherentiSansEnHeb Medium" w:hint="cs"/>
-          <w:sz w:val="32"/>
-          <w:szCs w:val="32"/>
-          <w:rtl/>
-        </w:rPr>
-        <w:t xml:space="preserve"> ופרטים נוספים</w:t>
-      </w:r>
-    </w:p>
-    <w:p>
-      <w:pPr>
-        <w:rPr>
-          <w:rFonts w:ascii="Fb CoherentiSansEnHeb Bold" w:hAnsi="Fb CoherentiSansEnHeb Bold" w:cs="Fb CoherentiSansEnHeb Bold"/>
-          <w:sz w:val="36"/>
-          <w:szCs w:val="36"/>
-        </w:rPr>
-      </w:pPr>
-      <w:r>
-        <w:rPr>
-          <w:rFonts w:ascii="Fb CoherentiSansEnHeb Bold" w:hAnsi="Fb CoherentiSansEnHeb Bold" w:cs="Fb CoherentiSansEnHeb Bold"/>
-          <w:noProof/>
-          <w:sz w:val="36"/>
-          <w:szCs w:val="36"/>
-          <w:rtl/>
-          <w:lang w:val="he-IL"/>
-        </w:rPr>
-        <mc:AlternateContent>
-          <mc:Choice Requires="wps">
-            <w:drawing>
-              <wp:anchor distT="0" distB="0" distL="114300" distR="114300" simplePos="0" relativeHeight="251659264" behindDoc="0" locked="0" layoutInCell="1" allowOverlap="1" wp14:anchorId="44313A02" wp14:editId="38BD6CA6">
-                <wp:simplePos x="0" y="0"/>
-                <wp:positionH relativeFrom="margin">
-                  <wp:align>center</wp:align>
-                </wp:positionH>
-                <wp:positionV relativeFrom="paragraph">
-                  <wp:posOffset>42545</wp:posOffset>
-                </wp:positionV>
-                <wp:extent cx="2177646" cy="438700"/>
-                <wp:effectExtent l="0" t="0" r="0" b="0"/>
-                <wp:wrapNone/>
-                <wp:docPr id="824214235" name="מלבן: פינות מעוגלות 1">
-                  <a:hlinkClick xmlns:a="http://schemas.openxmlformats.org/drawingml/2006/main" r:id="rId9"/>
-                </wp:docPr>
-                <wp:cNvGraphicFramePr/>
-                <a:graphic xmlns:a="http://schemas.openxmlformats.org/drawingml/2006/main">
-                  <a:graphicData uri="http://schemas.microsoft.com/office/word/2010/wordprocessingShape">
-                    <wps:wsp>
-                      <wps:cNvSpPr/>
-                      <wps:spPr>
-                        <a:xfrm>
-                          <a:off x="0" y="0"/>
-                          <a:ext cx="2177646" cy="438700"/>
-                        </a:xfrm>
-                        <a:prstGeom prst="roundRect">
-                          <a:avLst/>
-                        </a:prstGeom>
-                        <a:solidFill>
-                          <a:srgbClr val="28DF99"/>
-                        </a:solidFill>
-                        <a:ln>
-                          <a:noFill/>
-                        </a:ln>
-                      </wps:spPr>
-                      <wps:style>
-                        <a:lnRef idx="2">
-                          <a:schemeClr val="accent1">
-                            <a:shade val="15000"/>
-                          </a:schemeClr>
-                        </a:lnRef>
-                        <a:fillRef idx="1">
-                          <a:schemeClr val="accent1"/>
-                        </a:fillRef>
-                        <a:effectRef idx="0">
-                          <a:schemeClr val="accent1"/>
-                        </a:effectRef>
-                        <a:fontRef idx="minor">
-                          <a:schemeClr val="lt1"/>
-                        </a:fontRef>
-                      </wps:style>
-                      <wps:txbx>
-                        <w:txbxContent>
-                          <w:p>
-                            <w:pPr>
-                              <w:jc w:val="center"/>
-                              <w:rPr>
-                                <w:rFonts w:ascii="Fb CoherentiSansEnHeb Bold" w:hAnsi="Fb CoherentiSansEnHeb Bold" w:cs="Fb CoherentiSansEnHeb Bold"/>
-                                <w:sz w:val="40"/>
-                                <w:szCs w:val="40"/>
-                                <w:rtl/>
-                              </w:rPr>
-                            </w:pPr>
-                            <w:r>
-                              <w:rPr>
-                                <w:rFonts w:ascii="Fb CoherentiSansEnHeb Bold" w:hAnsi="Fb CoherentiSansEnHeb Bold" w:cs="Fb CoherentiSansEnHeb Bold"/>
-                                <w:sz w:val="40"/>
-                                <w:szCs w:val="40"/>
-                                <w:rtl/>
-                              </w:rPr>
-                              <w:t>לחצ/י כאן</w:t>
-                            </w:r>
-                          </w:p>
-                        </w:txbxContent>
-                      </wps:txbx>
-                      <wps:bodyPr rot="0" spcFirstLastPara="0" vertOverflow="overflow" horzOverflow="overflow" vert="horz" wrap="square" lIns="91440" tIns="45720" rIns="91440" bIns="45720" numCol="1" spcCol="0" rtlCol="1" fromWordArt="0" anchor="ctr" anchorCtr="0" forceAA="0" compatLnSpc="1">
-                        <a:prstTxWarp prst="textNoShape">
-                          <a:avLst/>
-                        </a:prstTxWarp>
-                        <a:noAutofit/>
-                      </wps:bodyPr>
-                    </wps:wsp>
-                  </a:graphicData>
-                </a:graphic>
-              </wp:anchor>
-            </w:drawing>
-          </mc:Choice>
-          <mc:Fallback>
-            <w:pict>
-              <v:roundrect w14:anchorId="44313A02" id="מלבן: פינות מעוגלות 1" o:spid="_x0000_s1026" href="https://www.financialplanning.co.il/free-checkup/" style="position:absolute;left:0;text-align:left;margin-left:0;margin-top:3.35pt;width:171.45pt;height:34.55pt;z-index:251659264;visibility:visible;mso-wrap-style:square;mso-wrap-distance-left:9pt;mso-wrap-distance-top:0;mso-wrap-distance-right:9pt;mso-wrap-distance-bottom:0;mso-position-horizontal:center;mso-position-horizontal-relative:margin;mso-position-vertical:absolute;mso-position-vertical-relative:text;v-text-anchor:middle" arcsize="10923f" o:gfxdata="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" o:button="t" fillcolor="#28df99" stroked="f" strokeweight="1pt">
-                <v:fill o:detectmouseclick="t"/>
-                <v:stroke joinstyle="miter"/>
-                <v:textbox>
-                  <w:txbxContent>
-                    <w:p>
-                      <w:pPr>
-                        <w:jc w:val="center"/>
-                        <w:rPr>
-                          <w:rFonts w:ascii="Fb CoherentiSansEnHeb Bold" w:hAnsi="Fb CoherentiSansEnHeb Bold" w:cs="Fb CoherentiSansEnHeb Bold"/>
-                          <w:sz w:val="40"/>
-                          <w:szCs w:val="40"/>
-                          <w:rtl/>
-                        </w:rPr>
-                      </w:pPr>
-                      <w:r>
-                        <w:rPr>
-                          <w:rFonts w:ascii="Fb CoherentiSansEnHeb Bold" w:hAnsi="Fb CoherentiSansEnHeb Bold" w:cs="Fb CoherentiSansEnHeb Bold"/>
-                          <w:sz w:val="40"/>
-                          <w:szCs w:val="40"/>
-                          <w:rtl/>
-                        </w:rPr>
-                        <w:t>לחצ/י כאן</w:t>
-                      </w:r>
-                    </w:p>
-                  </w:txbxContent>
-                </v:textbox>
-                <w10:wrap anchorx="margin"/>
-              </v:roundrect>
-            </w:pict>
-          </mc:Fallback>
-        </mc:AlternateContent>
-      </w:r>
-      <w:r>
-        <w:rPr>
-          <w:rFonts w:ascii="Fb CoherentiSansEnHeb" w:hAnsi="Fb CoherentiSansEnHeb" w:cs="Fb CoherentiSansEnHeb"/>
-          <w:sz w:val="28"/>
-          <w:szCs w:val="28"/>
-          <w:rtl/>
-        </w:rPr>
-        <w:br/>
-      </w:r>
-      <w:bookmarkEnd w:id="0"/>
     </w:p>
     <w:sectPr>
-      <w:headerReference w:type="even" r:id="rId10"/>
-      <w:headerReference w:type="default" r:id="rId11"/>
-      <w:footerReference w:type="even" r:id="rId12"/>
-      <w:footerReference w:type="default" r:id="rId13"/>
-      <w:headerReference w:type="first" r:id="rId14"/>
-      <w:footerReference w:type="first" r:id="rId15"/>
+      <w:headerReference w:type="even" r:id="rId9"/>
+      <w:headerReference w:type="default" r:id="rId10"/>
+      <w:footerReference w:type="even" r:id="rId11"/>
+      <w:footerReference w:type="default" r:id="rId12"/>
+      <w:headerReference w:type="first" r:id="rId13"/>
+      <w:footerReference w:type="first" r:id="rId14"/>
       <w:pgSz w:w="12240" w:h="15840"/>
       <w:pgMar w:top="720" w:right="720" w:bottom="720" w:left="720" w:header="720" w:footer="907" w:gutter="0"/>
       <w:pgNumType w:start="1"/>
@@ -1791,7 +1291,7 @@
 </file>
 
 <file path=word/endnotes.xml><?xml version="1.0" encoding="utf-8"?>
-<w:endnotes xmlns:wpc="http://schemas.microsoft.com/office/word/2010/wordprocessingCanvas" xmlns:cx="http://schemas.microsoft.com/office/drawing/2014/chartex" xmlns:cx1="http://schemas.microsoft.com/office/drawing/2015/9/8/chartex" xmlns:cx2="http://schemas.microsoft.com/office/drawing/2015/10/21/chartex" xmlns:cx3="http://schemas.microsoft.com/office/drawing/2016/5/9/chartex" xmlns:cx4="http://schemas.microsoft.com/office/drawing/2016/5/10/chartex" xmlns:cx5="http://schemas.microsoft.com/office/drawing/2016/5/11/chartex" xmlns:cx6="http://schemas.microsoft.com/office/drawing/2016/5/12/chartex" xmlns:cx7="http://schemas.microsoft.com/office/drawing/2016/5/13/chartex" xmlns:cx8="http://schemas.microsoft.com/office/drawing/2016/5/14/chartex" xmlns:mc="http://schemas.openxmlformats.org/markup-compatibility/2006" xmlns:aink="http://schemas.microsoft.com/office/drawing/2016/ink" xmlns:am3d="http://schemas.microsoft.com/office/drawing/2017/model3d" xmlns:o="urn:schemas-microsoft-com:office:office" xmlns:oel="http://schemas.microsoft.com/office/2019/extlst" xmlns:r="http://schemas.openxmlformats.org/officeDocument/2006/relationships" xmlns:m="http://schemas.openxmlformats.org/officeDocument/2006/math" xmlns:v="urn:schemas-microsoft-com:vml" xmlns:wp14="http://schemas.microsoft.com/office/word/2010/wordprocessingDrawing" xmlns:wp="http://schemas.openxmlformats.org/drawingml/2006/wordprocessingDrawing" xmlns:w10="urn:schemas-microsoft-com:office:word" xmlns:w="http://schemas.openxmlformats.org/wordprocessingml/2006/main" xmlns:w14="http://schemas.microsoft.com/office/word/2010/wordml" xmlns:w15="http://schemas.microsoft.com/office/word/2012/wordml" xmlns:w16cex="http://schemas.microsoft.com/office/word/2018/wordml/cex" xmlns:w16cid="http://schemas.microsoft.com/office/word/2016/wordml/cid" xmlns:w16="http://schemas.microsoft.com/office/word/2018/wordml" xmlns:w16du="http://schemas.microsoft.com/office/word/2023/wordml/word16du" xmlns:w16sdtdh="http://schemas.microsoft.com/office/word/2020/wordml/sdtdatahash" xmlns:w16sdtfl="http://schemas.microsoft.com/office/word/2024/wordml/sdtformatlock" xmlns:w16se="http://schemas.microsoft.com/office/word/2015/wordml/symex" xmlns:wpg="http://schemas.microsoft.com/office/word/2010/wordprocessingGroup" xmlns:wpi="http://schemas.microsoft.com/office/word/2010/wordprocessingInk" xmlns:wne="http://schemas.microsoft.com/office/word/2006/wordml" xmlns:wps="http://schemas.microsoft.com/office/word/2010/wordprocessingShape" mc:Ignorable="w14 w15 w16se w16cid w16 w16cex w16sdtdh w16sdtfl w16du wp14">
+<w:endnotes xmlns:wpc="http://schemas.microsoft.com/office/word/2010/wordprocessingCanvas" xmlns:cx="http://schemas.microsoft.com/office/drawing/2014/chartex" xmlns:cx1="http://schemas.microsoft.com/office/drawing/2015/9/8/chartex" xmlns:cx2="http://schemas.microsoft.com/office/drawing/2015/10/21/chartex" xmlns:cx3="http://schemas.microsoft.com/office/drawing/2016/5/9/chartex" xmlns:cx4="http://schemas.microsoft.com/office/drawing/2016/5/10/chartex" xmlns:cx5="http://schemas.microsoft.com/office/drawing/2016/5/11/chartex" xmlns:cx6="http://schemas.microsoft.com/office/drawing/2016/5/12/chartex" xmlns:cx7="http://schemas.microsoft.com/office/drawing/2016/5/13/chartex" xmlns:cx8="http://schemas.microsoft.com/office/drawing/2016/5/14/chartex" xmlns:mc="http://schemas.openxmlformats.org/markup-compatibility/2006" xmlns:aink="http://schemas.microsoft.com/office/drawing/2016/ink" xmlns:am3d="http://schemas.microsoft.com/office/drawing/2017/model3d" xmlns:o="urn:schemas-microsoft-com:office:office" xmlns:r="http://schemas.openxmlformats.org/officeDocument/2006/relationships" xmlns:m="http://schemas.openxmlformats.org/officeDocument/2006/math" xmlns:v="urn:schemas-microsoft-com:vml" xmlns:wp14="http://schemas.microsoft.com/office/word/2010/wordprocessingDrawing" xmlns:wp="http://schemas.openxmlformats.org/drawingml/2006/wordprocessingDrawing" xmlns:w10="urn:schemas-microsoft-com:office:word" xmlns:w="http://schemas.openxmlformats.org/wordprocessingml/2006/main" xmlns:w14="http://schemas.microsoft.com/office/word/2010/wordml" xmlns:w15="http://schemas.microsoft.com/office/word/2012/wordml" xmlns:w16cid="http://schemas.microsoft.com/office/word/2016/wordml/cid" xmlns:w16se="http://schemas.microsoft.com/office/word/2015/wordml/symex" xmlns:wpg="http://schemas.microsoft.com/office/word/2010/wordprocessingGroup" xmlns:wpi="http://schemas.microsoft.com/office/word/2010/wordprocessingInk" xmlns:wne="http://schemas.microsoft.com/office/word/2006/wordml" xmlns:wps="http://schemas.microsoft.com/office/word/2010/wordprocessingShape" mc:Ignorable="w14 w15 w16se w16cid wp14">
   <w:endnote w:type="separator" w:id="-1">
     <w:p>
       <w:pPr>
@@ -1816,7 +1316,7 @@
 </file>
 
 <file path=word/footer1.xml><?xml version="1.0" encoding="utf-8"?>
-<w:ftr xmlns:wpc="http://schemas.microsoft.com/office/word/2010/wordprocessingCanvas" xmlns:cx="http://schemas.microsoft.com/office/drawing/2014/chartex" xmlns:cx1="http://schemas.microsoft.com/office/drawing/2015/9/8/chartex" xmlns:cx2="http://schemas.microsoft.com/office/drawing/2015/10/21/chartex" xmlns:cx3="http://schemas.microsoft.com/office/drawing/2016/5/9/chartex" xmlns:cx4="http://schemas.microsoft.com/office/drawing/2016/5/10/chartex" xmlns:cx5="http://schemas.microsoft.com/office/drawing/2016/5/11/chartex" xmlns:cx6="http://schemas.microsoft.com/office/drawing/2016/5/12/chartex" xmlns:cx7="http://schemas.microsoft.com/office/drawing/2016/5/13/chartex" xmlns:cx8="http://schemas.microsoft.com/office/drawing/2016/5/14/chartex" xmlns:mc="http://schemas.openxmlformats.org/markup-compatibility/2006" xmlns:aink="http://schemas.microsoft.com/office/drawing/2016/ink" xmlns:am3d="http://schemas.microsoft.com/office/drawing/2017/model3d" xmlns:o="urn:schemas-microsoft-com:office:office" xmlns:oel="http://schemas.microsoft.com/office/2019/extlst" xmlns:r="http://schemas.openxmlformats.org/officeDocument/2006/relationships" xmlns:m="http://schemas.openxmlformats.org/officeDocument/2006/math" xmlns:v="urn:schemas-microsoft-com:vml" xmlns:wp14="http://schemas.microsoft.com/office/word/2010/wordprocessingDrawing" xmlns:wp="http://schemas.openxmlformats.org/drawingml/2006/wordprocessingDrawing" xmlns:w10="urn:schemas-microsoft-com:office:word" xmlns:w="http://schemas.openxmlformats.org/wordprocessingml/2006/main" xmlns:w14="http://schemas.microsoft.com/office/word/2010/wordml" xmlns:w15="http://schemas.microsoft.com/office/word/2012/wordml" xmlns:w16cex="http://schemas.microsoft.com/office/word/2018/wordml/cex" xmlns:w16cid="http://schemas.microsoft.com/office/word/2016/wordml/cid" xmlns:w16="http://schemas.microsoft.com/office/word/2018/wordml" xmlns:w16du="http://schemas.microsoft.com/office/word/2023/wordml/word16du" xmlns:w16sdtdh="http://schemas.microsoft.com/office/word/2020/wordml/sdtdatahash" xmlns:w16sdtfl="http://schemas.microsoft.com/office/word/2024/wordml/sdtformatlock" xmlns:w16se="http://schemas.microsoft.com/office/word/2015/wordml/symex" xmlns:wpg="http://schemas.microsoft.com/office/word/2010/wordprocessingGroup" xmlns:wpi="http://schemas.microsoft.com/office/word/2010/wordprocessingInk" xmlns:wne="http://schemas.microsoft.com/office/word/2006/wordml" xmlns:wps="http://schemas.microsoft.com/office/word/2010/wordprocessingShape" mc:Ignorable="w14 w15 w16se w16cid w16 w16cex w16sdtdh w16sdtfl w16du wp14">
+<w:ftr xmlns:wpc="http://schemas.microsoft.com/office/word/2010/wordprocessingCanvas" xmlns:cx="http://schemas.microsoft.com/office/drawing/2014/chartex" xmlns:cx1="http://schemas.microsoft.com/office/drawing/2015/9/8/chartex" xmlns:cx2="http://schemas.microsoft.com/office/drawing/2015/10/21/chartex" xmlns:cx3="http://schemas.microsoft.com/office/drawing/2016/5/9/chartex" xmlns:cx4="http://schemas.microsoft.com/office/drawing/2016/5/10/chartex" xmlns:cx5="http://schemas.microsoft.com/office/drawing/2016/5/11/chartex" xmlns:cx6="http://schemas.microsoft.com/office/drawing/2016/5/12/chartex" xmlns:cx7="http://schemas.microsoft.com/office/drawing/2016/5/13/chartex" xmlns:cx8="http://schemas.microsoft.com/office/drawing/2016/5/14/chartex" xmlns:mc="http://schemas.openxmlformats.org/markup-compatibility/2006" xmlns:aink="http://schemas.microsoft.com/office/drawing/2016/ink" xmlns:am3d="http://schemas.microsoft.com/office/drawing/2017/model3d" xmlns:o="urn:schemas-microsoft-com:office:office" xmlns:r="http://schemas.openxmlformats.org/officeDocument/2006/relationships" xmlns:m="http://schemas.openxmlformats.org/officeDocument/2006/math" xmlns:v="urn:schemas-microsoft-com:vml" xmlns:wp14="http://schemas.microsoft.com/office/word/2010/wordprocessingDrawing" xmlns:wp="http://schemas.openxmlformats.org/drawingml/2006/wordprocessingDrawing" xmlns:w10="urn:schemas-microsoft-com:office:word" xmlns:w="http://schemas.openxmlformats.org/wordprocessingml/2006/main" xmlns:w14="http://schemas.microsoft.com/office/word/2010/wordml" xmlns:w15="http://schemas.microsoft.com/office/word/2012/wordml" xmlns:w16cid="http://schemas.microsoft.com/office/word/2016/wordml/cid" xmlns:w16se="http://schemas.microsoft.com/office/word/2015/wordml/symex" xmlns:wpg="http://schemas.microsoft.com/office/word/2010/wordprocessingGroup" xmlns:wpi="http://schemas.microsoft.com/office/word/2010/wordprocessingInk" xmlns:wne="http://schemas.microsoft.com/office/word/2006/wordml" xmlns:wps="http://schemas.microsoft.com/office/word/2010/wordprocessingShape" mc:Ignorable="w14 w15 w16se w16cid wp14">
   <w:p>
     <w:pPr>
       <w:pBdr>
@@ -1840,17 +1340,17 @@
 </file>
 
 <file path=word/footer2.xml><?xml version="1.0" encoding="utf-8"?>
-<w:ftr xmlns:wpc="http://schemas.microsoft.com/office/word/2010/wordprocessingCanvas" xmlns:cx="http://schemas.microsoft.com/office/drawing/2014/chartex" xmlns:cx1="http://schemas.microsoft.com/office/drawing/2015/9/8/chartex" xmlns:cx2="http://schemas.microsoft.com/office/drawing/2015/10/21/chartex" xmlns:cx3="http://schemas.microsoft.com/office/drawing/2016/5/9/chartex" xmlns:cx4="http://schemas.microsoft.com/office/drawing/2016/5/10/chartex" xmlns:cx5="http://schemas.microsoft.com/office/drawing/2016/5/11/chartex" xmlns:cx6="http://schemas.microsoft.com/office/drawing/2016/5/12/chartex" xmlns:cx7="http://schemas.microsoft.com/office/drawing/2016/5/13/chartex" xmlns:cx8="http://schemas.microsoft.com/office/drawing/2016/5/14/chartex" xmlns:mc="http://schemas.openxmlformats.org/markup-compatibility/2006" xmlns:aink="http://schemas.microsoft.com/office/drawing/2016/ink" xmlns:am3d="http://schemas.microsoft.com/office/drawing/2017/model3d" xmlns:o="urn:schemas-microsoft-com:office:office" xmlns:oel="http://schemas.microsoft.com/office/2019/extlst" xmlns:r="http://schemas.openxmlformats.org/officeDocument/2006/relationships" xmlns:m="http://schemas.openxmlformats.org/officeDocument/2006/math" xmlns:v="urn:schemas-microsoft-com:vml" xmlns:wp14="http://schemas.microsoft.com/office/word/2010/wordprocessingDrawing" xmlns:wp="http://schemas.openxmlformats.org/drawingml/2006/wordprocessingDrawing" xmlns:w10="urn:schemas-microsoft-com:office:word" xmlns:w="http://schemas.openxmlformats.org/wordprocessingml/2006/main" xmlns:w14="http://schemas.microsoft.com/office/word/2010/wordml" xmlns:w15="http://schemas.microsoft.com/office/word/2012/wordml" xmlns:w16cex="http://schemas.microsoft.com/office/word/2018/wordml/cex" xmlns:w16cid="http://schemas.microsoft.com/office/word/2016/wordml/cid" xmlns:w16="http://schemas.microsoft.com/office/word/2018/wordml" xmlns:w16du="http://schemas.microsoft.com/office/word/2023/wordml/word16du" xmlns:w16sdtdh="http://schemas.microsoft.com/office/word/2020/wordml/sdtdatahash" xmlns:w16sdtfl="http://schemas.microsoft.com/office/word/2024/wordml/sdtformatlock" xmlns:w16se="http://schemas.microsoft.com/office/word/2015/wordml/symex" xmlns:wpg="http://schemas.microsoft.com/office/word/2010/wordprocessingGroup" xmlns:wpi="http://schemas.microsoft.com/office/word/2010/wordprocessingInk" xmlns:wne="http://schemas.microsoft.com/office/word/2006/wordml" xmlns:wps="http://schemas.microsoft.com/office/word/2010/wordprocessingShape" mc:Ignorable="w14 w15 w16se w16cid w16 w16cex w16sdtdh w16sdtfl w16du wp14">
+<w:ftr xmlns:wpc="http://schemas.microsoft.com/office/word/2010/wordprocessingCanvas" xmlns:cx="http://schemas.microsoft.com/office/drawing/2014/chartex" xmlns:cx1="http://schemas.microsoft.com/office/drawing/2015/9/8/chartex" xmlns:cx2="http://schemas.microsoft.com/office/drawing/2015/10/21/chartex" xmlns:cx3="http://schemas.microsoft.com/office/drawing/2016/5/9/chartex" xmlns:cx4="http://schemas.microsoft.com/office/drawing/2016/5/10/chartex" xmlns:cx5="http://schemas.microsoft.com/office/drawing/2016/5/11/chartex" xmlns:cx6="http://schemas.microsoft.com/office/drawing/2016/5/12/chartex" xmlns:cx7="http://schemas.microsoft.com/office/drawing/2016/5/13/chartex" xmlns:cx8="http://schemas.microsoft.com/office/drawing/2016/5/14/chartex" xmlns:mc="http://schemas.openxmlformats.org/markup-compatibility/2006" xmlns:aink="http://schemas.microsoft.com/office/drawing/2016/ink" xmlns:am3d="http://schemas.microsoft.com/office/drawing/2017/model3d" xmlns:o="urn:schemas-microsoft-com:office:office" xmlns:r="http://schemas.openxmlformats.org/officeDocument/2006/relationships" xmlns:m="http://schemas.openxmlformats.org/officeDocument/2006/math" xmlns:v="urn:schemas-microsoft-com:vml" xmlns:wp14="http://schemas.microsoft.com/office/word/2010/wordprocessingDrawing" xmlns:wp="http://schemas.openxmlformats.org/drawingml/2006/wordprocessingDrawing" xmlns:w10="urn:schemas-microsoft-com:office:word" xmlns:w="http://schemas.openxmlformats.org/wordprocessingml/2006/main" xmlns:w14="http://schemas.microsoft.com/office/word/2010/wordml" xmlns:w15="http://schemas.microsoft.com/office/word/2012/wordml" xmlns:w16cid="http://schemas.microsoft.com/office/word/2016/wordml/cid" xmlns:w16se="http://schemas.microsoft.com/office/word/2015/wordml/symex" xmlns:wpg="http://schemas.microsoft.com/office/word/2010/wordprocessingGroup" xmlns:wpi="http://schemas.microsoft.com/office/word/2010/wordprocessingInk" xmlns:wne="http://schemas.microsoft.com/office/word/2006/wordml" xmlns:wps="http://schemas.microsoft.com/office/word/2010/wordprocessingShape" mc:Ignorable="w14 w15 w16se w16cid wp14">
   <w:p>
     <w:pPr>
-      <w:pStyle w:val="a8"/>
+      <w:pStyle w:val="Footer"/>
     </w:pPr>
   </w:p>
 </w:ftr>
 </file>
 
 <file path=word/footer3.xml><?xml version="1.0" encoding="utf-8"?>
-<w:ftr xmlns:wpc="http://schemas.microsoft.com/office/word/2010/wordprocessingCanvas" xmlns:cx="http://schemas.microsoft.com/office/drawing/2014/chartex" xmlns:cx1="http://schemas.microsoft.com/office/drawing/2015/9/8/chartex" xmlns:cx2="http://schemas.microsoft.com/office/drawing/2015/10/21/chartex" xmlns:cx3="http://schemas.microsoft.com/office/drawing/2016/5/9/chartex" xmlns:cx4="http://schemas.microsoft.com/office/drawing/2016/5/10/chartex" xmlns:cx5="http://schemas.microsoft.com/office/drawing/2016/5/11/chartex" xmlns:cx6="http://schemas.microsoft.com/office/drawing/2016/5/12/chartex" xmlns:cx7="http://schemas.microsoft.com/office/drawing/2016/5/13/chartex" xmlns:cx8="http://schemas.microsoft.com/office/drawing/2016/5/14/chartex" xmlns:mc="http://schemas.openxmlformats.org/markup-compatibility/2006" xmlns:aink="http://schemas.microsoft.com/office/drawing/2016/ink" xmlns:am3d="http://schemas.microsoft.com/office/drawing/2017/model3d" xmlns:o="urn:schemas-microsoft-com:office:office" xmlns:oel="http://schemas.microsoft.com/office/2019/extlst" xmlns:r="http://schemas.openxmlformats.org/officeDocument/2006/relationships" xmlns:m="http://schemas.openxmlformats.org/officeDocument/2006/math" xmlns:v="urn:schemas-microsoft-com:vml" xmlns:wp14="http://schemas.microsoft.com/office/word/2010/wordprocessingDrawing" xmlns:wp="http://schemas.openxmlformats.org/drawingml/2006/wordprocessingDrawing" xmlns:w10="urn:schemas-microsoft-com:office:word" xmlns:w="http://schemas.openxmlformats.org/wordprocessingml/2006/main" xmlns:w14="http://schemas.microsoft.com/office/word/2010/wordml" xmlns:w15="http://schemas.microsoft.com/office/word/2012/wordml" xmlns:w16cex="http://schemas.microsoft.com/office/word/2018/wordml/cex" xmlns:w16cid="http://schemas.microsoft.com/office/word/2016/wordml/cid" xmlns:w16="http://schemas.microsoft.com/office/word/2018/wordml" xmlns:w16du="http://schemas.microsoft.com/office/word/2023/wordml/word16du" xmlns:w16sdtdh="http://schemas.microsoft.com/office/word/2020/wordml/sdtdatahash" xmlns:w16sdtfl="http://schemas.microsoft.com/office/word/2024/wordml/sdtformatlock" xmlns:w16se="http://schemas.microsoft.com/office/word/2015/wordml/symex" xmlns:wpg="http://schemas.microsoft.com/office/word/2010/wordprocessingGroup" xmlns:wpi="http://schemas.microsoft.com/office/word/2010/wordprocessingInk" xmlns:wne="http://schemas.microsoft.com/office/word/2006/wordml" xmlns:wps="http://schemas.microsoft.com/office/word/2010/wordprocessingShape" mc:Ignorable="w14 w15 w16se w16cid w16 w16cex w16sdtdh w16sdtfl w16du wp14">
+<w:ftr xmlns:wpc="http://schemas.microsoft.com/office/word/2010/wordprocessingCanvas" xmlns:cx="http://schemas.microsoft.com/office/drawing/2014/chartex" xmlns:cx1="http://schemas.microsoft.com/office/drawing/2015/9/8/chartex" xmlns:cx2="http://schemas.microsoft.com/office/drawing/2015/10/21/chartex" xmlns:cx3="http://schemas.microsoft.com/office/drawing/2016/5/9/chartex" xmlns:cx4="http://schemas.microsoft.com/office/drawing/2016/5/10/chartex" xmlns:cx5="http://schemas.microsoft.com/office/drawing/2016/5/11/chartex" xmlns:cx6="http://schemas.microsoft.com/office/drawing/2016/5/12/chartex" xmlns:cx7="http://schemas.microsoft.com/office/drawing/2016/5/13/chartex" xmlns:cx8="http://schemas.microsoft.com/office/drawing/2016/5/14/chartex" xmlns:mc="http://schemas.openxmlformats.org/markup-compatibility/2006" xmlns:aink="http://schemas.microsoft.com/office/drawing/2016/ink" xmlns:am3d="http://schemas.microsoft.com/office/drawing/2017/model3d" xmlns:o="urn:schemas-microsoft-com:office:office" xmlns:r="http://schemas.openxmlformats.org/officeDocument/2006/relationships" xmlns:m="http://schemas.openxmlformats.org/officeDocument/2006/math" xmlns:v="urn:schemas-microsoft-com:vml" xmlns:wp14="http://schemas.microsoft.com/office/word/2010/wordprocessingDrawing" xmlns:wp="http://schemas.openxmlformats.org/drawingml/2006/wordprocessingDrawing" xmlns:w10="urn:schemas-microsoft-com:office:word" xmlns:w="http://schemas.openxmlformats.org/wordprocessingml/2006/main" xmlns:w14="http://schemas.microsoft.com/office/word/2010/wordml" xmlns:w15="http://schemas.microsoft.com/office/word/2012/wordml" xmlns:w16cid="http://schemas.microsoft.com/office/word/2016/wordml/cid" xmlns:w16se="http://schemas.microsoft.com/office/word/2015/wordml/symex" xmlns:wpg="http://schemas.microsoft.com/office/word/2010/wordprocessingGroup" xmlns:wpi="http://schemas.microsoft.com/office/word/2010/wordprocessingInk" xmlns:wne="http://schemas.microsoft.com/office/word/2006/wordml" xmlns:wps="http://schemas.microsoft.com/office/word/2010/wordprocessingShape" mc:Ignorable="w14 w15 w16se w16cid wp14">
   <w:p>
     <w:pPr>
       <w:pBdr>
@@ -1874,7 +1374,7 @@
 </file>
 
 <file path=word/footnotes.xml><?xml version="1.0" encoding="utf-8"?>
-<w:footnotes xmlns:wpc="http://schemas.microsoft.com/office/word/2010/wordprocessingCanvas" xmlns:cx="http://schemas.microsoft.com/office/drawing/2014/chartex" xmlns:cx1="http://schemas.microsoft.com/office/drawing/2015/9/8/chartex" xmlns:cx2="http://schemas.microsoft.com/office/drawing/2015/10/21/chartex" xmlns:cx3="http://schemas.microsoft.com/office/drawing/2016/5/9/chartex" xmlns:cx4="http://schemas.microsoft.com/office/drawing/2016/5/10/chartex" xmlns:cx5="http://schemas.microsoft.com/office/drawing/2016/5/11/chartex" xmlns:cx6="http://schemas.microsoft.com/office/drawing/2016/5/12/chartex" xmlns:cx7="http://schemas.microsoft.com/office/drawing/2016/5/13/chartex" xmlns:cx8="http://schemas.microsoft.com/office/drawing/2016/5/14/chartex" xmlns:mc="http://schemas.openxmlformats.org/markup-compatibility/2006" xmlns:aink="http://schemas.microsoft.com/office/drawing/2016/ink" xmlns:am3d="http://schemas.microsoft.com/office/drawing/2017/model3d" xmlns:o="urn:schemas-microsoft-com:office:office" xmlns:oel="http://schemas.microsoft.com/office/2019/extlst" xmlns:r="http://schemas.openxmlformats.org/officeDocument/2006/relationships" xmlns:m="http://schemas.openxmlformats.org/officeDocument/2006/math" xmlns:v="urn:schemas-microsoft-com:vml" xmlns:wp14="http://schemas.microsoft.com/office/word/2010/wordprocessingDrawing" xmlns:wp="http://schemas.openxmlformats.org/drawingml/2006/wordprocessingDrawing" xmlns:w10="urn:schemas-microsoft-com:office:word" xmlns:w="http://schemas.openxmlformats.org/wordprocessingml/2006/main" xmlns:w14="http://schemas.microsoft.com/office/word/2010/wordml" xmlns:w15="http://schemas.microsoft.com/office/word/2012/wordml" xmlns:w16cex="http://schemas.microsoft.com/office/word/2018/wordml/cex" xmlns:w16cid="http://schemas.microsoft.com/office/word/2016/wordml/cid" xmlns:w16="http://schemas.microsoft.com/office/word/2018/wordml" xmlns:w16du="http://schemas.microsoft.com/office/word/2023/wordml/word16du" xmlns:w16sdtdh="http://schemas.microsoft.com/office/word/2020/wordml/sdtdatahash" xmlns:w16sdtfl="http://schemas.microsoft.com/office/word/2024/wordml/sdtformatlock" xmlns:w16se="http://schemas.microsoft.com/office/word/2015/wordml/symex" xmlns:wpg="http://schemas.microsoft.com/office/word/2010/wordprocessingGroup" xmlns:wpi="http://schemas.microsoft.com/office/word/2010/wordprocessingInk" xmlns:wne="http://schemas.microsoft.com/office/word/2006/wordml" xmlns:wps="http://schemas.microsoft.com/office/word/2010/wordprocessingShape" mc:Ignorable="w14 w15 w16se w16cid w16 w16cex w16sdtdh w16sdtfl w16du wp14">
+<w:footnotes xmlns:wpc="http://schemas.microsoft.com/office/word/2010/wordprocessingCanvas" xmlns:cx="http://schemas.microsoft.com/office/drawing/2014/chartex" xmlns:cx1="http://schemas.microsoft.com/office/drawing/2015/9/8/chartex" xmlns:cx2="http://schemas.microsoft.com/office/drawing/2015/10/21/chartex" xmlns:cx3="http://schemas.microsoft.com/office/drawing/2016/5/9/chartex" xmlns:cx4="http://schemas.microsoft.com/office/drawing/2016/5/10/chartex" xmlns:cx5="http://schemas.microsoft.com/office/drawing/2016/5/11/chartex" xmlns:cx6="http://schemas.microsoft.com/office/drawing/2016/5/12/chartex" xmlns:cx7="http://schemas.microsoft.com/office/drawing/2016/5/13/chartex" xmlns:cx8="http://schemas.microsoft.com/office/drawing/2016/5/14/chartex" xmlns:mc="http://schemas.openxmlformats.org/markup-compatibility/2006" xmlns:aink="http://schemas.microsoft.com/office/drawing/2016/ink" xmlns:am3d="http://schemas.microsoft.com/office/drawing/2017/model3d" xmlns:o="urn:schemas-microsoft-com:office:office" xmlns:r="http://schemas.openxmlformats.org/officeDocument/2006/relationships" xmlns:m="http://schemas.openxmlformats.org/officeDocument/2006/math" xmlns:v="urn:schemas-microsoft-com:vml" xmlns:wp14="http://schemas.microsoft.com/office/word/2010/wordprocessingDrawing" xmlns:wp="http://schemas.openxmlformats.org/drawingml/2006/wordprocessingDrawing" xmlns:w10="urn:schemas-microsoft-com:office:word" xmlns:w="http://schemas.openxmlformats.org/wordprocessingml/2006/main" xmlns:w14="http://schemas.microsoft.com/office/word/2010/wordml" xmlns:w15="http://schemas.microsoft.com/office/word/2012/wordml" xmlns:w16cid="http://schemas.microsoft.com/office/word/2016/wordml/cid" xmlns:w16se="http://schemas.microsoft.com/office/word/2015/wordml/symex" xmlns:wpg="http://schemas.microsoft.com/office/word/2010/wordprocessingGroup" xmlns:wpi="http://schemas.microsoft.com/office/word/2010/wordprocessingInk" xmlns:wne="http://schemas.microsoft.com/office/word/2006/wordml" xmlns:wps="http://schemas.microsoft.com/office/word/2010/wordprocessingShape" mc:Ignorable="w14 w15 w16se w16cid wp14">
   <w:footnote w:type="separator" w:id="-1">
     <w:p>
       <w:pPr>
@@ -1899,7 +1399,7 @@
 </file>
 
 <file path=word/header1.xml><?xml version="1.0" encoding="utf-8"?>
-<w:hdr xmlns:wpc="http://schemas.microsoft.com/office/word/2010/wordprocessingCanvas" xmlns:cx="http://schemas.microsoft.com/office/drawing/2014/chartex" xmlns:cx1="http://schemas.microsoft.com/office/drawing/2015/9/8/chartex" xmlns:cx2="http://schemas.microsoft.com/office/drawing/2015/10/21/chartex" xmlns:cx3="http://schemas.microsoft.com/office/drawing/2016/5/9/chartex" xmlns:cx4="http://schemas.microsoft.com/office/drawing/2016/5/10/chartex" xmlns:cx5="http://schemas.microsoft.com/office/drawing/2016/5/11/chartex" xmlns:cx6="http://schemas.microsoft.com/office/drawing/2016/5/12/chartex" xmlns:cx7="http://schemas.microsoft.com/office/drawing/2016/5/13/chartex" xmlns:cx8="http://schemas.microsoft.com/office/drawing/2016/5/14/chartex" xmlns:mc="http://schemas.openxmlformats.org/markup-compatibility/2006" xmlns:aink="http://schemas.microsoft.com/office/drawing/2016/ink" xmlns:am3d="http://schemas.microsoft.com/office/drawing/2017/model3d" xmlns:o="urn:schemas-microsoft-com:office:office" xmlns:oel="http://schemas.microsoft.com/office/2019/extlst" xmlns:r="http://schemas.openxmlformats.org/officeDocument/2006/relationships" xmlns:m="http://schemas.openxmlformats.org/officeDocument/2006/math" xmlns:v="urn:schemas-microsoft-com:vml" xmlns:wp14="http://schemas.microsoft.com/office/word/2010/wordprocessingDrawing" xmlns:wp="http://schemas.openxmlformats.org/drawingml/2006/wordprocessingDrawing" xmlns:w10="urn:schemas-microsoft-com:office:word" xmlns:w="http://schemas.openxmlformats.org/wordprocessingml/2006/main" xmlns:w14="http://schemas.microsoft.com/office/word/2010/wordml" xmlns:w15="http://schemas.microsoft.com/office/word/2012/wordml" xmlns:w16cex="http://schemas.microsoft.com/office/word/2018/wordml/cex" xmlns:w16cid="http://schemas.microsoft.com/office/word/2016/wordml/cid" xmlns:w16="http://schemas.microsoft.com/office/word/2018/wordml" xmlns:w16du="http://schemas.microsoft.com/office/word/2023/wordml/word16du" xmlns:w16sdtdh="http://schemas.microsoft.com/office/word/2020/wordml/sdtdatahash" xmlns:w16sdtfl="http://schemas.microsoft.com/office/word/2024/wordml/sdtformatlock" xmlns:w16se="http://schemas.microsoft.com/office/word/2015/wordml/symex" xmlns:wpg="http://schemas.microsoft.com/office/word/2010/wordprocessingGroup" xmlns:wpi="http://schemas.microsoft.com/office/word/2010/wordprocessingInk" xmlns:wne="http://schemas.microsoft.com/office/word/2006/wordml" xmlns:wps="http://schemas.microsoft.com/office/word/2010/wordprocessingShape" mc:Ignorable="w14 w15 w16se w16cid w16 w16cex w16sdtdh w16sdtfl w16du wp14">
+<w:hdr xmlns:wpc="http://schemas.microsoft.com/office/word/2010/wordprocessingCanvas" xmlns:cx="http://schemas.microsoft.com/office/drawing/2014/chartex" xmlns:cx1="http://schemas.microsoft.com/office/drawing/2015/9/8/chartex" xmlns:cx2="http://schemas.microsoft.com/office/drawing/2015/10/21/chartex" xmlns:cx3="http://schemas.microsoft.com/office/drawing/2016/5/9/chartex" xmlns:cx4="http://schemas.microsoft.com/office/drawing/2016/5/10/chartex" xmlns:cx5="http://schemas.microsoft.com/office/drawing/2016/5/11/chartex" xmlns:cx6="http://schemas.microsoft.com/office/drawing/2016/5/12/chartex" xmlns:cx7="http://schemas.microsoft.com/office/drawing/2016/5/13/chartex" xmlns:cx8="http://schemas.microsoft.com/office/drawing/2016/5/14/chartex" xmlns:mc="http://schemas.openxmlformats.org/markup-compatibility/2006" xmlns:aink="http://schemas.microsoft.com/office/drawing/2016/ink" xmlns:am3d="http://schemas.microsoft.com/office/drawing/2017/model3d" xmlns:o="urn:schemas-microsoft-com:office:office" xmlns:r="http://schemas.openxmlformats.org/officeDocument/2006/relationships" xmlns:m="http://schemas.openxmlformats.org/officeDocument/2006/math" xmlns:v="urn:schemas-microsoft-com:vml" xmlns:wp14="http://schemas.microsoft.com/office/word/2010/wordprocessingDrawing" xmlns:wp="http://schemas.openxmlformats.org/drawingml/2006/wordprocessingDrawing" xmlns:w10="urn:schemas-microsoft-com:office:word" xmlns:w="http://schemas.openxmlformats.org/wordprocessingml/2006/main" xmlns:w14="http://schemas.microsoft.com/office/word/2010/wordml" xmlns:w15="http://schemas.microsoft.com/office/word/2012/wordml" xmlns:w16cid="http://schemas.microsoft.com/office/word/2016/wordml/cid" xmlns:w16se="http://schemas.microsoft.com/office/word/2015/wordml/symex" xmlns:wpg="http://schemas.microsoft.com/office/word/2010/wordprocessingGroup" xmlns:wpi="http://schemas.microsoft.com/office/word/2010/wordprocessingInk" xmlns:wne="http://schemas.microsoft.com/office/word/2006/wordml" xmlns:wps="http://schemas.microsoft.com/office/word/2010/wordprocessingShape" mc:Ignorable="w14 w15 w16se w16cid wp14">
   <w:p>
     <w:pPr>
       <w:pBdr>
@@ -1944,7 +1444,7 @@
           <v:path o:extrusionok="f" gradientshapeok="t" o:connecttype="rect"/>
           <o:lock v:ext="edit" aspectratio="t"/>
         </v:shapetype>
-        <v:shape id="WordPictureWatermark831464016" o:spid="_x0000_s1038" type="#_x0000_t75" style="position:absolute;left:0;text-align:left;margin-left:0;margin-top:0;width:507.75pt;height:718.25pt;z-index:-251657216;mso-position-horizontal:center;mso-position-horizontal-relative:margin;mso-position-vertical:center;mso-position-vertical-relative:margin" o:allowincell="f">
+        <v:shape id="WordPictureWatermark831464016" o:spid="_x0000_s2051" type="#_x0000_t75" alt="אי4" style="position:absolute;left:0;text-align:left;margin-left:0;margin-top:0;width:507.75pt;height:718.25pt;z-index:-251657216;mso-wrap-edited:f;mso-width-percent:0;mso-height-percent:0;mso-position-horizontal:center;mso-position-horizontal-relative:margin;mso-position-vertical:center;mso-position-vertical-relative:margin;mso-width-percent:0;mso-height-percent:0" o:allowincell="f">
           <v:imagedata r:id="rId1" o:title="אי4"/>
           <w10:wrap anchorx="margin" anchory="margin"/>
         </v:shape>
@@ -1955,7 +1455,7 @@
 </file>
 
 <file path=word/header2.xml><?xml version="1.0" encoding="utf-8"?>
-<w:hdr xmlns:wpc="http://schemas.microsoft.com/office/word/2010/wordprocessingCanvas" xmlns:cx="http://schemas.microsoft.com/office/drawing/2014/chartex" xmlns:cx1="http://schemas.microsoft.com/office/drawing/2015/9/8/chartex" xmlns:cx2="http://schemas.microsoft.com/office/drawing/2015/10/21/chartex" xmlns:cx3="http://schemas.microsoft.com/office/drawing/2016/5/9/chartex" xmlns:cx4="http://schemas.microsoft.com/office/drawing/2016/5/10/chartex" xmlns:cx5="http://schemas.microsoft.com/office/drawing/2016/5/11/chartex" xmlns:cx6="http://schemas.microsoft.com/office/drawing/2016/5/12/chartex" xmlns:cx7="http://schemas.microsoft.com/office/drawing/2016/5/13/chartex" xmlns:cx8="http://schemas.microsoft.com/office/drawing/2016/5/14/chartex" xmlns:mc="http://schemas.openxmlformats.org/markup-compatibility/2006" xmlns:aink="http://schemas.microsoft.com/office/drawing/2016/ink" xmlns:am3d="http://schemas.microsoft.com/office/drawing/2017/model3d" xmlns:o="urn:schemas-microsoft-com:office:office" xmlns:oel="http://schemas.microsoft.com/office/2019/extlst" xmlns:r="http://schemas.openxmlformats.org/officeDocument/2006/relationships" xmlns:m="http://schemas.openxmlformats.org/officeDocument/2006/math" xmlns:v="urn:schemas-microsoft-com:vml" xmlns:wp14="http://schemas.microsoft.com/office/word/2010/wordprocessingDrawing" xmlns:wp="http://schemas.openxmlformats.org/drawingml/2006/wordprocessingDrawing" xmlns:w10="urn:schemas-microsoft-com:office:word" xmlns:w="http://schemas.openxmlformats.org/wordprocessingml/2006/main" xmlns:w14="http://schemas.microsoft.com/office/word/2010/wordml" xmlns:w15="http://schemas.microsoft.com/office/word/2012/wordml" xmlns:w16cex="http://schemas.microsoft.com/office/word/2018/wordml/cex" xmlns:w16cid="http://schemas.microsoft.com/office/word/2016/wordml/cid" xmlns:w16="http://schemas.microsoft.com/office/word/2018/wordml" xmlns:w16du="http://schemas.microsoft.com/office/word/2023/wordml/word16du" xmlns:w16sdtdh="http://schemas.microsoft.com/office/word/2020/wordml/sdtdatahash" xmlns:w16sdtfl="http://schemas.microsoft.com/office/word/2024/wordml/sdtformatlock" xmlns:w16se="http://schemas.microsoft.com/office/word/2015/wordml/symex" xmlns:wpg="http://schemas.microsoft.com/office/word/2010/wordprocessingGroup" xmlns:wpi="http://schemas.microsoft.com/office/word/2010/wordprocessingInk" xmlns:wne="http://schemas.microsoft.com/office/word/2006/wordml" xmlns:wps="http://schemas.microsoft.com/office/word/2010/wordprocessingShape" mc:Ignorable="w14 w15 w16se w16cid w16 w16cex w16sdtdh w16sdtfl w16du wp14">
+<w:hdr xmlns:wpc="http://schemas.microsoft.com/office/word/2010/wordprocessingCanvas" xmlns:cx="http://schemas.microsoft.com/office/drawing/2014/chartex" xmlns:cx1="http://schemas.microsoft.com/office/drawing/2015/9/8/chartex" xmlns:cx2="http://schemas.microsoft.com/office/drawing/2015/10/21/chartex" xmlns:cx3="http://schemas.microsoft.com/office/drawing/2016/5/9/chartex" xmlns:cx4="http://schemas.microsoft.com/office/drawing/2016/5/10/chartex" xmlns:cx5="http://schemas.microsoft.com/office/drawing/2016/5/11/chartex" xmlns:cx6="http://schemas.microsoft.com/office/drawing/2016/5/12/chartex" xmlns:cx7="http://schemas.microsoft.com/office/drawing/2016/5/13/chartex" xmlns:cx8="http://schemas.microsoft.com/office/drawing/2016/5/14/chartex" xmlns:mc="http://schemas.openxmlformats.org/markup-compatibility/2006" xmlns:aink="http://schemas.microsoft.com/office/drawing/2016/ink" xmlns:am3d="http://schemas.microsoft.com/office/drawing/2017/model3d" xmlns:o="urn:schemas-microsoft-com:office:office" xmlns:r="http://schemas.openxmlformats.org/officeDocument/2006/relationships" xmlns:m="http://schemas.openxmlformats.org/officeDocument/2006/math" xmlns:v="urn:schemas-microsoft-com:vml" xmlns:wp14="http://schemas.microsoft.com/office/word/2010/wordprocessingDrawing" xmlns:wp="http://schemas.openxmlformats.org/drawingml/2006/wordprocessingDrawing" xmlns:w10="urn:schemas-microsoft-com:office:word" xmlns:w="http://schemas.openxmlformats.org/wordprocessingml/2006/main" xmlns:w14="http://schemas.microsoft.com/office/word/2010/wordml" xmlns:w15="http://schemas.microsoft.com/office/word/2012/wordml" xmlns:w16cid="http://schemas.microsoft.com/office/word/2016/wordml/cid" xmlns:w16se="http://schemas.microsoft.com/office/word/2015/wordml/symex" xmlns:wpg="http://schemas.microsoft.com/office/word/2010/wordprocessingGroup" xmlns:wpi="http://schemas.microsoft.com/office/word/2010/wordprocessingInk" xmlns:wne="http://schemas.microsoft.com/office/word/2006/wordml" xmlns:wps="http://schemas.microsoft.com/office/word/2010/wordprocessingShape" mc:Ignorable="w14 w15 w16se w16cid wp14">
   <w:p>
     <w:r>
       <w:rPr>
@@ -1981,7 +1481,7 @@
           <v:path o:extrusionok="f" gradientshapeok="t" o:connecttype="rect"/>
           <o:lock v:ext="edit" aspectratio="t"/>
         </v:shapetype>
-        <v:shape id="WordPictureWatermark831464017" o:spid="_x0000_s1039" type="#_x0000_t75" style="position:absolute;left:0;text-align:left;margin-left:-36.05pt;margin-top:-136.2pt;width:611.85pt;height:865.5pt;z-index:-251656192;mso-position-horizontal-relative:margin;mso-position-vertical-relative:margin" o:allowincell="f">
+        <v:shape id="WordPictureWatermark831464017" o:spid="_x0000_s2050" type="#_x0000_t75" alt="אי4" style="position:absolute;left:0;text-align:left;margin-left:-36.05pt;margin-top:-136.2pt;width:611.85pt;height:865.5pt;z-index:-251656192;mso-wrap-edited:f;mso-width-percent:0;mso-height-percent:0;mso-position-horizontal-relative:margin;mso-position-vertical-relative:margin;mso-width-percent:0;mso-height-percent:0" o:allowincell="f">
           <v:imagedata r:id="rId1" o:title="אי4"/>
           <w10:wrap anchorx="margin" anchory="margin"/>
         </v:shape>
@@ -1994,7 +1494,7 @@
 </file>
 
 <file path=word/header3.xml><?xml version="1.0" encoding="utf-8"?>
-<w:hdr xmlns:wpc="http://schemas.microsoft.com/office/word/2010/wordprocessingCanvas" xmlns:cx="http://schemas.microsoft.com/office/drawing/2014/chartex" xmlns:cx1="http://schemas.microsoft.com/office/drawing/2015/9/8/chartex" xmlns:cx2="http://schemas.microsoft.com/office/drawing/2015/10/21/chartex" xmlns:cx3="http://schemas.microsoft.com/office/drawing/2016/5/9/chartex" xmlns:cx4="http://schemas.microsoft.com/office/drawing/2016/5/10/chartex" xmlns:cx5="http://schemas.microsoft.com/office/drawing/2016/5/11/chartex" xmlns:cx6="http://schemas.microsoft.com/office/drawing/2016/5/12/chartex" xmlns:cx7="http://schemas.microsoft.com/office/drawing/2016/5/13/chartex" xmlns:cx8="http://schemas.microsoft.com/office/drawing/2016/5/14/chartex" xmlns:mc="http://schemas.openxmlformats.org/markup-compatibility/2006" xmlns:aink="http://schemas.microsoft.com/office/drawing/2016/ink" xmlns:am3d="http://schemas.microsoft.com/office/drawing/2017/model3d" xmlns:o="urn:schemas-microsoft-com:office:office" xmlns:oel="http://schemas.microsoft.com/office/2019/extlst" xmlns:r="http://schemas.openxmlformats.org/officeDocument/2006/relationships" xmlns:m="http://schemas.openxmlformats.org/officeDocument/2006/math" xmlns:v="urn:schemas-microsoft-com:vml" xmlns:wp14="http://schemas.microsoft.com/office/word/2010/wordprocessingDrawing" xmlns:wp="http://schemas.openxmlformats.org/drawingml/2006/wordprocessingDrawing" xmlns:w10="urn:schemas-microsoft-com:office:word" xmlns:w="http://schemas.openxmlformats.org/wordprocessingml/2006/main" xmlns:w14="http://schemas.microsoft.com/office/word/2010/wordml" xmlns:w15="http://schemas.microsoft.com/office/word/2012/wordml" xmlns:w16cex="http://schemas.microsoft.com/office/word/2018/wordml/cex" xmlns:w16cid="http://schemas.microsoft.com/office/word/2016/wordml/cid" xmlns:w16="http://schemas.microsoft.com/office/word/2018/wordml" xmlns:w16du="http://schemas.microsoft.com/office/word/2023/wordml/word16du" xmlns:w16sdtdh="http://schemas.microsoft.com/office/word/2020/wordml/sdtdatahash" xmlns:w16sdtfl="http://schemas.microsoft.com/office/word/2024/wordml/sdtformatlock" xmlns:w16se="http://schemas.microsoft.com/office/word/2015/wordml/symex" xmlns:wpg="http://schemas.microsoft.com/office/word/2010/wordprocessingGroup" xmlns:wpi="http://schemas.microsoft.com/office/word/2010/wordprocessingInk" xmlns:wne="http://schemas.microsoft.com/office/word/2006/wordml" xmlns:wps="http://schemas.microsoft.com/office/word/2010/wordprocessingShape" mc:Ignorable="w14 w15 w16se w16cid w16 w16cex w16sdtdh w16sdtfl w16du wp14">
+<w:hdr xmlns:wpc="http://schemas.microsoft.com/office/word/2010/wordprocessingCanvas" xmlns:cx="http://schemas.microsoft.com/office/drawing/2014/chartex" xmlns:cx1="http://schemas.microsoft.com/office/drawing/2015/9/8/chartex" xmlns:cx2="http://schemas.microsoft.com/office/drawing/2015/10/21/chartex" xmlns:cx3="http://schemas.microsoft.com/office/drawing/2016/5/9/chartex" xmlns:cx4="http://schemas.microsoft.com/office/drawing/2016/5/10/chartex" xmlns:cx5="http://schemas.microsoft.com/office/drawing/2016/5/11/chartex" xmlns:cx6="http://schemas.microsoft.com/office/drawing/2016/5/12/chartex" xmlns:cx7="http://schemas.microsoft.com/office/drawing/2016/5/13/chartex" xmlns:cx8="http://schemas.microsoft.com/office/drawing/2016/5/14/chartex" xmlns:mc="http://schemas.openxmlformats.org/markup-compatibility/2006" xmlns:aink="http://schemas.microsoft.com/office/drawing/2016/ink" xmlns:am3d="http://schemas.microsoft.com/office/drawing/2017/model3d" xmlns:o="urn:schemas-microsoft-com:office:office" xmlns:r="http://schemas.openxmlformats.org/officeDocument/2006/relationships" xmlns:m="http://schemas.openxmlformats.org/officeDocument/2006/math" xmlns:v="urn:schemas-microsoft-com:vml" xmlns:wp14="http://schemas.microsoft.com/office/word/2010/wordprocessingDrawing" xmlns:wp="http://schemas.openxmlformats.org/drawingml/2006/wordprocessingDrawing" xmlns:w10="urn:schemas-microsoft-com:office:word" xmlns:w="http://schemas.openxmlformats.org/wordprocessingml/2006/main" xmlns:w14="http://schemas.microsoft.com/office/word/2010/wordml" xmlns:w15="http://schemas.microsoft.com/office/word/2012/wordml" xmlns:w16cid="http://schemas.microsoft.com/office/word/2016/wordml/cid" xmlns:w16se="http://schemas.microsoft.com/office/word/2015/wordml/symex" xmlns:wpg="http://schemas.microsoft.com/office/word/2010/wordprocessingGroup" xmlns:wpi="http://schemas.microsoft.com/office/word/2010/wordprocessingInk" xmlns:wne="http://schemas.microsoft.com/office/word/2006/wordml" xmlns:wps="http://schemas.microsoft.com/office/word/2010/wordprocessingShape" mc:Ignorable="w14 w15 w16se w16cid wp14">
   <w:p>
     <w:pPr>
       <w:pBdr>
@@ -2039,7 +1539,7 @@
           <v:path o:extrusionok="f" gradientshapeok="t" o:connecttype="rect"/>
           <o:lock v:ext="edit" aspectratio="t"/>
         </v:shapetype>
-        <v:shape id="WordPictureWatermark831464015" o:spid="_x0000_s1037" type="#_x0000_t75" style="position:absolute;left:0;text-align:left;margin-left:0;margin-top:0;width:507.75pt;height:718.25pt;z-index:-251658240;mso-position-horizontal:center;mso-position-horizontal-relative:margin;mso-position-vertical:center;mso-position-vertical-relative:margin" o:allowincell="f">
+        <v:shape id="WordPictureWatermark831464015" o:spid="_x0000_s2049" type="#_x0000_t75" alt="אי4" style="position:absolute;left:0;text-align:left;margin-left:0;margin-top:0;width:507.75pt;height:718.25pt;z-index:-251658240;mso-wrap-edited:f;mso-width-percent:0;mso-height-percent:0;mso-position-horizontal:center;mso-position-horizontal-relative:margin;mso-position-vertical:center;mso-position-vertical-relative:margin;mso-width-percent:0;mso-height-percent:0" o:allowincell="f">
           <v:imagedata r:id="rId1" o:title="אי4"/>
           <w10:wrap anchorx="margin" anchory="margin"/>
         </v:shape>
@@ -2050,7 +1550,7 @@
 </file>
 
 <file path=word/numbering.xml><?xml version="1.0" encoding="utf-8"?>
-<w:numbering xmlns:wpc="http://schemas.microsoft.com/office/word/2010/wordprocessingCanvas" xmlns:cx="http://schemas.microsoft.com/office/drawing/2014/chartex" xmlns:cx1="http://schemas.microsoft.com/office/drawing/2015/9/8/chartex" xmlns:cx2="http://schemas.microsoft.com/office/drawing/2015/10/21/chartex" xmlns:cx3="http://schemas.microsoft.com/office/drawing/2016/5/9/chartex" xmlns:cx4="http://schemas.microsoft.com/office/drawing/2016/5/10/chartex" xmlns:cx5="http://schemas.microsoft.com/office/drawing/2016/5/11/chartex" xmlns:cx6="http://schemas.microsoft.com/office/drawing/2016/5/12/chartex" xmlns:cx7="http://schemas.microsoft.com/office/drawing/2016/5/13/chartex" xmlns:cx8="http://schemas.microsoft.com/office/drawing/2016/5/14/chartex" xmlns:mc="http://schemas.openxmlformats.org/markup-compatibility/2006" xmlns:aink="http://schemas.microsoft.com/office/drawing/2016/ink" xmlns:am3d="http://schemas.microsoft.com/office/drawing/2017/model3d" xmlns:o="urn:schemas-microsoft-com:office:office" xmlns:oel="http://schemas.microsoft.com/office/2019/extlst" xmlns:r="http://schemas.openxmlformats.org/officeDocument/2006/relationships" xmlns:m="http://schemas.openxmlformats.org/officeDocument/2006/math" xmlns:v="urn:schemas-microsoft-com:vml" xmlns:wp14="http://schemas.microsoft.com/office/word/2010/wordprocessingDrawing" xmlns:wp="http://schemas.openxmlformats.org/drawingml/2006/wordprocessingDrawing" xmlns:w10="urn:schemas-microsoft-com:office:word" xmlns:w="http://schemas.openxmlformats.org/wordprocessingml/2006/main" xmlns:w14="http://schemas.microsoft.com/office/word/2010/wordml" xmlns:w15="http://schemas.microsoft.com/office/word/2012/wordml" xmlns:w16cex="http://schemas.microsoft.com/office/word/2018/wordml/cex" xmlns:w16cid="http://schemas.microsoft.com/office/word/2016/wordml/cid" xmlns:w16="http://schemas.microsoft.com/office/word/2018/wordml" xmlns:w16du="http://schemas.microsoft.com/office/word/2023/wordml/word16du" xmlns:w16sdtdh="http://schemas.microsoft.com/office/word/2020/wordml/sdtdatahash" xmlns:w16sdtfl="http://schemas.microsoft.com/office/word/2024/wordml/sdtformatlock" xmlns:w16se="http://schemas.microsoft.com/office/word/2015/wordml/symex" xmlns:wpg="http://schemas.microsoft.com/office/word/2010/wordprocessingGroup" xmlns:wpi="http://schemas.microsoft.com/office/word/2010/wordprocessingInk" xmlns:wne="http://schemas.microsoft.com/office/word/2006/wordml" xmlns:wps="http://schemas.microsoft.com/office/word/2010/wordprocessingShape" mc:Ignorable="w14 w15 w16se w16cid w16 w16cex w16sdtdh w16sdtfl w16du wp14">
+<w:numbering xmlns:wpc="http://schemas.microsoft.com/office/word/2010/wordprocessingCanvas" xmlns:cx="http://schemas.microsoft.com/office/drawing/2014/chartex" xmlns:cx1="http://schemas.microsoft.com/office/drawing/2015/9/8/chartex" xmlns:cx2="http://schemas.microsoft.com/office/drawing/2015/10/21/chartex" xmlns:cx3="http://schemas.microsoft.com/office/drawing/2016/5/9/chartex" xmlns:cx4="http://schemas.microsoft.com/office/drawing/2016/5/10/chartex" xmlns:cx5="http://schemas.microsoft.com/office/drawing/2016/5/11/chartex" xmlns:cx6="http://schemas.microsoft.com/office/drawing/2016/5/12/chartex" xmlns:cx7="http://schemas.microsoft.com/office/drawing/2016/5/13/chartex" xmlns:cx8="http://schemas.microsoft.com/office/drawing/2016/5/14/chartex" xmlns:mc="http://schemas.openxmlformats.org/markup-compatibility/2006" xmlns:aink="http://schemas.microsoft.com/office/drawing/2016/ink" xmlns:am3d="http://schemas.microsoft.com/office/drawing/2017/model3d" xmlns:o="urn:schemas-microsoft-com:office:office" xmlns:r="http://schemas.openxmlformats.org/officeDocument/2006/relationships" xmlns:m="http://schemas.openxmlformats.org/officeDocument/2006/math" xmlns:v="urn:schemas-microsoft-com:vml" xmlns:wp14="http://schemas.microsoft.com/office/word/2010/wordprocessingDrawing" xmlns:wp="http://schemas.openxmlformats.org/drawingml/2006/wordprocessingDrawing" xmlns:w10="urn:schemas-microsoft-com:office:word" xmlns:w="http://schemas.openxmlformats.org/wordprocessingml/2006/main" xmlns:w14="http://schemas.microsoft.com/office/word/2010/wordml" xmlns:w15="http://schemas.microsoft.com/office/word/2012/wordml" xmlns:w16cid="http://schemas.microsoft.com/office/word/2016/wordml/cid" xmlns:w16se="http://schemas.microsoft.com/office/word/2015/wordml/symex" xmlns:wpg="http://schemas.microsoft.com/office/word/2010/wordprocessingGroup" xmlns:wpi="http://schemas.microsoft.com/office/word/2010/wordprocessingInk" xmlns:wne="http://schemas.microsoft.com/office/word/2006/wordml" xmlns:wps="http://schemas.microsoft.com/office/word/2010/wordprocessingShape" mc:Ignorable="w14 w15 w16se w16cid wp14">
   <w:abstractNum w:abstractNumId="0" w15:restartNumberingAfterBreak="0">
     <w:nsid w:val="FFFFFF7C"/>
     <w:multiLevelType w:val="singleLevel"/>
@@ -2058,7 +1558,7 @@
     <w:lvl w:ilvl="0">
       <w:start w:val="1"/>
       <w:numFmt w:val="decimal"/>
-      <w:pStyle w:val="5"/>
+      <w:pStyle w:val="ListNumber5"/>
       <w:lvlText w:val="%1."/>
       <w:lvlJc w:val="left"/>
       <w:pPr>
@@ -2076,7 +1576,7 @@
     <w:lvl w:ilvl="0">
       <w:start w:val="1"/>
       <w:numFmt w:val="decimal"/>
-      <w:pStyle w:val="4"/>
+      <w:pStyle w:val="ListNumber4"/>
       <w:lvlText w:val="%1."/>
       <w:lvlJc w:val="left"/>
       <w:pPr>
@@ -2094,7 +1594,7 @@
     <w:lvl w:ilvl="0">
       <w:start w:val="1"/>
       <w:numFmt w:val="decimal"/>
-      <w:pStyle w:val="3"/>
+      <w:pStyle w:val="ListNumber3"/>
       <w:lvlText w:val="%1."/>
       <w:lvlJc w:val="left"/>
       <w:pPr>
@@ -2112,7 +1612,7 @@
     <w:lvl w:ilvl="0">
       <w:start w:val="1"/>
       <w:numFmt w:val="decimal"/>
-      <w:pStyle w:val="2"/>
+      <w:pStyle w:val="ListNumber2"/>
       <w:lvlText w:val="%1."/>
       <w:lvlJc w:val="left"/>
       <w:pPr>
@@ -2130,7 +1630,7 @@
     <w:lvl w:ilvl="0">
       <w:start w:val="1"/>
       <w:numFmt w:val="bullet"/>
-      <w:pStyle w:val="50"/>
+      <w:pStyle w:val="ListBullet5"/>
       <w:lvlText w:val=""/>
       <w:lvlJc w:val="left"/>
       <w:pPr>
@@ -2151,7 +1651,7 @@
     <w:lvl w:ilvl="0">
       <w:start w:val="1"/>
       <w:numFmt w:val="bullet"/>
-      <w:pStyle w:val="40"/>
+      <w:pStyle w:val="ListBullet4"/>
       <w:lvlText w:val=""/>
       <w:lvlJc w:val="left"/>
       <w:pPr>
@@ -2172,7 +1672,7 @@
     <w:lvl w:ilvl="0">
       <w:start w:val="1"/>
       <w:numFmt w:val="bullet"/>
-      <w:pStyle w:val="30"/>
+      <w:pStyle w:val="ListBullet3"/>
       <w:lvlText w:val=""/>
       <w:lvlJc w:val="left"/>
       <w:pPr>
@@ -2193,7 +1693,7 @@
     <w:lvl w:ilvl="0">
       <w:start w:val="1"/>
       <w:numFmt w:val="bullet"/>
-      <w:pStyle w:val="20"/>
+      <w:pStyle w:val="ListBullet2"/>
       <w:lvlText w:val=""/>
       <w:lvlJc w:val="left"/>
       <w:pPr>
@@ -2214,7 +1714,7 @@
     <w:lvl w:ilvl="0">
       <w:start w:val="1"/>
       <w:numFmt w:val="decimal"/>
-      <w:pStyle w:val="a"/>
+      <w:pStyle w:val="ListNumber"/>
       <w:lvlText w:val="%1."/>
       <w:lvlJc w:val="left"/>
       <w:pPr>
@@ -2232,7 +1732,7 @@
     <w:lvl w:ilvl="0">
       <w:start w:val="1"/>
       <w:numFmt w:val="bullet"/>
-      <w:pStyle w:val="a0"/>
+      <w:pStyle w:val="ListBullet"/>
       <w:lvlText w:val=""/>
       <w:lvlJc w:val="left"/>
       <w:pPr>
@@ -3337,17 +2837,19 @@
   <w:abstractNum w:abstractNumId="19" w15:restartNumberingAfterBreak="0">
     <w:nsid w:val="1D0E60DF"/>
     <w:multiLevelType w:val="hybridMultilevel"/>
-    <w:tmpl w:val="26B43A7C"/>
-    <w:lvl w:ilvl="0" w:tplc="0409000D">
-      <w:start w:val="1"/>
-      <w:numFmt w:val="bullet"/>
-      <w:lvlText w:val=""/>
+    <w:tmpl w:val="45B0E23A"/>
+    <w:lvl w:ilvl="0" w:tplc="85AC867A">
+      <w:start w:val="1"/>
+      <w:numFmt w:val="decimal"/>
+      <w:lvlText w:val="%1."/>
       <w:lvlJc w:val="left"/>
       <w:pPr>
         <w:ind w:left="720" w:hanging="360"/>
       </w:pPr>
       <w:rPr>
-        <w:rFonts w:ascii="Wingdings" w:hAnsi="Wingdings" w:hint="default"/>
+        <w:rFonts w:ascii="Fb CoherentiSansEnHeb Medium" w:eastAsia="Calibri" w:hAnsi="Fb CoherentiSansEnHeb Medium" w:cs="Fb CoherentiSansEnHeb Medium"/>
+        <w:sz w:val="28"/>
+        <w:szCs w:val="28"/>
       </w:rPr>
     </w:lvl>
     <w:lvl w:ilvl="1" w:tplc="04090003" w:tentative="1">
@@ -4209,17 +3711,17 @@
   <w:abstractNum w:abstractNumId="26" w15:restartNumberingAfterBreak="0">
     <w:nsid w:val="3B9036C7"/>
     <w:multiLevelType w:val="hybridMultilevel"/>
-    <w:tmpl w:val="7DCA405E"/>
-    <w:lvl w:ilvl="0" w:tplc="04090005">
-      <w:start w:val="1"/>
-      <w:numFmt w:val="bullet"/>
-      <w:lvlText w:val=""/>
+    <w:tmpl w:val="AC6AD842"/>
+    <w:lvl w:ilvl="0" w:tplc="0409000F">
+      <w:start w:val="1"/>
+      <w:numFmt w:val="decimal"/>
+      <w:lvlText w:val="%1."/>
       <w:lvlJc w:val="left"/>
       <w:pPr>
         <w:ind w:left="720" w:hanging="360"/>
       </w:pPr>
       <w:rPr>
-        <w:rFonts w:ascii="Wingdings" w:hAnsi="Wingdings" w:hint="default"/>
+        <w:rFonts w:hint="default"/>
       </w:rPr>
     </w:lvl>
     <w:lvl w:ilvl="1" w:tplc="04090003" w:tentative="1">
@@ -4765,17 +4267,17 @@
   <w:abstractNum w:abstractNumId="30" w15:restartNumberingAfterBreak="0">
     <w:nsid w:val="4F65096D"/>
     <w:multiLevelType w:val="hybridMultilevel"/>
-    <w:tmpl w:val="7360AC0C"/>
-    <w:lvl w:ilvl="0" w:tplc="0409000D">
-      <w:start w:val="1"/>
-      <w:numFmt w:val="bullet"/>
-      <w:lvlText w:val=""/>
+    <w:tmpl w:val="34E47496"/>
+    <w:lvl w:ilvl="0" w:tplc="1ED2CDAA">
+      <w:start w:val="1"/>
+      <w:numFmt w:val="decimal"/>
+      <w:lvlText w:val="%1."/>
       <w:lvlJc w:val="left"/>
       <w:pPr>
         <w:ind w:left="720" w:hanging="360"/>
       </w:pPr>
       <w:rPr>
-        <w:rFonts w:ascii="Wingdings" w:hAnsi="Wingdings" w:hint="default"/>
+        <w:rFonts w:ascii="Fb CoherentiSansEnHeb" w:eastAsia="Calibri" w:hAnsi="Fb CoherentiSansEnHeb" w:cs="Fb CoherentiSansEnHeb"/>
       </w:rPr>
     </w:lvl>
     <w:lvl w:ilvl="1" w:tplc="04090003" w:tentative="1">
@@ -6934,155 +6436,155 @@
       </w:rPr>
     </w:lvl>
   </w:abstractNum>
-  <w:num w:numId="1" w16cid:durableId="1258519787">
+  <w:num w:numId="1">
     <w:abstractNumId w:val="11"/>
   </w:num>
-  <w:num w:numId="2" w16cid:durableId="1801726428">
+  <w:num w:numId="2">
     <w:abstractNumId w:val="38"/>
   </w:num>
-  <w:num w:numId="3" w16cid:durableId="605963603">
+  <w:num w:numId="3">
     <w:abstractNumId w:val="37"/>
   </w:num>
-  <w:num w:numId="4" w16cid:durableId="1173375425">
+  <w:num w:numId="4">
     <w:abstractNumId w:val="24"/>
   </w:num>
-  <w:num w:numId="5" w16cid:durableId="1870070926">
+  <w:num w:numId="5">
     <w:abstractNumId w:val="8"/>
   </w:num>
-  <w:num w:numId="6" w16cid:durableId="1853300891">
+  <w:num w:numId="6">
     <w:abstractNumId w:val="3"/>
   </w:num>
-  <w:num w:numId="7" w16cid:durableId="2008286587">
+  <w:num w:numId="7">
     <w:abstractNumId w:val="2"/>
   </w:num>
-  <w:num w:numId="8" w16cid:durableId="210579853">
+  <w:num w:numId="8">
     <w:abstractNumId w:val="1"/>
   </w:num>
-  <w:num w:numId="9" w16cid:durableId="1146361494">
+  <w:num w:numId="9">
     <w:abstractNumId w:val="0"/>
   </w:num>
-  <w:num w:numId="10" w16cid:durableId="1634402996">
+  <w:num w:numId="10">
     <w:abstractNumId w:val="9"/>
   </w:num>
-  <w:num w:numId="11" w16cid:durableId="2075885319">
+  <w:num w:numId="11">
     <w:abstractNumId w:val="7"/>
   </w:num>
-  <w:num w:numId="12" w16cid:durableId="1538468851">
+  <w:num w:numId="12">
     <w:abstractNumId w:val="6"/>
   </w:num>
-  <w:num w:numId="13" w16cid:durableId="526913542">
+  <w:num w:numId="13">
     <w:abstractNumId w:val="5"/>
   </w:num>
-  <w:num w:numId="14" w16cid:durableId="1735157715">
+  <w:num w:numId="14">
     <w:abstractNumId w:val="4"/>
   </w:num>
-  <w:num w:numId="15" w16cid:durableId="1735621001">
+  <w:num w:numId="15">
     <w:abstractNumId w:val="10"/>
   </w:num>
-  <w:num w:numId="16" w16cid:durableId="1220942283">
+  <w:num w:numId="16">
     <w:abstractNumId w:val="41"/>
   </w:num>
-  <w:num w:numId="17" w16cid:durableId="957761441">
+  <w:num w:numId="17">
     <w:abstractNumId w:val="17"/>
   </w:num>
-  <w:num w:numId="18" w16cid:durableId="1083989020">
+  <w:num w:numId="18">
     <w:abstractNumId w:val="35"/>
   </w:num>
-  <w:num w:numId="19" w16cid:durableId="2011717623">
+  <w:num w:numId="19">
     <w:abstractNumId w:val="36"/>
   </w:num>
-  <w:num w:numId="20" w16cid:durableId="1408570964">
+  <w:num w:numId="20">
     <w:abstractNumId w:val="40"/>
   </w:num>
-  <w:num w:numId="21" w16cid:durableId="1046376272">
+  <w:num w:numId="21">
     <w:abstractNumId w:val="32"/>
   </w:num>
-  <w:num w:numId="22" w16cid:durableId="641888180">
+  <w:num w:numId="22">
     <w:abstractNumId w:val="31"/>
   </w:num>
-  <w:num w:numId="23" w16cid:durableId="1647541467">
+  <w:num w:numId="23">
     <w:abstractNumId w:val="21"/>
   </w:num>
-  <w:num w:numId="24" w16cid:durableId="1430538668">
+  <w:num w:numId="24">
     <w:abstractNumId w:val="44"/>
   </w:num>
-  <w:num w:numId="25" w16cid:durableId="748889957">
+  <w:num w:numId="25">
     <w:abstractNumId w:val="20"/>
   </w:num>
-  <w:num w:numId="26" w16cid:durableId="1212841732">
+  <w:num w:numId="26">
     <w:abstractNumId w:val="43"/>
   </w:num>
-  <w:num w:numId="27" w16cid:durableId="934509129">
+  <w:num w:numId="27">
     <w:abstractNumId w:val="47"/>
   </w:num>
-  <w:num w:numId="28" w16cid:durableId="396708773">
+  <w:num w:numId="28">
     <w:abstractNumId w:val="12"/>
   </w:num>
-  <w:num w:numId="29" w16cid:durableId="720790581">
+  <w:num w:numId="29">
     <w:abstractNumId w:val="29"/>
   </w:num>
-  <w:num w:numId="30" w16cid:durableId="1099566062">
+  <w:num w:numId="30">
     <w:abstractNumId w:val="23"/>
   </w:num>
-  <w:num w:numId="31" w16cid:durableId="1422675912">
+  <w:num w:numId="31">
     <w:abstractNumId w:val="39"/>
   </w:num>
-  <w:num w:numId="32" w16cid:durableId="595214090">
+  <w:num w:numId="32">
     <w:abstractNumId w:val="42"/>
   </w:num>
-  <w:num w:numId="33" w16cid:durableId="1332441232">
+  <w:num w:numId="33">
     <w:abstractNumId w:val="18"/>
   </w:num>
-  <w:num w:numId="34" w16cid:durableId="960889606">
+  <w:num w:numId="34">
     <w:abstractNumId w:val="15"/>
   </w:num>
-  <w:num w:numId="35" w16cid:durableId="108353867">
+  <w:num w:numId="35">
     <w:abstractNumId w:val="25"/>
   </w:num>
-  <w:num w:numId="36" w16cid:durableId="128211121">
+  <w:num w:numId="36">
     <w:abstractNumId w:val="34"/>
   </w:num>
-  <w:num w:numId="37" w16cid:durableId="884490416">
+  <w:num w:numId="37">
     <w:abstractNumId w:val="33"/>
   </w:num>
-  <w:num w:numId="38" w16cid:durableId="1293629848">
+  <w:num w:numId="38">
     <w:abstractNumId w:val="16"/>
   </w:num>
-  <w:num w:numId="39" w16cid:durableId="2023974891">
+  <w:num w:numId="39">
     <w:abstractNumId w:val="46"/>
   </w:num>
-  <w:num w:numId="40" w16cid:durableId="756749589">
+  <w:num w:numId="40">
     <w:abstractNumId w:val="28"/>
   </w:num>
-  <w:num w:numId="41" w16cid:durableId="422608792">
+  <w:num w:numId="41">
     <w:abstractNumId w:val="27"/>
   </w:num>
-  <w:num w:numId="42" w16cid:durableId="18967839">
+  <w:num w:numId="42">
     <w:abstractNumId w:val="14"/>
   </w:num>
-  <w:num w:numId="43" w16cid:durableId="305741097">
+  <w:num w:numId="43">
     <w:abstractNumId w:val="45"/>
   </w:num>
-  <w:num w:numId="44" w16cid:durableId="236211814">
+  <w:num w:numId="44">
     <w:abstractNumId w:val="13"/>
   </w:num>
-  <w:num w:numId="45" w16cid:durableId="1712152279">
+  <w:num w:numId="45">
     <w:abstractNumId w:val="26"/>
   </w:num>
-  <w:num w:numId="46" w16cid:durableId="633875802">
+  <w:num w:numId="46">
     <w:abstractNumId w:val="22"/>
   </w:num>
-  <w:num w:numId="47" w16cid:durableId="862473748">
+  <w:num w:numId="47">
     <w:abstractNumId w:val="19"/>
   </w:num>
-  <w:num w:numId="48" w16cid:durableId="1078211131">
+  <w:num w:numId="48">
     <w:abstractNumId w:val="30"/>
   </w:num>
 </w:numbering>
 </file>
 
 <file path=word/styles.xml><?xml version="1.0" encoding="utf-8"?>
-<w:styles xmlns:mc="http://schemas.openxmlformats.org/markup-compatibility/2006" xmlns:r="http://schemas.openxmlformats.org/officeDocument/2006/relationships" xmlns:w="http://schemas.openxmlformats.org/wordprocessingml/2006/main" xmlns:w14="http://schemas.microsoft.com/office/word/2010/wordml" xmlns:w15="http://schemas.microsoft.com/office/word/2012/wordml" xmlns:w16cex="http://schemas.microsoft.com/office/word/2018/wordml/cex" xmlns:w16cid="http://schemas.microsoft.com/office/word/2016/wordml/cid" xmlns:w16="http://schemas.microsoft.com/office/word/2018/wordml" xmlns:w16du="http://schemas.microsoft.com/office/word/2023/wordml/word16du" xmlns:w16sdtdh="http://schemas.microsoft.com/office/word/2020/wordml/sdtdatahash" xmlns:w16sdtfl="http://schemas.microsoft.com/office/word/2024/wordml/sdtformatlock" xmlns:w16se="http://schemas.microsoft.com/office/word/2015/wordml/symex" mc:Ignorable="w14 w15 w16se w16cid w16 w16cex w16sdtdh w16sdtfl w16du">
+<w:styles xmlns:mc="http://schemas.openxmlformats.org/markup-compatibility/2006" xmlns:r="http://schemas.openxmlformats.org/officeDocument/2006/relationships" xmlns:w="http://schemas.openxmlformats.org/wordprocessingml/2006/main" xmlns:w14="http://schemas.microsoft.com/office/word/2010/wordml" xmlns:w15="http://schemas.microsoft.com/office/word/2012/wordml" xmlns:w16cid="http://schemas.microsoft.com/office/word/2016/wordml/cid" xmlns:w16se="http://schemas.microsoft.com/office/word/2015/wordml/symex" mc:Ignorable="w14 w15 w16se w16cid">
   <w:docDefaults>
     <w:rPrDefault>
       <w:rPr>
@@ -7477,7 +6979,7 @@
     <w:lsdException w:name="Unresolved Mention" w:semiHidden="1" w:unhideWhenUsed="1"/>
     <w:lsdException w:name="Smart Link" w:semiHidden="1" w:unhideWhenUsed="1"/>
   </w:latentStyles>
-  <w:style w:type="paragraph" w:default="1" w:styleId="a1">
+  <w:style w:type="paragraph" w:default="1" w:styleId="Normal">
     <w:name w:val="Normal"/>
     <w:qFormat/>
     <w:rsid w:val="004C22CE"/>
@@ -7485,10 +6987,10 @@
       <w:rFonts w:cs="Arial"/>
     </w:rPr>
   </w:style>
-  <w:style w:type="paragraph" w:styleId="1">
+  <w:style w:type="paragraph" w:styleId="Heading1">
     <w:name w:val="heading 1"/>
-    <w:basedOn w:val="a1"/>
-    <w:next w:val="a1"/>
+    <w:basedOn w:val="Normal"/>
+    <w:next w:val="Normal"/>
     <w:uiPriority w:val="9"/>
     <w:qFormat/>
     <w:pPr>
@@ -7503,10 +7005,10 @@
       <w:szCs w:val="48"/>
     </w:rPr>
   </w:style>
-  <w:style w:type="paragraph" w:styleId="21">
+  <w:style w:type="paragraph" w:styleId="Heading2">
     <w:name w:val="heading 2"/>
-    <w:basedOn w:val="a1"/>
-    <w:next w:val="a1"/>
+    <w:basedOn w:val="Normal"/>
+    <w:next w:val="Normal"/>
     <w:uiPriority w:val="9"/>
     <w:semiHidden/>
     <w:unhideWhenUsed/>
@@ -7523,10 +7025,10 @@
       <w:szCs w:val="36"/>
     </w:rPr>
   </w:style>
-  <w:style w:type="paragraph" w:styleId="31">
+  <w:style w:type="paragraph" w:styleId="Heading3">
     <w:name w:val="heading 3"/>
-    <w:basedOn w:val="a1"/>
-    <w:next w:val="a1"/>
+    <w:basedOn w:val="Normal"/>
+    <w:next w:val="Normal"/>
     <w:uiPriority w:val="9"/>
     <w:semiHidden/>
     <w:unhideWhenUsed/>
@@ -7543,10 +7045,10 @@
       <w:szCs w:val="28"/>
     </w:rPr>
   </w:style>
-  <w:style w:type="paragraph" w:styleId="41">
+  <w:style w:type="paragraph" w:styleId="Heading4">
     <w:name w:val="heading 4"/>
-    <w:basedOn w:val="a1"/>
-    <w:next w:val="a1"/>
+    <w:basedOn w:val="Normal"/>
+    <w:next w:val="Normal"/>
     <w:uiPriority w:val="9"/>
     <w:semiHidden/>
     <w:unhideWhenUsed/>
@@ -7563,10 +7065,10 @@
       <w:szCs w:val="24"/>
     </w:rPr>
   </w:style>
-  <w:style w:type="paragraph" w:styleId="51">
+  <w:style w:type="paragraph" w:styleId="Heading5">
     <w:name w:val="heading 5"/>
-    <w:basedOn w:val="a1"/>
-    <w:next w:val="a1"/>
+    <w:basedOn w:val="Normal"/>
+    <w:next w:val="Normal"/>
     <w:uiPriority w:val="9"/>
     <w:semiHidden/>
     <w:unhideWhenUsed/>
@@ -7581,10 +7083,10 @@
       <w:b/>
     </w:rPr>
   </w:style>
-  <w:style w:type="paragraph" w:styleId="6">
+  <w:style w:type="paragraph" w:styleId="Heading6">
     <w:name w:val="heading 6"/>
-    <w:basedOn w:val="a1"/>
-    <w:next w:val="a1"/>
+    <w:basedOn w:val="Normal"/>
+    <w:next w:val="Normal"/>
     <w:uiPriority w:val="9"/>
     <w:semiHidden/>
     <w:unhideWhenUsed/>
@@ -7601,11 +7103,11 @@
       <w:szCs w:val="20"/>
     </w:rPr>
   </w:style>
-  <w:style w:type="paragraph" w:styleId="7">
+  <w:style w:type="paragraph" w:styleId="Heading7">
     <w:name w:val="heading 7"/>
-    <w:basedOn w:val="a1"/>
-    <w:next w:val="a1"/>
-    <w:link w:val="70"/>
+    <w:basedOn w:val="Normal"/>
+    <w:next w:val="Normal"/>
+    <w:link w:val="Heading7Char"/>
     <w:uiPriority w:val="9"/>
     <w:semiHidden/>
     <w:unhideWhenUsed/>
@@ -7624,11 +7126,11 @@
       <w:color w:val="1F3763" w:themeColor="accent1" w:themeShade="7F"/>
     </w:rPr>
   </w:style>
-  <w:style w:type="paragraph" w:styleId="8">
+  <w:style w:type="paragraph" w:styleId="Heading8">
     <w:name w:val="heading 8"/>
-    <w:basedOn w:val="a1"/>
-    <w:next w:val="a1"/>
-    <w:link w:val="80"/>
+    <w:basedOn w:val="Normal"/>
+    <w:next w:val="Normal"/>
+    <w:link w:val="Heading8Char"/>
     <w:uiPriority w:val="9"/>
     <w:semiHidden/>
     <w:unhideWhenUsed/>
@@ -7647,11 +7149,11 @@
       <w:szCs w:val="21"/>
     </w:rPr>
   </w:style>
-  <w:style w:type="paragraph" w:styleId="9">
+  <w:style w:type="paragraph" w:styleId="Heading9">
     <w:name w:val="heading 9"/>
-    <w:basedOn w:val="a1"/>
-    <w:next w:val="a1"/>
-    <w:link w:val="90"/>
+    <w:basedOn w:val="Normal"/>
+    <w:next w:val="Normal"/>
+    <w:link w:val="Heading9Char"/>
     <w:uiPriority w:val="9"/>
     <w:semiHidden/>
     <w:unhideWhenUsed/>
@@ -7672,13 +7174,13 @@
       <w:szCs w:val="21"/>
     </w:rPr>
   </w:style>
-  <w:style w:type="character" w:default="1" w:styleId="a2">
+  <w:style w:type="character" w:default="1" w:styleId="DefaultParagraphFont">
     <w:name w:val="Default Paragraph Font"/>
     <w:uiPriority w:val="1"/>
     <w:semiHidden/>
     <w:unhideWhenUsed/>
   </w:style>
-  <w:style w:type="table" w:default="1" w:styleId="a3">
+  <w:style w:type="table" w:default="1" w:styleId="TableNormal">
     <w:name w:val="Normal Table"/>
     <w:uiPriority w:val="99"/>
     <w:semiHidden/>
@@ -7693,7 +7195,7 @@
       </w:tblCellMar>
     </w:tblPr>
   </w:style>
-  <w:style w:type="numbering" w:default="1" w:styleId="a4">
+  <w:style w:type="numbering" w:default="1" w:styleId="NoList">
     <w:name w:val="No List"/>
     <w:uiPriority w:val="99"/>
     <w:semiHidden/>
@@ -7710,10 +7212,10 @@
       </w:tblCellMar>
     </w:tblPr>
   </w:style>
-  <w:style w:type="paragraph" w:styleId="a5">
+  <w:style w:type="paragraph" w:styleId="Title">
     <w:name w:val="Title"/>
-    <w:basedOn w:val="a1"/>
-    <w:next w:val="a1"/>
+    <w:basedOn w:val="Normal"/>
+    <w:next w:val="Normal"/>
     <w:uiPriority w:val="10"/>
     <w:qFormat/>
     <w:pPr>
@@ -7727,10 +7229,10 @@
       <w:szCs w:val="72"/>
     </w:rPr>
   </w:style>
-  <w:style w:type="paragraph" w:styleId="a6">
+  <w:style w:type="paragraph" w:styleId="Header">
     <w:name w:val="header"/>
-    <w:basedOn w:val="a1"/>
-    <w:link w:val="a7"/>
+    <w:basedOn w:val="Normal"/>
+    <w:link w:val="HeaderChar"/>
     <w:uiPriority w:val="99"/>
     <w:unhideWhenUsed/>
     <w:rsid w:val="000A54B8"/>
@@ -7741,9 +7243,9 @@
       </w:tabs>
     </w:pPr>
   </w:style>
-  <w:style w:type="character" w:customStyle="1" w:styleId="a7">
-    <w:name w:val="כותרת עליונה תו"/>
-    <w:link w:val="a6"/>
+  <w:style w:type="character" w:customStyle="1" w:styleId="HeaderChar">
+    <w:name w:val="Header Char"/>
+    <w:link w:val="Header"/>
     <w:uiPriority w:val="99"/>
     <w:locked/>
     <w:rsid w:val="000A54B8"/>
@@ -7751,10 +7253,10 @@
       <w:rFonts w:cs="Times New Roman"/>
     </w:rPr>
   </w:style>
-  <w:style w:type="paragraph" w:styleId="a8">
+  <w:style w:type="paragraph" w:styleId="Footer">
     <w:name w:val="footer"/>
-    <w:basedOn w:val="a1"/>
-    <w:link w:val="a9"/>
+    <w:basedOn w:val="Normal"/>
+    <w:link w:val="FooterChar"/>
     <w:uiPriority w:val="99"/>
     <w:unhideWhenUsed/>
     <w:rsid w:val="000A54B8"/>
@@ -7765,9 +7267,9 @@
       </w:tabs>
     </w:pPr>
   </w:style>
-  <w:style w:type="character" w:customStyle="1" w:styleId="a9">
-    <w:name w:val="כותרת תחתונה תו"/>
-    <w:link w:val="a8"/>
+  <w:style w:type="character" w:customStyle="1" w:styleId="FooterChar">
+    <w:name w:val="Footer Char"/>
+    <w:link w:val="Footer"/>
     <w:uiPriority w:val="99"/>
     <w:locked/>
     <w:rsid w:val="000A54B8"/>
@@ -7775,9 +7277,9 @@
       <w:rFonts w:cs="Times New Roman"/>
     </w:rPr>
   </w:style>
-  <w:style w:type="paragraph" w:styleId="aa">
+  <w:style w:type="paragraph" w:styleId="ListParagraph">
     <w:name w:val="List Paragraph"/>
-    <w:basedOn w:val="a1"/>
+    <w:basedOn w:val="Normal"/>
     <w:uiPriority w:val="34"/>
     <w:qFormat/>
     <w:rsid w:val="007E5D24"/>
@@ -7796,10 +7298,10 @@
       <w:u w:val="single"/>
     </w:rPr>
   </w:style>
-  <w:style w:type="paragraph" w:styleId="ab">
+  <w:style w:type="paragraph" w:styleId="Subtitle">
     <w:name w:val="Subtitle"/>
-    <w:basedOn w:val="a1"/>
-    <w:next w:val="a1"/>
+    <w:basedOn w:val="Normal"/>
+    <w:next w:val="Normal"/>
     <w:uiPriority w:val="11"/>
     <w:qFormat/>
     <w:pPr>
@@ -7817,7 +7319,7 @@
   </w:style>
   <w:style w:type="paragraph" w:styleId="NormalWeb">
     <w:name w:val="Normal (Web)"/>
-    <w:basedOn w:val="a1"/>
+    <w:basedOn w:val="Normal"/>
     <w:uiPriority w:val="99"/>
     <w:semiHidden/>
     <w:unhideWhenUsed/>
@@ -7832,7 +7334,7 @@
       <w:szCs w:val="24"/>
     </w:rPr>
   </w:style>
-  <w:style w:type="paragraph" w:styleId="ac">
+  <w:style w:type="paragraph" w:styleId="Revision">
     <w:name w:val="Revision"/>
     <w:hidden/>
     <w:uiPriority w:val="99"/>
@@ -7846,9 +7348,9 @@
       <w:rFonts w:cs="Arial"/>
     </w:rPr>
   </w:style>
-  <w:style w:type="character" w:styleId="ad">
+  <w:style w:type="character" w:styleId="CommentReference">
     <w:name w:val="annotation reference"/>
-    <w:basedOn w:val="a2"/>
+    <w:basedOn w:val="DefaultParagraphFont"/>
     <w:uiPriority w:val="99"/>
     <w:semiHidden/>
     <w:unhideWhenUsed/>
@@ -7858,10 +7360,10 @@
       <w:szCs w:val="16"/>
     </w:rPr>
   </w:style>
-  <w:style w:type="paragraph" w:styleId="ae">
+  <w:style w:type="paragraph" w:styleId="CommentText">
     <w:name w:val="annotation text"/>
-    <w:basedOn w:val="a1"/>
-    <w:link w:val="af"/>
+    <w:basedOn w:val="Normal"/>
+    <w:link w:val="CommentTextChar"/>
     <w:uiPriority w:val="99"/>
     <w:unhideWhenUsed/>
     <w:rsid w:val="008104BA"/>
@@ -7873,10 +7375,10 @@
       <w:szCs w:val="20"/>
     </w:rPr>
   </w:style>
-  <w:style w:type="character" w:customStyle="1" w:styleId="af">
-    <w:name w:val="טקסט הערה תו"/>
-    <w:basedOn w:val="a2"/>
-    <w:link w:val="ae"/>
+  <w:style w:type="character" w:customStyle="1" w:styleId="CommentTextChar">
+    <w:name w:val="Comment Text Char"/>
+    <w:basedOn w:val="DefaultParagraphFont"/>
+    <w:link w:val="CommentText"/>
     <w:uiPriority w:val="99"/>
     <w:rsid w:val="008104BA"/>
     <w:rPr>
@@ -7885,11 +7387,11 @@
       <w:szCs w:val="20"/>
     </w:rPr>
   </w:style>
-  <w:style w:type="paragraph" w:styleId="af0">
+  <w:style w:type="paragraph" w:styleId="CommentSubject">
     <w:name w:val="annotation subject"/>
-    <w:basedOn w:val="ae"/>
-    <w:next w:val="ae"/>
-    <w:link w:val="af1"/>
+    <w:basedOn w:val="CommentText"/>
+    <w:next w:val="CommentText"/>
+    <w:link w:val="CommentSubjectChar"/>
     <w:uiPriority w:val="99"/>
     <w:semiHidden/>
     <w:unhideWhenUsed/>
@@ -7899,10 +7401,10 @@
       <w:bCs/>
     </w:rPr>
   </w:style>
-  <w:style w:type="character" w:customStyle="1" w:styleId="af1">
-    <w:name w:val="נושא הערה תו"/>
-    <w:basedOn w:val="af"/>
-    <w:link w:val="af0"/>
+  <w:style w:type="character" w:customStyle="1" w:styleId="CommentSubjectChar">
+    <w:name w:val="Comment Subject Char"/>
+    <w:basedOn w:val="CommentTextChar"/>
+    <w:link w:val="CommentSubject"/>
     <w:uiPriority w:val="99"/>
     <w:semiHidden/>
     <w:rsid w:val="008104BA"/>
@@ -7914,10 +7416,10 @@
       <w:szCs w:val="20"/>
     </w:rPr>
   </w:style>
-  <w:style w:type="paragraph" w:styleId="af2">
+  <w:style w:type="paragraph" w:styleId="BalloonText">
     <w:name w:val="Balloon Text"/>
-    <w:basedOn w:val="a1"/>
-    <w:link w:val="af3"/>
+    <w:basedOn w:val="Normal"/>
+    <w:link w:val="BalloonTextChar"/>
     <w:uiPriority w:val="99"/>
     <w:semiHidden/>
     <w:unhideWhenUsed/>
@@ -7931,10 +7433,10 @@
       <w:szCs w:val="18"/>
     </w:rPr>
   </w:style>
-  <w:style w:type="character" w:customStyle="1" w:styleId="af3">
-    <w:name w:val="טקסט בלונים תו"/>
-    <w:basedOn w:val="a2"/>
-    <w:link w:val="af2"/>
+  <w:style w:type="character" w:customStyle="1" w:styleId="BalloonTextChar">
+    <w:name w:val="Balloon Text Char"/>
+    <w:basedOn w:val="DefaultParagraphFont"/>
+    <w:link w:val="BalloonText"/>
     <w:uiPriority w:val="99"/>
     <w:semiHidden/>
     <w:rsid w:val="008104BA"/>
@@ -7961,7 +7463,7 @@
   </w:style>
   <w:style w:type="paragraph" w:customStyle="1" w:styleId="TextLevel1">
     <w:name w:val="Text Level 1"/>
-    <w:basedOn w:val="af4"/>
+    <w:basedOn w:val="BodyText"/>
     <w:rsid w:val="0095076D"/>
     <w:pPr>
       <w:numPr>
@@ -8023,10 +7525,10 @@
       <w:outlineLvl w:val="2"/>
     </w:pPr>
   </w:style>
-  <w:style w:type="paragraph" w:styleId="af4">
+  <w:style w:type="paragraph" w:styleId="BodyText">
     <w:name w:val="Body Text"/>
-    <w:basedOn w:val="a1"/>
-    <w:link w:val="af5"/>
+    <w:basedOn w:val="Normal"/>
+    <w:link w:val="BodyTextChar"/>
     <w:uiPriority w:val="99"/>
     <w:semiHidden/>
     <w:unhideWhenUsed/>
@@ -8035,10 +7537,10 @@
       <w:spacing w:after="120"/>
     </w:pPr>
   </w:style>
-  <w:style w:type="character" w:customStyle="1" w:styleId="af5">
-    <w:name w:val="גוף טקסט תו"/>
-    <w:basedOn w:val="a2"/>
-    <w:link w:val="af4"/>
+  <w:style w:type="character" w:customStyle="1" w:styleId="BodyTextChar">
+    <w:name w:val="Body Text Char"/>
+    <w:basedOn w:val="DefaultParagraphFont"/>
+    <w:link w:val="BodyText"/>
     <w:uiPriority w:val="99"/>
     <w:semiHidden/>
     <w:rsid w:val="0095076D"/>
@@ -8046,10 +7548,10 @@
       <w:rFonts w:cs="Arial"/>
     </w:rPr>
   </w:style>
-  <w:style w:type="paragraph" w:styleId="HTML">
+  <w:style w:type="paragraph" w:styleId="HTMLPreformatted">
     <w:name w:val="HTML Preformatted"/>
-    <w:basedOn w:val="a1"/>
-    <w:link w:val="HTML0"/>
+    <w:basedOn w:val="Normal"/>
+    <w:link w:val="HTMLPreformattedChar"/>
     <w:uiPriority w:val="99"/>
     <w:semiHidden/>
     <w:unhideWhenUsed/>
@@ -8063,10 +7565,10 @@
       <w:szCs w:val="20"/>
     </w:rPr>
   </w:style>
-  <w:style w:type="character" w:customStyle="1" w:styleId="HTML0">
-    <w:name w:val="HTML מעוצב מראש תו"/>
-    <w:basedOn w:val="a2"/>
-    <w:link w:val="HTML"/>
+  <w:style w:type="character" w:customStyle="1" w:styleId="HTMLPreformattedChar">
+    <w:name w:val="HTML Preformatted Char"/>
+    <w:basedOn w:val="DefaultParagraphFont"/>
+    <w:link w:val="HTMLPreformatted"/>
     <w:uiPriority w:val="99"/>
     <w:semiHidden/>
     <w:rsid w:val="006D6C41"/>
@@ -8078,8 +7580,8 @@
   </w:style>
   <w:style w:type="paragraph" w:styleId="Index1">
     <w:name w:val="index 1"/>
-    <w:basedOn w:val="a1"/>
-    <w:next w:val="a1"/>
+    <w:basedOn w:val="Normal"/>
+    <w:next w:val="Normal"/>
     <w:autoRedefine/>
     <w:uiPriority w:val="99"/>
     <w:semiHidden/>
@@ -8092,8 +7594,8 @@
   </w:style>
   <w:style w:type="paragraph" w:styleId="Index2">
     <w:name w:val="index 2"/>
-    <w:basedOn w:val="a1"/>
-    <w:next w:val="a1"/>
+    <w:basedOn w:val="Normal"/>
+    <w:next w:val="Normal"/>
     <w:autoRedefine/>
     <w:uiPriority w:val="99"/>
     <w:semiHidden/>
@@ -8106,8 +7608,8 @@
   </w:style>
   <w:style w:type="paragraph" w:styleId="Index3">
     <w:name w:val="index 3"/>
-    <w:basedOn w:val="a1"/>
-    <w:next w:val="a1"/>
+    <w:basedOn w:val="Normal"/>
+    <w:next w:val="Normal"/>
     <w:autoRedefine/>
     <w:uiPriority w:val="99"/>
     <w:semiHidden/>
@@ -8120,8 +7622,8 @@
   </w:style>
   <w:style w:type="paragraph" w:styleId="Index4">
     <w:name w:val="index 4"/>
-    <w:basedOn w:val="a1"/>
-    <w:next w:val="a1"/>
+    <w:basedOn w:val="Normal"/>
+    <w:next w:val="Normal"/>
     <w:autoRedefine/>
     <w:uiPriority w:val="99"/>
     <w:semiHidden/>
@@ -8134,8 +7636,8 @@
   </w:style>
   <w:style w:type="paragraph" w:styleId="Index5">
     <w:name w:val="index 5"/>
-    <w:basedOn w:val="a1"/>
-    <w:next w:val="a1"/>
+    <w:basedOn w:val="Normal"/>
+    <w:next w:val="Normal"/>
     <w:autoRedefine/>
     <w:uiPriority w:val="99"/>
     <w:semiHidden/>
@@ -8148,8 +7650,8 @@
   </w:style>
   <w:style w:type="paragraph" w:styleId="Index6">
     <w:name w:val="index 6"/>
-    <w:basedOn w:val="a1"/>
-    <w:next w:val="a1"/>
+    <w:basedOn w:val="Normal"/>
+    <w:next w:val="Normal"/>
     <w:autoRedefine/>
     <w:uiPriority w:val="99"/>
     <w:semiHidden/>
@@ -8162,8 +7664,8 @@
   </w:style>
   <w:style w:type="paragraph" w:styleId="Index7">
     <w:name w:val="index 7"/>
-    <w:basedOn w:val="a1"/>
-    <w:next w:val="a1"/>
+    <w:basedOn w:val="Normal"/>
+    <w:next w:val="Normal"/>
     <w:autoRedefine/>
     <w:uiPriority w:val="99"/>
     <w:semiHidden/>
@@ -8176,8 +7678,8 @@
   </w:style>
   <w:style w:type="paragraph" w:styleId="Index8">
     <w:name w:val="index 8"/>
-    <w:basedOn w:val="a1"/>
-    <w:next w:val="a1"/>
+    <w:basedOn w:val="Normal"/>
+    <w:next w:val="Normal"/>
     <w:autoRedefine/>
     <w:uiPriority w:val="99"/>
     <w:semiHidden/>
@@ -8190,8 +7692,8 @@
   </w:style>
   <w:style w:type="paragraph" w:styleId="Index9">
     <w:name w:val="index 9"/>
-    <w:basedOn w:val="a1"/>
-    <w:next w:val="a1"/>
+    <w:basedOn w:val="Normal"/>
+    <w:next w:val="Normal"/>
     <w:autoRedefine/>
     <w:uiPriority w:val="99"/>
     <w:semiHidden/>
@@ -8204,8 +7706,8 @@
   </w:style>
   <w:style w:type="paragraph" w:styleId="TOC1">
     <w:name w:val="toc 1"/>
-    <w:basedOn w:val="a1"/>
-    <w:next w:val="a1"/>
+    <w:basedOn w:val="Normal"/>
+    <w:next w:val="Normal"/>
     <w:autoRedefine/>
     <w:uiPriority w:val="39"/>
     <w:semiHidden/>
@@ -8217,8 +7719,8 @@
   </w:style>
   <w:style w:type="paragraph" w:styleId="TOC2">
     <w:name w:val="toc 2"/>
-    <w:basedOn w:val="a1"/>
-    <w:next w:val="a1"/>
+    <w:basedOn w:val="Normal"/>
+    <w:next w:val="Normal"/>
     <w:autoRedefine/>
     <w:uiPriority w:val="39"/>
     <w:semiHidden/>
@@ -8231,8 +7733,8 @@
   </w:style>
   <w:style w:type="paragraph" w:styleId="TOC3">
     <w:name w:val="toc 3"/>
-    <w:basedOn w:val="a1"/>
-    <w:next w:val="a1"/>
+    <w:basedOn w:val="Normal"/>
+    <w:next w:val="Normal"/>
     <w:autoRedefine/>
     <w:uiPriority w:val="39"/>
     <w:semiHidden/>
@@ -8245,8 +7747,8 @@
   </w:style>
   <w:style w:type="paragraph" w:styleId="TOC4">
     <w:name w:val="toc 4"/>
-    <w:basedOn w:val="a1"/>
-    <w:next w:val="a1"/>
+    <w:basedOn w:val="Normal"/>
+    <w:next w:val="Normal"/>
     <w:autoRedefine/>
     <w:uiPriority w:val="39"/>
     <w:semiHidden/>
@@ -8259,8 +7761,8 @@
   </w:style>
   <w:style w:type="paragraph" w:styleId="TOC5">
     <w:name w:val="toc 5"/>
-    <w:basedOn w:val="a1"/>
-    <w:next w:val="a1"/>
+    <w:basedOn w:val="Normal"/>
+    <w:next w:val="Normal"/>
     <w:autoRedefine/>
     <w:uiPriority w:val="39"/>
     <w:semiHidden/>
@@ -8273,8 +7775,8 @@
   </w:style>
   <w:style w:type="paragraph" w:styleId="TOC6">
     <w:name w:val="toc 6"/>
-    <w:basedOn w:val="a1"/>
-    <w:next w:val="a1"/>
+    <w:basedOn w:val="Normal"/>
+    <w:next w:val="Normal"/>
     <w:autoRedefine/>
     <w:uiPriority w:val="39"/>
     <w:semiHidden/>
@@ -8287,8 +7789,8 @@
   </w:style>
   <w:style w:type="paragraph" w:styleId="TOC7">
     <w:name w:val="toc 7"/>
-    <w:basedOn w:val="a1"/>
-    <w:next w:val="a1"/>
+    <w:basedOn w:val="Normal"/>
+    <w:next w:val="Normal"/>
     <w:autoRedefine/>
     <w:uiPriority w:val="39"/>
     <w:semiHidden/>
@@ -8301,8 +7803,8 @@
   </w:style>
   <w:style w:type="paragraph" w:styleId="TOC8">
     <w:name w:val="toc 8"/>
-    <w:basedOn w:val="a1"/>
-    <w:next w:val="a1"/>
+    <w:basedOn w:val="Normal"/>
+    <w:next w:val="Normal"/>
     <w:autoRedefine/>
     <w:uiPriority w:val="39"/>
     <w:semiHidden/>
@@ -8315,8 +7817,8 @@
   </w:style>
   <w:style w:type="paragraph" w:styleId="TOC9">
     <w:name w:val="toc 9"/>
-    <w:basedOn w:val="a1"/>
-    <w:next w:val="a1"/>
+    <w:basedOn w:val="Normal"/>
+    <w:next w:val="Normal"/>
     <w:autoRedefine/>
     <w:uiPriority w:val="39"/>
     <w:semiHidden/>
@@ -8327,29 +7829,29 @@
       <w:ind w:left="1760"/>
     </w:pPr>
   </w:style>
-  <w:style w:type="paragraph" w:styleId="af6">
+  <w:style w:type="paragraph" w:styleId="Bibliography">
     <w:name w:val="Bibliography"/>
-    <w:basedOn w:val="a1"/>
-    <w:next w:val="a1"/>
+    <w:basedOn w:val="Normal"/>
+    <w:next w:val="Normal"/>
     <w:uiPriority w:val="37"/>
     <w:semiHidden/>
     <w:unhideWhenUsed/>
     <w:rsid w:val="006D6C41"/>
   </w:style>
-  <w:style w:type="paragraph" w:styleId="af7">
+  <w:style w:type="paragraph" w:styleId="Salutation">
     <w:name w:val="Salutation"/>
-    <w:basedOn w:val="a1"/>
-    <w:next w:val="a1"/>
-    <w:link w:val="af8"/>
+    <w:basedOn w:val="Normal"/>
+    <w:next w:val="Normal"/>
+    <w:link w:val="SalutationChar"/>
     <w:uiPriority w:val="99"/>
     <w:semiHidden/>
     <w:unhideWhenUsed/>
     <w:rsid w:val="006D6C41"/>
   </w:style>
-  <w:style w:type="character" w:customStyle="1" w:styleId="af8">
-    <w:name w:val="ברכה תו"/>
-    <w:basedOn w:val="a2"/>
-    <w:link w:val="af7"/>
+  <w:style w:type="character" w:customStyle="1" w:styleId="SalutationChar">
+    <w:name w:val="Salutation Char"/>
+    <w:basedOn w:val="DefaultParagraphFont"/>
+    <w:link w:val="Salutation"/>
     <w:uiPriority w:val="99"/>
     <w:semiHidden/>
     <w:rsid w:val="006D6C41"/>
@@ -8357,10 +7859,10 @@
       <w:rFonts w:cs="Arial"/>
     </w:rPr>
   </w:style>
-  <w:style w:type="paragraph" w:styleId="22">
+  <w:style w:type="paragraph" w:styleId="BodyText2">
     <w:name w:val="Body Text 2"/>
-    <w:basedOn w:val="a1"/>
-    <w:link w:val="23"/>
+    <w:basedOn w:val="Normal"/>
+    <w:link w:val="BodyText2Char"/>
     <w:uiPriority w:val="99"/>
     <w:semiHidden/>
     <w:unhideWhenUsed/>
@@ -8369,10 +7871,10 @@
       <w:spacing w:after="120" w:line="480" w:lineRule="auto"/>
     </w:pPr>
   </w:style>
-  <w:style w:type="character" w:customStyle="1" w:styleId="23">
-    <w:name w:val="גוף טקסט 2 תו"/>
-    <w:basedOn w:val="a2"/>
-    <w:link w:val="22"/>
+  <w:style w:type="character" w:customStyle="1" w:styleId="BodyText2Char">
+    <w:name w:val="Body Text 2 Char"/>
+    <w:basedOn w:val="DefaultParagraphFont"/>
+    <w:link w:val="BodyText2"/>
     <w:uiPriority w:val="99"/>
     <w:semiHidden/>
     <w:rsid w:val="006D6C41"/>
@@ -8380,10 +7882,10 @@
       <w:rFonts w:cs="Arial"/>
     </w:rPr>
   </w:style>
-  <w:style w:type="paragraph" w:styleId="32">
+  <w:style w:type="paragraph" w:styleId="BodyText3">
     <w:name w:val="Body Text 3"/>
-    <w:basedOn w:val="a1"/>
-    <w:link w:val="33"/>
+    <w:basedOn w:val="Normal"/>
+    <w:link w:val="BodyText3Char"/>
     <w:uiPriority w:val="99"/>
     <w:semiHidden/>
     <w:unhideWhenUsed/>
@@ -8396,10 +7898,10 @@
       <w:szCs w:val="16"/>
     </w:rPr>
   </w:style>
-  <w:style w:type="character" w:customStyle="1" w:styleId="33">
-    <w:name w:val="גוף טקסט 3 תו"/>
-    <w:basedOn w:val="a2"/>
-    <w:link w:val="32"/>
+  <w:style w:type="character" w:customStyle="1" w:styleId="BodyText3Char">
+    <w:name w:val="Body Text 3 Char"/>
+    <w:basedOn w:val="DefaultParagraphFont"/>
+    <w:link w:val="BodyText3"/>
     <w:uiPriority w:val="99"/>
     <w:semiHidden/>
     <w:rsid w:val="006D6C41"/>
@@ -8409,9 +7911,9 @@
       <w:szCs w:val="16"/>
     </w:rPr>
   </w:style>
-  <w:style w:type="paragraph" w:styleId="af9">
+  <w:style w:type="paragraph" w:styleId="ListContinue">
     <w:name w:val="List Continue"/>
-    <w:basedOn w:val="a1"/>
+    <w:basedOn w:val="Normal"/>
     <w:uiPriority w:val="99"/>
     <w:semiHidden/>
     <w:unhideWhenUsed/>
@@ -8422,9 +7924,9 @@
       <w:contextualSpacing/>
     </w:pPr>
   </w:style>
-  <w:style w:type="paragraph" w:styleId="24">
+  <w:style w:type="paragraph" w:styleId="ListContinue2">
     <w:name w:val="List Continue 2"/>
-    <w:basedOn w:val="a1"/>
+    <w:basedOn w:val="Normal"/>
     <w:uiPriority w:val="99"/>
     <w:semiHidden/>
     <w:unhideWhenUsed/>
@@ -8435,9 +7937,9 @@
       <w:contextualSpacing/>
     </w:pPr>
   </w:style>
-  <w:style w:type="paragraph" w:styleId="34">
+  <w:style w:type="paragraph" w:styleId="ListContinue3">
     <w:name w:val="List Continue 3"/>
-    <w:basedOn w:val="a1"/>
+    <w:basedOn w:val="Normal"/>
     <w:uiPriority w:val="99"/>
     <w:semiHidden/>
     <w:unhideWhenUsed/>
@@ -8448,9 +7950,9 @@
       <w:contextualSpacing/>
     </w:pPr>
   </w:style>
-  <w:style w:type="paragraph" w:styleId="42">
+  <w:style w:type="paragraph" w:styleId="ListContinue4">
     <w:name w:val="List Continue 4"/>
-    <w:basedOn w:val="a1"/>
+    <w:basedOn w:val="Normal"/>
     <w:uiPriority w:val="99"/>
     <w:semiHidden/>
     <w:unhideWhenUsed/>
@@ -8461,9 +7963,9 @@
       <w:contextualSpacing/>
     </w:pPr>
   </w:style>
-  <w:style w:type="paragraph" w:styleId="52">
+  <w:style w:type="paragraph" w:styleId="ListContinue5">
     <w:name w:val="List Continue 5"/>
-    <w:basedOn w:val="a1"/>
+    <w:basedOn w:val="Normal"/>
     <w:uiPriority w:val="99"/>
     <w:semiHidden/>
     <w:unhideWhenUsed/>
@@ -8474,10 +7976,10 @@
       <w:contextualSpacing/>
     </w:pPr>
   </w:style>
-  <w:style w:type="paragraph" w:styleId="afa">
+  <w:style w:type="paragraph" w:styleId="Signature">
     <w:name w:val="Signature"/>
-    <w:basedOn w:val="a1"/>
-    <w:link w:val="afb"/>
+    <w:basedOn w:val="Normal"/>
+    <w:link w:val="SignatureChar"/>
     <w:uiPriority w:val="99"/>
     <w:semiHidden/>
     <w:unhideWhenUsed/>
@@ -8487,10 +7989,10 @@
       <w:ind w:left="4252"/>
     </w:pPr>
   </w:style>
-  <w:style w:type="character" w:customStyle="1" w:styleId="afb">
-    <w:name w:val="חתימה תו"/>
-    <w:basedOn w:val="a2"/>
-    <w:link w:val="afa"/>
+  <w:style w:type="character" w:customStyle="1" w:styleId="SignatureChar">
+    <w:name w:val="Signature Char"/>
+    <w:basedOn w:val="DefaultParagraphFont"/>
+    <w:link w:val="Signature"/>
     <w:uiPriority w:val="99"/>
     <w:semiHidden/>
     <w:rsid w:val="006D6C41"/>
@@ -8498,10 +8000,10 @@
       <w:rFonts w:cs="Arial"/>
     </w:rPr>
   </w:style>
-  <w:style w:type="paragraph" w:styleId="afc">
+  <w:style w:type="paragraph" w:styleId="E-mailSignature">
     <w:name w:val="E-mail Signature"/>
-    <w:basedOn w:val="a1"/>
-    <w:link w:val="afd"/>
+    <w:basedOn w:val="Normal"/>
+    <w:link w:val="E-mailSignatureChar"/>
     <w:uiPriority w:val="99"/>
     <w:semiHidden/>
     <w:unhideWhenUsed/>
@@ -8510,10 +8012,10 @@
       <w:spacing w:after="0" w:line="240" w:lineRule="auto"/>
     </w:pPr>
   </w:style>
-  <w:style w:type="character" w:customStyle="1" w:styleId="afd">
-    <w:name w:val="חתימת דואר אלקטרוני תו"/>
-    <w:basedOn w:val="a2"/>
-    <w:link w:val="afc"/>
+  <w:style w:type="character" w:customStyle="1" w:styleId="E-mailSignatureChar">
+    <w:name w:val="E-mail Signature Char"/>
+    <w:basedOn w:val="DefaultParagraphFont"/>
+    <w:link w:val="E-mailSignature"/>
     <w:uiPriority w:val="99"/>
     <w:semiHidden/>
     <w:rsid w:val="006D6C41"/>
@@ -8521,9 +8023,9 @@
       <w:rFonts w:cs="Arial"/>
     </w:rPr>
   </w:style>
-  <w:style w:type="paragraph" w:styleId="afe">
+  <w:style w:type="paragraph" w:styleId="BlockText">
     <w:name w:val="Block Text"/>
-    <w:basedOn w:val="a1"/>
+    <w:basedOn w:val="Normal"/>
     <w:uiPriority w:val="99"/>
     <w:semiHidden/>
     <w:unhideWhenUsed/>
@@ -8544,10 +8046,10 @@
       <w:color w:val="4472C4" w:themeColor="accent1"/>
     </w:rPr>
   </w:style>
-  <w:style w:type="paragraph" w:styleId="aff">
+  <w:style w:type="paragraph" w:styleId="EndnoteText">
     <w:name w:val="endnote text"/>
-    <w:basedOn w:val="a1"/>
-    <w:link w:val="aff0"/>
+    <w:basedOn w:val="Normal"/>
+    <w:link w:val="EndnoteTextChar"/>
     <w:uiPriority w:val="99"/>
     <w:semiHidden/>
     <w:unhideWhenUsed/>
@@ -8560,10 +8062,10 @@
       <w:szCs w:val="20"/>
     </w:rPr>
   </w:style>
-  <w:style w:type="character" w:customStyle="1" w:styleId="aff0">
-    <w:name w:val="טקסט הערת סיום תו"/>
-    <w:basedOn w:val="a2"/>
-    <w:link w:val="aff"/>
+  <w:style w:type="character" w:customStyle="1" w:styleId="EndnoteTextChar">
+    <w:name w:val="Endnote Text Char"/>
+    <w:basedOn w:val="DefaultParagraphFont"/>
+    <w:link w:val="EndnoteText"/>
     <w:uiPriority w:val="99"/>
     <w:semiHidden/>
     <w:rsid w:val="006D6C41"/>
@@ -8573,10 +8075,10 @@
       <w:szCs w:val="20"/>
     </w:rPr>
   </w:style>
-  <w:style w:type="paragraph" w:styleId="aff1">
+  <w:style w:type="paragraph" w:styleId="FootnoteText">
     <w:name w:val="footnote text"/>
-    <w:basedOn w:val="a1"/>
-    <w:link w:val="aff2"/>
+    <w:basedOn w:val="Normal"/>
+    <w:link w:val="FootnoteTextChar"/>
     <w:uiPriority w:val="99"/>
     <w:semiHidden/>
     <w:unhideWhenUsed/>
@@ -8589,10 +8091,10 @@
       <w:szCs w:val="20"/>
     </w:rPr>
   </w:style>
-  <w:style w:type="character" w:customStyle="1" w:styleId="aff2">
-    <w:name w:val="טקסט הערת שוליים תו"/>
-    <w:basedOn w:val="a2"/>
-    <w:link w:val="aff1"/>
+  <w:style w:type="character" w:customStyle="1" w:styleId="FootnoteTextChar">
+    <w:name w:val="Footnote Text Char"/>
+    <w:basedOn w:val="DefaultParagraphFont"/>
+    <w:link w:val="FootnoteText"/>
     <w:uiPriority w:val="99"/>
     <w:semiHidden/>
     <w:rsid w:val="006D6C41"/>
@@ -8602,9 +8104,9 @@
       <w:szCs w:val="20"/>
     </w:rPr>
   </w:style>
-  <w:style w:type="paragraph" w:styleId="aff3">
+  <w:style w:type="paragraph" w:styleId="MacroText">
     <w:name w:val="macro"/>
-    <w:link w:val="aff4"/>
+    <w:link w:val="MacroTextChar"/>
     <w:uiPriority w:val="99"/>
     <w:semiHidden/>
     <w:unhideWhenUsed/>
@@ -8629,10 +8131,10 @@
       <w:szCs w:val="20"/>
     </w:rPr>
   </w:style>
-  <w:style w:type="character" w:customStyle="1" w:styleId="aff4">
-    <w:name w:val="טקסט מאקרו תו"/>
-    <w:basedOn w:val="a2"/>
-    <w:link w:val="aff3"/>
+  <w:style w:type="character" w:customStyle="1" w:styleId="MacroTextChar">
+    <w:name w:val="Macro Text Char"/>
+    <w:basedOn w:val="DefaultParagraphFont"/>
+    <w:link w:val="MacroText"/>
     <w:uiPriority w:val="99"/>
     <w:semiHidden/>
     <w:rsid w:val="006D6C41"/>
@@ -8642,10 +8144,10 @@
       <w:szCs w:val="20"/>
     </w:rPr>
   </w:style>
-  <w:style w:type="paragraph" w:styleId="aff5">
+  <w:style w:type="paragraph" w:styleId="PlainText">
     <w:name w:val="Plain Text"/>
-    <w:basedOn w:val="a1"/>
-    <w:link w:val="aff6"/>
+    <w:basedOn w:val="Normal"/>
+    <w:link w:val="PlainTextChar"/>
     <w:uiPriority w:val="99"/>
     <w:semiHidden/>
     <w:unhideWhenUsed/>
@@ -8659,10 +8161,10 @@
       <w:szCs w:val="21"/>
     </w:rPr>
   </w:style>
-  <w:style w:type="character" w:customStyle="1" w:styleId="aff6">
-    <w:name w:val="טקסט רגיל תו"/>
-    <w:basedOn w:val="a2"/>
-    <w:link w:val="aff5"/>
+  <w:style w:type="character" w:customStyle="1" w:styleId="PlainTextChar">
+    <w:name w:val="Plain Text Char"/>
+    <w:basedOn w:val="DefaultParagraphFont"/>
+    <w:link w:val="PlainText"/>
     <w:uiPriority w:val="99"/>
     <w:semiHidden/>
     <w:rsid w:val="006D6C41"/>
@@ -8672,10 +8174,10 @@
       <w:szCs w:val="21"/>
     </w:rPr>
   </w:style>
-  <w:style w:type="character" w:customStyle="1" w:styleId="70">
-    <w:name w:val="כותרת 7 תו"/>
-    <w:basedOn w:val="a2"/>
-    <w:link w:val="7"/>
+  <w:style w:type="character" w:customStyle="1" w:styleId="Heading7Char">
+    <w:name w:val="Heading 7 Char"/>
+    <w:basedOn w:val="DefaultParagraphFont"/>
+    <w:link w:val="Heading7"/>
     <w:uiPriority w:val="9"/>
     <w:semiHidden/>
     <w:rsid w:val="006D6C41"/>
@@ -8686,10 +8188,10 @@
       <w:color w:val="1F3763" w:themeColor="accent1" w:themeShade="7F"/>
     </w:rPr>
   </w:style>
-  <w:style w:type="character" w:customStyle="1" w:styleId="80">
-    <w:name w:val="כותרת 8 תו"/>
-    <w:basedOn w:val="a2"/>
-    <w:link w:val="8"/>
+  <w:style w:type="character" w:customStyle="1" w:styleId="Heading8Char">
+    <w:name w:val="Heading 8 Char"/>
+    <w:basedOn w:val="DefaultParagraphFont"/>
+    <w:link w:val="Heading8"/>
     <w:uiPriority w:val="9"/>
     <w:semiHidden/>
     <w:rsid w:val="006D6C41"/>
@@ -8700,10 +8202,10 @@
       <w:szCs w:val="21"/>
     </w:rPr>
   </w:style>
-  <w:style w:type="character" w:customStyle="1" w:styleId="90">
-    <w:name w:val="כותרת 9 תו"/>
-    <w:basedOn w:val="a2"/>
-    <w:link w:val="9"/>
+  <w:style w:type="character" w:customStyle="1" w:styleId="Heading9Char">
+    <w:name w:val="Heading 9 Char"/>
+    <w:basedOn w:val="DefaultParagraphFont"/>
+    <w:link w:val="Heading9"/>
     <w:uiPriority w:val="9"/>
     <w:semiHidden/>
     <w:rsid w:val="006D6C41"/>
@@ -8716,9 +8218,9 @@
       <w:szCs w:val="21"/>
     </w:rPr>
   </w:style>
-  <w:style w:type="paragraph" w:styleId="aff7">
+  <w:style w:type="paragraph" w:styleId="IndexHeading">
     <w:name w:val="index heading"/>
-    <w:basedOn w:val="a1"/>
+    <w:basedOn w:val="Normal"/>
     <w:next w:val="Index1"/>
     <w:uiPriority w:val="99"/>
     <w:semiHidden/>
@@ -8730,11 +8232,11 @@
       <w:bCs/>
     </w:rPr>
   </w:style>
-  <w:style w:type="paragraph" w:styleId="aff8">
+  <w:style w:type="paragraph" w:styleId="NoteHeading">
     <w:name w:val="Note Heading"/>
-    <w:basedOn w:val="a1"/>
-    <w:next w:val="a1"/>
-    <w:link w:val="aff9"/>
+    <w:basedOn w:val="Normal"/>
+    <w:next w:val="Normal"/>
+    <w:link w:val="NoteHeadingChar"/>
     <w:uiPriority w:val="99"/>
     <w:semiHidden/>
     <w:unhideWhenUsed/>
@@ -8743,10 +8245,10 @@
       <w:spacing w:after="0" w:line="240" w:lineRule="auto"/>
     </w:pPr>
   </w:style>
-  <w:style w:type="character" w:customStyle="1" w:styleId="aff9">
-    <w:name w:val="כותרת הערות תו"/>
-    <w:basedOn w:val="a2"/>
-    <w:link w:val="aff8"/>
+  <w:style w:type="character" w:customStyle="1" w:styleId="NoteHeadingChar">
+    <w:name w:val="Note Heading Char"/>
+    <w:basedOn w:val="DefaultParagraphFont"/>
+    <w:link w:val="NoteHeading"/>
     <w:uiPriority w:val="99"/>
     <w:semiHidden/>
     <w:rsid w:val="006D6C41"/>
@@ -8754,10 +8256,10 @@
       <w:rFonts w:cs="Arial"/>
     </w:rPr>
   </w:style>
-  <w:style w:type="paragraph" w:styleId="affa">
+  <w:style w:type="paragraph" w:styleId="MessageHeader">
     <w:name w:val="Message Header"/>
-    <w:basedOn w:val="a1"/>
-    <w:link w:val="affb"/>
+    <w:basedOn w:val="Normal"/>
+    <w:link w:val="MessageHeaderChar"/>
     <w:uiPriority w:val="99"/>
     <w:semiHidden/>
     <w:unhideWhenUsed/>
@@ -8779,10 +8281,10 @@
       <w:szCs w:val="24"/>
     </w:rPr>
   </w:style>
-  <w:style w:type="character" w:customStyle="1" w:styleId="affb">
-    <w:name w:val="כותרת עליונה של הודעה תו"/>
-    <w:basedOn w:val="a2"/>
-    <w:link w:val="affa"/>
+  <w:style w:type="character" w:customStyle="1" w:styleId="MessageHeaderChar">
+    <w:name w:val="Message Header Char"/>
+    <w:basedOn w:val="DefaultParagraphFont"/>
+    <w:link w:val="MessageHeader"/>
     <w:uiPriority w:val="99"/>
     <w:semiHidden/>
     <w:rsid w:val="006D6C41"/>
@@ -8793,10 +8295,10 @@
       <w:shd w:val="pct20" w:color="auto" w:fill="auto"/>
     </w:rPr>
   </w:style>
-  <w:style w:type="paragraph" w:styleId="affc">
+  <w:style w:type="paragraph" w:styleId="TOAHeading">
     <w:name w:val="toa heading"/>
-    <w:basedOn w:val="a1"/>
-    <w:next w:val="a1"/>
+    <w:basedOn w:val="Normal"/>
+    <w:next w:val="Normal"/>
     <w:uiPriority w:val="99"/>
     <w:semiHidden/>
     <w:unhideWhenUsed/>
@@ -8812,10 +8314,10 @@
       <w:szCs w:val="24"/>
     </w:rPr>
   </w:style>
-  <w:style w:type="paragraph" w:styleId="affd">
+  <w:style w:type="paragraph" w:styleId="TOCHeading">
     <w:name w:val="TOC Heading"/>
-    <w:basedOn w:val="1"/>
-    <w:next w:val="a1"/>
+    <w:basedOn w:val="Heading1"/>
+    <w:next w:val="Normal"/>
     <w:uiPriority w:val="39"/>
     <w:semiHidden/>
     <w:unhideWhenUsed/>
@@ -8833,10 +8335,10 @@
       <w:szCs w:val="32"/>
     </w:rPr>
   </w:style>
-  <w:style w:type="paragraph" w:styleId="affe">
+  <w:style w:type="paragraph" w:styleId="Caption">
     <w:name w:val="caption"/>
-    <w:basedOn w:val="a1"/>
-    <w:next w:val="a1"/>
+    <w:basedOn w:val="Normal"/>
+    <w:next w:val="Normal"/>
     <w:uiPriority w:val="35"/>
     <w:semiHidden/>
     <w:unhideWhenUsed/>
@@ -8853,10 +8355,10 @@
       <w:szCs w:val="18"/>
     </w:rPr>
   </w:style>
-  <w:style w:type="paragraph" w:styleId="afff">
+  <w:style w:type="paragraph" w:styleId="BodyTextIndent">
     <w:name w:val="Body Text Indent"/>
-    <w:basedOn w:val="a1"/>
-    <w:link w:val="afff0"/>
+    <w:basedOn w:val="Normal"/>
+    <w:link w:val="BodyTextIndentChar"/>
     <w:uiPriority w:val="99"/>
     <w:semiHidden/>
     <w:unhideWhenUsed/>
@@ -8866,10 +8368,10 @@
       <w:ind w:left="283"/>
     </w:pPr>
   </w:style>
-  <w:style w:type="character" w:customStyle="1" w:styleId="afff0">
-    <w:name w:val="כניסה בגוף טקסט תו"/>
-    <w:basedOn w:val="a2"/>
-    <w:link w:val="afff"/>
+  <w:style w:type="character" w:customStyle="1" w:styleId="BodyTextIndentChar">
+    <w:name w:val="Body Text Indent Char"/>
+    <w:basedOn w:val="DefaultParagraphFont"/>
+    <w:link w:val="BodyTextIndent"/>
     <w:uiPriority w:val="99"/>
     <w:semiHidden/>
     <w:rsid w:val="006D6C41"/>
@@ -8877,10 +8379,10 @@
       <w:rFonts w:cs="Arial"/>
     </w:rPr>
   </w:style>
-  <w:style w:type="paragraph" w:styleId="25">
+  <w:style w:type="paragraph" w:styleId="BodyTextIndent2">
     <w:name w:val="Body Text Indent 2"/>
-    <w:basedOn w:val="a1"/>
-    <w:link w:val="26"/>
+    <w:basedOn w:val="Normal"/>
+    <w:link w:val="BodyTextIndent2Char"/>
     <w:uiPriority w:val="99"/>
     <w:semiHidden/>
     <w:unhideWhenUsed/>
@@ -8890,10 +8392,10 @@
       <w:ind w:left="283"/>
     </w:pPr>
   </w:style>
-  <w:style w:type="character" w:customStyle="1" w:styleId="26">
-    <w:name w:val="כניסה בגוף טקסט 2 תו"/>
-    <w:basedOn w:val="a2"/>
-    <w:link w:val="25"/>
+  <w:style w:type="character" w:customStyle="1" w:styleId="BodyTextIndent2Char">
+    <w:name w:val="Body Text Indent 2 Char"/>
+    <w:basedOn w:val="DefaultParagraphFont"/>
+    <w:link w:val="BodyTextIndent2"/>
     <w:uiPriority w:val="99"/>
     <w:semiHidden/>
     <w:rsid w:val="006D6C41"/>
@@ -8901,10 +8403,10 @@
       <w:rFonts w:cs="Arial"/>
     </w:rPr>
   </w:style>
-  <w:style w:type="paragraph" w:styleId="35">
+  <w:style w:type="paragraph" w:styleId="BodyTextIndent3">
     <w:name w:val="Body Text Indent 3"/>
-    <w:basedOn w:val="a1"/>
-    <w:link w:val="36"/>
+    <w:basedOn w:val="Normal"/>
+    <w:link w:val="BodyTextIndent3Char"/>
     <w:uiPriority w:val="99"/>
     <w:semiHidden/>
     <w:unhideWhenUsed/>
@@ -8918,10 +8420,10 @@
       <w:szCs w:val="16"/>
     </w:rPr>
   </w:style>
-  <w:style w:type="character" w:customStyle="1" w:styleId="36">
-    <w:name w:val="כניסה בגוף טקסט 3 תו"/>
-    <w:basedOn w:val="a2"/>
-    <w:link w:val="35"/>
+  <w:style w:type="character" w:customStyle="1" w:styleId="BodyTextIndent3Char">
+    <w:name w:val="Body Text Indent 3 Char"/>
+    <w:basedOn w:val="DefaultParagraphFont"/>
+    <w:link w:val="BodyTextIndent3"/>
     <w:uiPriority w:val="99"/>
     <w:semiHidden/>
     <w:rsid w:val="006D6C41"/>
@@ -8931,9 +8433,9 @@
       <w:szCs w:val="16"/>
     </w:rPr>
   </w:style>
-  <w:style w:type="paragraph" w:styleId="afff1">
+  <w:style w:type="paragraph" w:styleId="NormalIndent">
     <w:name w:val="Normal Indent"/>
-    <w:basedOn w:val="a1"/>
+    <w:basedOn w:val="Normal"/>
     <w:uiPriority w:val="99"/>
     <w:semiHidden/>
     <w:unhideWhenUsed/>
@@ -8942,10 +8444,10 @@
       <w:ind w:left="720"/>
     </w:pPr>
   </w:style>
-  <w:style w:type="paragraph" w:styleId="afff2">
+  <w:style w:type="paragraph" w:styleId="BodyTextFirstIndent">
     <w:name w:val="Body Text First Indent"/>
-    <w:basedOn w:val="af4"/>
-    <w:link w:val="afff3"/>
+    <w:basedOn w:val="BodyText"/>
+    <w:link w:val="BodyTextFirstIndentChar"/>
     <w:uiPriority w:val="99"/>
     <w:semiHidden/>
     <w:unhideWhenUsed/>
@@ -8955,10 +8457,10 @@
       <w:ind w:firstLine="360"/>
     </w:pPr>
   </w:style>
-  <w:style w:type="character" w:customStyle="1" w:styleId="afff3">
-    <w:name w:val="כניסת שורה ראשונה בגוף טקסט תו"/>
-    <w:basedOn w:val="af5"/>
-    <w:link w:val="afff2"/>
+  <w:style w:type="character" w:customStyle="1" w:styleId="BodyTextFirstIndentChar">
+    <w:name w:val="Body Text First Indent Char"/>
+    <w:basedOn w:val="BodyTextChar"/>
+    <w:link w:val="BodyTextFirstIndent"/>
     <w:uiPriority w:val="99"/>
     <w:semiHidden/>
     <w:rsid w:val="006D6C41"/>
@@ -8966,10 +8468,10 @@
       <w:rFonts w:cs="Arial"/>
     </w:rPr>
   </w:style>
-  <w:style w:type="paragraph" w:styleId="27">
+  <w:style w:type="paragraph" w:styleId="BodyTextFirstIndent2">
     <w:name w:val="Body Text First Indent 2"/>
-    <w:basedOn w:val="afff"/>
-    <w:link w:val="28"/>
+    <w:basedOn w:val="BodyTextIndent"/>
+    <w:link w:val="BodyTextFirstIndent2Char"/>
     <w:uiPriority w:val="99"/>
     <w:semiHidden/>
     <w:unhideWhenUsed/>
@@ -8979,10 +8481,10 @@
       <w:ind w:left="360" w:firstLine="360"/>
     </w:pPr>
   </w:style>
-  <w:style w:type="character" w:customStyle="1" w:styleId="28">
-    <w:name w:val="כניסת שורה ראשונה בגוף טקסט 2 תו"/>
-    <w:basedOn w:val="afff0"/>
-    <w:link w:val="27"/>
+  <w:style w:type="character" w:customStyle="1" w:styleId="BodyTextFirstIndent2Char">
+    <w:name w:val="Body Text First Indent 2 Char"/>
+    <w:basedOn w:val="BodyTextIndentChar"/>
+    <w:link w:val="BodyTextFirstIndent2"/>
     <w:uiPriority w:val="99"/>
     <w:semiHidden/>
     <w:rsid w:val="006D6C41"/>
@@ -8990,10 +8492,10 @@
       <w:rFonts w:cs="Arial"/>
     </w:rPr>
   </w:style>
-  <w:style w:type="paragraph" w:styleId="HTML1">
+  <w:style w:type="paragraph" w:styleId="HTMLAddress">
     <w:name w:val="HTML Address"/>
-    <w:basedOn w:val="a1"/>
-    <w:link w:val="HTML2"/>
+    <w:basedOn w:val="Normal"/>
+    <w:link w:val="HTMLAddressChar"/>
     <w:uiPriority w:val="99"/>
     <w:semiHidden/>
     <w:unhideWhenUsed/>
@@ -9006,10 +8508,10 @@
       <w:iCs/>
     </w:rPr>
   </w:style>
-  <w:style w:type="character" w:customStyle="1" w:styleId="HTML2">
-    <w:name w:val="כתובת HTML תו"/>
-    <w:basedOn w:val="a2"/>
-    <w:link w:val="HTML1"/>
+  <w:style w:type="character" w:customStyle="1" w:styleId="HTMLAddressChar">
+    <w:name w:val="HTML Address Char"/>
+    <w:basedOn w:val="DefaultParagraphFont"/>
+    <w:link w:val="HTMLAddress"/>
     <w:uiPriority w:val="99"/>
     <w:semiHidden/>
     <w:rsid w:val="006D6C41"/>
@@ -9019,9 +8521,9 @@
       <w:iCs/>
     </w:rPr>
   </w:style>
-  <w:style w:type="paragraph" w:styleId="afff4">
+  <w:style w:type="paragraph" w:styleId="EnvelopeAddress">
     <w:name w:val="envelope address"/>
-    <w:basedOn w:val="a1"/>
+    <w:basedOn w:val="Normal"/>
     <w:uiPriority w:val="99"/>
     <w:semiHidden/>
     <w:unhideWhenUsed/>
@@ -9037,9 +8539,9 @@
       <w:szCs w:val="24"/>
     </w:rPr>
   </w:style>
-  <w:style w:type="paragraph" w:styleId="afff5">
+  <w:style w:type="paragraph" w:styleId="EnvelopeReturn">
     <w:name w:val="envelope return"/>
-    <w:basedOn w:val="a1"/>
+    <w:basedOn w:val="Normal"/>
     <w:uiPriority w:val="99"/>
     <w:semiHidden/>
     <w:unhideWhenUsed/>
@@ -9053,7 +8555,7 @@
       <w:szCs w:val="20"/>
     </w:rPr>
   </w:style>
-  <w:style w:type="paragraph" w:styleId="afff6">
+  <w:style w:type="paragraph" w:styleId="NoSpacing">
     <w:name w:val="No Spacing"/>
     <w:uiPriority w:val="1"/>
     <w:qFormat/>
@@ -9065,10 +8567,10 @@
       <w:rFonts w:cs="Arial"/>
     </w:rPr>
   </w:style>
-  <w:style w:type="paragraph" w:styleId="afff7">
+  <w:style w:type="paragraph" w:styleId="DocumentMap">
     <w:name w:val="Document Map"/>
-    <w:basedOn w:val="a1"/>
-    <w:link w:val="afff8"/>
+    <w:basedOn w:val="Normal"/>
+    <w:link w:val="DocumentMapChar"/>
     <w:uiPriority w:val="99"/>
     <w:semiHidden/>
     <w:unhideWhenUsed/>
@@ -9082,10 +8584,10 @@
       <w:szCs w:val="16"/>
     </w:rPr>
   </w:style>
-  <w:style w:type="character" w:customStyle="1" w:styleId="afff8">
-    <w:name w:val="מפת מסמך תו"/>
-    <w:basedOn w:val="a2"/>
-    <w:link w:val="afff7"/>
+  <w:style w:type="character" w:customStyle="1" w:styleId="DocumentMapChar">
+    <w:name w:val="Document Map Char"/>
+    <w:basedOn w:val="DefaultParagraphFont"/>
+    <w:link w:val="DocumentMap"/>
     <w:uiPriority w:val="99"/>
     <w:semiHidden/>
     <w:rsid w:val="006D6C41"/>
@@ -9095,10 +8597,10 @@
       <w:szCs w:val="16"/>
     </w:rPr>
   </w:style>
-  <w:style w:type="paragraph" w:styleId="afff9">
+  <w:style w:type="paragraph" w:styleId="Closing">
     <w:name w:val="Closing"/>
-    <w:basedOn w:val="a1"/>
-    <w:link w:val="afffa"/>
+    <w:basedOn w:val="Normal"/>
+    <w:link w:val="ClosingChar"/>
     <w:uiPriority w:val="99"/>
     <w:semiHidden/>
     <w:unhideWhenUsed/>
@@ -9108,10 +8610,10 @@
       <w:ind w:left="4252"/>
     </w:pPr>
   </w:style>
-  <w:style w:type="character" w:customStyle="1" w:styleId="afffa">
-    <w:name w:val="סיום תו"/>
-    <w:basedOn w:val="a2"/>
-    <w:link w:val="afff9"/>
+  <w:style w:type="character" w:customStyle="1" w:styleId="ClosingChar">
+    <w:name w:val="Closing Char"/>
+    <w:basedOn w:val="DefaultParagraphFont"/>
+    <w:link w:val="Closing"/>
     <w:uiPriority w:val="99"/>
     <w:semiHidden/>
     <w:rsid w:val="006D6C41"/>
@@ -9119,11 +8621,11 @@
       <w:rFonts w:cs="Arial"/>
     </w:rPr>
   </w:style>
-  <w:style w:type="paragraph" w:styleId="afffb">
+  <w:style w:type="paragraph" w:styleId="Quote">
     <w:name w:val="Quote"/>
-    <w:basedOn w:val="a1"/>
-    <w:next w:val="a1"/>
-    <w:link w:val="afffc"/>
+    <w:basedOn w:val="Normal"/>
+    <w:next w:val="Normal"/>
+    <w:link w:val="QuoteChar"/>
     <w:uiPriority w:val="29"/>
     <w:qFormat/>
     <w:rsid w:val="006D6C41"/>
@@ -9138,10 +8640,10 @@
       <w:color w:val="404040" w:themeColor="text1" w:themeTint="BF"/>
     </w:rPr>
   </w:style>
-  <w:style w:type="character" w:customStyle="1" w:styleId="afffc">
-    <w:name w:val="ציטוט תו"/>
-    <w:basedOn w:val="a2"/>
-    <w:link w:val="afffb"/>
+  <w:style w:type="character" w:customStyle="1" w:styleId="QuoteChar">
+    <w:name w:val="Quote Char"/>
+    <w:basedOn w:val="DefaultParagraphFont"/>
+    <w:link w:val="Quote"/>
     <w:uiPriority w:val="29"/>
     <w:rsid w:val="006D6C41"/>
     <w:rPr>
@@ -9151,11 +8653,11 @@
       <w:color w:val="404040" w:themeColor="text1" w:themeTint="BF"/>
     </w:rPr>
   </w:style>
-  <w:style w:type="paragraph" w:styleId="afffd">
+  <w:style w:type="paragraph" w:styleId="IntenseQuote">
     <w:name w:val="Intense Quote"/>
-    <w:basedOn w:val="a1"/>
-    <w:next w:val="a1"/>
-    <w:link w:val="afffe"/>
+    <w:basedOn w:val="Normal"/>
+    <w:next w:val="Normal"/>
+    <w:link w:val="IntenseQuoteChar"/>
     <w:uiPriority w:val="30"/>
     <w:qFormat/>
     <w:rsid w:val="006D6C41"/>
@@ -9174,10 +8676,10 @@
       <w:color w:val="4472C4" w:themeColor="accent1"/>
     </w:rPr>
   </w:style>
-  <w:style w:type="character" w:customStyle="1" w:styleId="afffe">
-    <w:name w:val="ציטוט חזק תו"/>
-    <w:basedOn w:val="a2"/>
-    <w:link w:val="afffd"/>
+  <w:style w:type="character" w:customStyle="1" w:styleId="IntenseQuoteChar">
+    <w:name w:val="Intense Quote Char"/>
+    <w:basedOn w:val="DefaultParagraphFont"/>
+    <w:link w:val="IntenseQuote"/>
     <w:uiPriority w:val="30"/>
     <w:rsid w:val="006D6C41"/>
     <w:rPr>
@@ -9187,9 +8689,9 @@
       <w:color w:val="4472C4" w:themeColor="accent1"/>
     </w:rPr>
   </w:style>
-  <w:style w:type="paragraph" w:styleId="affff">
+  <w:style w:type="paragraph" w:styleId="List">
     <w:name w:val="List"/>
-    <w:basedOn w:val="a1"/>
+    <w:basedOn w:val="Normal"/>
     <w:uiPriority w:val="99"/>
     <w:semiHidden/>
     <w:unhideWhenUsed/>
@@ -9199,9 +8701,9 @@
       <w:contextualSpacing/>
     </w:pPr>
   </w:style>
-  <w:style w:type="paragraph" w:styleId="29">
+  <w:style w:type="paragraph" w:styleId="List2">
     <w:name w:val="List 2"/>
-    <w:basedOn w:val="a1"/>
+    <w:basedOn w:val="Normal"/>
     <w:uiPriority w:val="99"/>
     <w:semiHidden/>
     <w:unhideWhenUsed/>
@@ -9211,9 +8713,9 @@
       <w:contextualSpacing/>
     </w:pPr>
   </w:style>
-  <w:style w:type="paragraph" w:styleId="37">
+  <w:style w:type="paragraph" w:styleId="List3">
     <w:name w:val="List 3"/>
-    <w:basedOn w:val="a1"/>
+    <w:basedOn w:val="Normal"/>
     <w:uiPriority w:val="99"/>
     <w:semiHidden/>
     <w:unhideWhenUsed/>
@@ -9223,9 +8725,9 @@
       <w:contextualSpacing/>
     </w:pPr>
   </w:style>
-  <w:style w:type="paragraph" w:styleId="43">
+  <w:style w:type="paragraph" w:styleId="List4">
     <w:name w:val="List 4"/>
-    <w:basedOn w:val="a1"/>
+    <w:basedOn w:val="Normal"/>
     <w:uiPriority w:val="99"/>
     <w:semiHidden/>
     <w:unhideWhenUsed/>
@@ -9235,9 +8737,9 @@
       <w:contextualSpacing/>
     </w:pPr>
   </w:style>
-  <w:style w:type="paragraph" w:styleId="53">
+  <w:style w:type="paragraph" w:styleId="List5">
     <w:name w:val="List 5"/>
-    <w:basedOn w:val="a1"/>
+    <w:basedOn w:val="Normal"/>
     <w:uiPriority w:val="99"/>
     <w:semiHidden/>
     <w:unhideWhenUsed/>
@@ -9247,9 +8749,9 @@
       <w:contextualSpacing/>
     </w:pPr>
   </w:style>
-  <w:style w:type="paragraph" w:styleId="a">
+  <w:style w:type="paragraph" w:styleId="ListNumber">
     <w:name w:val="List Number"/>
-    <w:basedOn w:val="a1"/>
+    <w:basedOn w:val="Normal"/>
     <w:uiPriority w:val="99"/>
     <w:semiHidden/>
     <w:unhideWhenUsed/>
@@ -9261,9 +8763,9 @@
       <w:contextualSpacing/>
     </w:pPr>
   </w:style>
-  <w:style w:type="paragraph" w:styleId="2">
+  <w:style w:type="paragraph" w:styleId="ListNumber2">
     <w:name w:val="List Number 2"/>
-    <w:basedOn w:val="a1"/>
+    <w:basedOn w:val="Normal"/>
     <w:uiPriority w:val="99"/>
     <w:semiHidden/>
     <w:unhideWhenUsed/>
@@ -9275,9 +8777,9 @@
       <w:contextualSpacing/>
     </w:pPr>
   </w:style>
-  <w:style w:type="paragraph" w:styleId="3">
+  <w:style w:type="paragraph" w:styleId="ListNumber3">
     <w:name w:val="List Number 3"/>
-    <w:basedOn w:val="a1"/>
+    <w:basedOn w:val="Normal"/>
     <w:uiPriority w:val="99"/>
     <w:semiHidden/>
     <w:unhideWhenUsed/>
@@ -9289,9 +8791,9 @@
       <w:contextualSpacing/>
     </w:pPr>
   </w:style>
-  <w:style w:type="paragraph" w:styleId="4">
+  <w:style w:type="paragraph" w:styleId="ListNumber4">
     <w:name w:val="List Number 4"/>
-    <w:basedOn w:val="a1"/>
+    <w:basedOn w:val="Normal"/>
     <w:uiPriority w:val="99"/>
     <w:semiHidden/>
     <w:unhideWhenUsed/>
@@ -9303,9 +8805,9 @@
       <w:contextualSpacing/>
     </w:pPr>
   </w:style>
-  <w:style w:type="paragraph" w:styleId="5">
+  <w:style w:type="paragraph" w:styleId="ListNumber5">
     <w:name w:val="List Number 5"/>
-    <w:basedOn w:val="a1"/>
+    <w:basedOn w:val="Normal"/>
     <w:uiPriority w:val="99"/>
     <w:semiHidden/>
     <w:unhideWhenUsed/>
@@ -9317,9 +8819,9 @@
       <w:contextualSpacing/>
     </w:pPr>
   </w:style>
-  <w:style w:type="paragraph" w:styleId="a0">
+  <w:style w:type="paragraph" w:styleId="ListBullet">
     <w:name w:val="List Bullet"/>
-    <w:basedOn w:val="a1"/>
+    <w:basedOn w:val="Normal"/>
     <w:uiPriority w:val="99"/>
     <w:semiHidden/>
     <w:unhideWhenUsed/>
@@ -9331,9 +8833,9 @@
       <w:contextualSpacing/>
     </w:pPr>
   </w:style>
-  <w:style w:type="paragraph" w:styleId="20">
+  <w:style w:type="paragraph" w:styleId="ListBullet2">
     <w:name w:val="List Bullet 2"/>
-    <w:basedOn w:val="a1"/>
+    <w:basedOn w:val="Normal"/>
     <w:uiPriority w:val="99"/>
     <w:semiHidden/>
     <w:unhideWhenUsed/>
@@ -9345,9 +8847,9 @@
       <w:contextualSpacing/>
     </w:pPr>
   </w:style>
-  <w:style w:type="paragraph" w:styleId="30">
+  <w:style w:type="paragraph" w:styleId="ListBullet3">
     <w:name w:val="List Bullet 3"/>
-    <w:basedOn w:val="a1"/>
+    <w:basedOn w:val="Normal"/>
     <w:uiPriority w:val="99"/>
     <w:semiHidden/>
     <w:unhideWhenUsed/>
@@ -9359,9 +8861,9 @@
       <w:contextualSpacing/>
     </w:pPr>
   </w:style>
-  <w:style w:type="paragraph" w:styleId="40">
+  <w:style w:type="paragraph" w:styleId="ListBullet4">
     <w:name w:val="List Bullet 4"/>
-    <w:basedOn w:val="a1"/>
+    <w:basedOn w:val="Normal"/>
     <w:uiPriority w:val="99"/>
     <w:semiHidden/>
     <w:unhideWhenUsed/>
@@ -9373,9 +8875,9 @@
       <w:contextualSpacing/>
     </w:pPr>
   </w:style>
-  <w:style w:type="paragraph" w:styleId="50">
+  <w:style w:type="paragraph" w:styleId="ListBullet5">
     <w:name w:val="List Bullet 5"/>
-    <w:basedOn w:val="a1"/>
+    <w:basedOn w:val="Normal"/>
     <w:uiPriority w:val="99"/>
     <w:semiHidden/>
     <w:unhideWhenUsed/>
@@ -9387,10 +8889,10 @@
       <w:contextualSpacing/>
     </w:pPr>
   </w:style>
-  <w:style w:type="paragraph" w:styleId="affff0">
+  <w:style w:type="paragraph" w:styleId="TableofFigures">
     <w:name w:val="table of figures"/>
-    <w:basedOn w:val="a1"/>
-    <w:next w:val="a1"/>
+    <w:basedOn w:val="Normal"/>
+    <w:next w:val="Normal"/>
     <w:uiPriority w:val="99"/>
     <w:semiHidden/>
     <w:unhideWhenUsed/>
@@ -9399,10 +8901,10 @@
       <w:spacing w:after="0"/>
     </w:pPr>
   </w:style>
-  <w:style w:type="paragraph" w:styleId="affff1">
+  <w:style w:type="paragraph" w:styleId="TableofAuthorities">
     <w:name w:val="table of authorities"/>
-    <w:basedOn w:val="a1"/>
-    <w:next w:val="a1"/>
+    <w:basedOn w:val="Normal"/>
+    <w:next w:val="Normal"/>
     <w:uiPriority w:val="99"/>
     <w:semiHidden/>
     <w:unhideWhenUsed/>
@@ -9412,20 +8914,20 @@
       <w:ind w:left="220" w:hanging="220"/>
     </w:pPr>
   </w:style>
-  <w:style w:type="paragraph" w:styleId="affff2">
+  <w:style w:type="paragraph" w:styleId="Date">
     <w:name w:val="Date"/>
-    <w:basedOn w:val="a1"/>
-    <w:next w:val="a1"/>
-    <w:link w:val="affff3"/>
+    <w:basedOn w:val="Normal"/>
+    <w:next w:val="Normal"/>
+    <w:link w:val="DateChar"/>
     <w:uiPriority w:val="99"/>
     <w:semiHidden/>
     <w:unhideWhenUsed/>
     <w:rsid w:val="006D6C41"/>
   </w:style>
-  <w:style w:type="character" w:customStyle="1" w:styleId="affff3">
-    <w:name w:val="תאריך תו"/>
-    <w:basedOn w:val="a2"/>
-    <w:link w:val="affff2"/>
+  <w:style w:type="character" w:customStyle="1" w:styleId="DateChar">
+    <w:name w:val="Date Char"/>
+    <w:basedOn w:val="DefaultParagraphFont"/>
+    <w:link w:val="Date"/>
     <w:uiPriority w:val="99"/>
     <w:semiHidden/>
     <w:rsid w:val="006D6C41"/>
@@ -9433,9 +8935,9 @@
       <w:rFonts w:cs="Arial"/>
     </w:rPr>
   </w:style>
-  <w:style w:type="character" w:styleId="affff4">
+  <w:style w:type="character" w:styleId="UnresolvedMention">
     <w:name w:val="Unresolved Mention"/>
-    <w:basedOn w:val="a2"/>
+    <w:basedOn w:val="DefaultParagraphFont"/>
     <w:uiPriority w:val="99"/>
     <w:semiHidden/>
     <w:unhideWhenUsed/>
@@ -9669,7 +9171,7 @@
 </file>
 
 <file path=customXml/itemProps2.xml><?xml version="1.0" encoding="utf-8"?>
-<ds:datastoreItem xmlns:ds="http://schemas.openxmlformats.org/officeDocument/2006/customXml" ds:itemID="{F1959622-3E17-4FF4-9613-A9B992515C3E}">
+<ds:datastoreItem xmlns:ds="http://schemas.openxmlformats.org/officeDocument/2006/customXml" ds:itemID="{47F8802D-55C3-0F46-B19E-9538B488B0E2}">
   <ds:schemaRefs>
     <ds:schemaRef ds:uri="http://schemas.openxmlformats.org/officeDocument/2006/bibliography"/>
   </ds:schemaRefs>

</xml_diff>